<commit_message>
resumo e introducao done
</commit_message>
<xml_diff>
--- a/artigo.docx
+++ b/artigo.docx
@@ -6,11 +6,13 @@
       <w:pPr>
         <w:pStyle w:val="Ttulo"/>
         <w:rPr>
-          <w:lang w:val="pt-PT"/>
-        </w:rPr>
-      </w:pPr>
-      <w:r>
-        <w:rPr>
+          <w:rFonts w:ascii="Times New Roman" w:hAnsi="Times New Roman" w:cs="Times New Roman"/>
+          <w:lang w:val="pt-PT"/>
+        </w:rPr>
+      </w:pPr>
+      <w:r>
+        <w:rPr>
+          <w:rFonts w:ascii="Times New Roman" w:hAnsi="Times New Roman" w:cs="Times New Roman"/>
           <w:lang w:val="pt-PT"/>
         </w:rPr>
         <w:t>Yin Yang – Resolução do tabuleiro usando Programação em Lógica com Restrições</w:t>
@@ -27,56 +29,96 @@
       <w:pPr>
         <w:jc w:val="center"/>
         <w:rPr>
-          <w:lang w:val="pt-PT"/>
-        </w:rPr>
-      </w:pPr>
-      <w:r>
-        <w:rPr>
-          <w:lang w:val="pt-PT"/>
-        </w:rPr>
-        <w:t>José Miguel da Costa e Luís Gonçalves</w:t>
-      </w:r>
-    </w:p>
-    <w:p>
-      <w:pPr>
+          <w:sz w:val="22"/>
+          <w:szCs w:val="22"/>
+          <w:lang w:val="pt-PT"/>
+        </w:rPr>
+      </w:pPr>
+      <w:r>
+        <w:rPr>
+          <w:sz w:val="22"/>
+          <w:szCs w:val="22"/>
+          <w:lang w:val="pt-PT"/>
+        </w:rPr>
+        <w:t>José Miguel</w:t>
+      </w:r>
+      <w:r>
+        <w:rPr>
+          <w:sz w:val="22"/>
+          <w:szCs w:val="22"/>
+          <w:lang w:val="pt-PT"/>
+        </w:rPr>
+        <w:t xml:space="preserve"> Costa e Luís Gonçalves</w:t>
+      </w:r>
+    </w:p>
+    <w:p>
+      <w:pPr>
+        <w:ind w:firstLine="0"/>
+        <w:rPr>
+          <w:sz w:val="22"/>
+          <w:szCs w:val="22"/>
+          <w:lang w:val="pt-PT"/>
+        </w:rPr>
+      </w:pPr>
+    </w:p>
+    <w:p>
+      <w:pPr>
+        <w:overflowPunct/>
+        <w:spacing w:line="240" w:lineRule="auto"/>
+        <w:ind w:firstLine="0"/>
         <w:jc w:val="center"/>
-        <w:rPr>
-          <w:lang w:val="pt-PT"/>
-        </w:rPr>
-      </w:pPr>
-    </w:p>
-    <w:p>
-      <w:pPr>
-        <w:rPr>
+        <w:textAlignment w:val="auto"/>
+        <w:rPr>
+          <w:sz w:val="22"/>
+          <w:szCs w:val="22"/>
           <w:lang w:val="pt-PT" w:eastAsia="en-GB"/>
         </w:rPr>
       </w:pPr>
-      <w:r>
-        <w:rPr>
-          <w:rStyle w:val="Forte"/>
-          <w:lang w:val="pt-PT"/>
-        </w:rPr>
-        <w:t>Resumo:</w:t>
-      </w:r>
-      <w:r>
-        <w:rPr>
-          <w:rStyle w:val="Forte"/>
-          <w:lang w:val="pt-PT"/>
-        </w:rPr>
-        <w:t xml:space="preserve"> </w:t>
-      </w:r>
-      <w:r>
-        <w:rPr>
+      <w:bookmarkStart w:id="0" w:name="_GoBack"/>
+      <w:bookmarkEnd w:id="0"/>
+      <w:r>
+        <w:rPr>
+          <w:sz w:val="22"/>
+          <w:szCs w:val="22"/>
           <w:lang w:val="pt-PT" w:eastAsia="en-GB"/>
         </w:rPr>
-        <w:t>d</w:t>
-      </w:r>
-      <w:r>
-        <w:rPr>
+        <w:t>Faculdade de Engenharia da Universidade do Porto</w:t>
+      </w:r>
+    </w:p>
+    <w:p>
+      <w:pPr>
+        <w:ind w:firstLine="0"/>
+        <w:jc w:val="center"/>
+        <w:rPr>
+          <w:sz w:val="22"/>
+          <w:szCs w:val="22"/>
+          <w:lang w:val="pt-PT"/>
+        </w:rPr>
+      </w:pPr>
+      <w:r>
+        <w:rPr>
+          <w:sz w:val="22"/>
+          <w:szCs w:val="22"/>
           <w:lang w:val="pt-PT" w:eastAsia="en-GB"/>
         </w:rPr>
-        <w:t xml:space="preserve">eve contextualizar e resumir o trabalho, salientando o objetivo, o </w:t>
-      </w:r>
+        <w:t>Rua Roberto Frias, sn, 4200-465 Porto, Portugal</w:t>
+      </w:r>
+    </w:p>
+    <w:p>
+      <w:pPr>
+        <w:jc w:val="center"/>
+        <w:rPr>
+          <w:lang w:val="pt-PT"/>
+        </w:rPr>
+      </w:pPr>
+    </w:p>
+    <w:p>
+      <w:pPr>
+        <w:jc w:val="center"/>
+        <w:rPr>
+          <w:lang w:val="pt-PT"/>
+        </w:rPr>
+      </w:pPr>
     </w:p>
     <w:p>
       <w:pPr>
@@ -84,14 +126,114 @@
           <w:rStyle w:val="Forte"/>
           <w:b w:val="0"/>
           <w:bCs w:val="0"/>
+          <w:sz w:val="22"/>
+          <w:szCs w:val="22"/>
           <w:lang w:val="pt-PT" w:eastAsia="en-GB"/>
         </w:rPr>
       </w:pPr>
       <w:r>
         <w:rPr>
-          <w:lang w:val="pt-PT" w:eastAsia="en-GB"/>
-        </w:rPr>
-        <w:t>método utilizado e fazendo referência aos principais resultados e à principal conclusão que esses resultados permitem obter</w:t>
+          <w:rStyle w:val="Forte"/>
+          <w:sz w:val="22"/>
+          <w:szCs w:val="22"/>
+          <w:lang w:val="pt-PT"/>
+        </w:rPr>
+        <w:t>Resumo:</w:t>
+      </w:r>
+      <w:r>
+        <w:rPr>
+          <w:rStyle w:val="Forte"/>
+          <w:sz w:val="22"/>
+          <w:szCs w:val="22"/>
+          <w:lang w:val="pt-PT"/>
+        </w:rPr>
+        <w:t xml:space="preserve"> </w:t>
+      </w:r>
+      <w:r>
+        <w:rPr>
+          <w:rStyle w:val="Forte"/>
+          <w:b w:val="0"/>
+          <w:sz w:val="22"/>
+          <w:szCs w:val="22"/>
+          <w:lang w:val="pt-PT"/>
+        </w:rPr>
+        <w:t xml:space="preserve">O artigo presente serve como complemento ao segundo projeto da Unidade Curricular de Programação em Lógica do Mestrado Integrado em Engenharia Informática e Computação. O projeto consiste no desenvolvimento de um programa em </w:t>
+      </w:r>
+      <w:proofErr w:type="spellStart"/>
+      <w:r>
+        <w:rPr>
+          <w:rStyle w:val="Forte"/>
+          <w:b w:val="0"/>
+          <w:sz w:val="22"/>
+          <w:szCs w:val="22"/>
+          <w:lang w:val="pt-PT"/>
+        </w:rPr>
+        <w:t>ProLog</w:t>
+      </w:r>
+      <w:proofErr w:type="spellEnd"/>
+      <w:r>
+        <w:rPr>
+          <w:rStyle w:val="Forte"/>
+          <w:b w:val="0"/>
+          <w:sz w:val="22"/>
+          <w:szCs w:val="22"/>
+          <w:lang w:val="pt-PT"/>
+        </w:rPr>
+        <w:t xml:space="preserve"> utilizando Programação em Lógica com Restrições. O problema escolhido foi o jogo de tabuleiro Yin Yang.</w:t>
+      </w:r>
+      <w:r>
+        <w:rPr>
+          <w:rStyle w:val="Forte"/>
+          <w:b w:val="0"/>
+          <w:sz w:val="22"/>
+          <w:szCs w:val="22"/>
+          <w:lang w:val="pt-PT"/>
+        </w:rPr>
+        <w:t xml:space="preserve"> Através da utilização dos predicados disponibilizados pelo </w:t>
+      </w:r>
+      <w:proofErr w:type="spellStart"/>
+      <w:r>
+        <w:rPr>
+          <w:rStyle w:val="Forte"/>
+          <w:b w:val="0"/>
+          <w:sz w:val="22"/>
+          <w:szCs w:val="22"/>
+          <w:lang w:val="pt-PT"/>
+        </w:rPr>
+        <w:t>SICstus</w:t>
+      </w:r>
+      <w:proofErr w:type="spellEnd"/>
+      <w:r>
+        <w:rPr>
+          <w:rStyle w:val="Forte"/>
+          <w:b w:val="0"/>
+          <w:sz w:val="22"/>
+          <w:szCs w:val="22"/>
+          <w:lang w:val="pt-PT"/>
+        </w:rPr>
+        <w:t xml:space="preserve"> </w:t>
+      </w:r>
+      <w:proofErr w:type="spellStart"/>
+      <w:r>
+        <w:rPr>
+          <w:rStyle w:val="Forte"/>
+          <w:b w:val="0"/>
+          <w:sz w:val="22"/>
+          <w:szCs w:val="22"/>
+          <w:lang w:val="pt-PT"/>
+        </w:rPr>
+        <w:t>ProLog</w:t>
+      </w:r>
+      <w:proofErr w:type="spellEnd"/>
+      <w:r>
+        <w:rPr>
+          <w:rStyle w:val="Forte"/>
+          <w:b w:val="0"/>
+          <w:sz w:val="22"/>
+          <w:szCs w:val="22"/>
+          <w:lang w:val="pt-PT"/>
+        </w:rPr>
+        <w:t>, foi possível resolver o problema em específico e de forma eficiente.</w:t>
       </w:r>
     </w:p>
     <w:p>
@@ -102,6 +244,9 @@
           <w:rStyle w:val="Forte"/>
           <w:b/>
           <w:bCs w:val="0"/>
+          <w:sz w:val="28"/>
+          <w:szCs w:val="28"/>
+          <w:lang w:val="pt-PT"/>
         </w:rPr>
       </w:pPr>
       <w:r>
@@ -109,6 +254,9 @@
           <w:rStyle w:val="Forte"/>
           <w:b/>
           <w:bCs w:val="0"/>
+          <w:sz w:val="28"/>
+          <w:szCs w:val="28"/>
+          <w:lang w:val="pt-PT"/>
         </w:rPr>
         <w:t>Introdução</w:t>
       </w:r>
@@ -116,190 +264,661 @@
     <w:p>
       <w:pPr>
         <w:rPr>
-          <w:lang w:val="pt-PT"/>
-        </w:rPr>
-      </w:pPr>
-      <w:r>
-        <w:rPr>
-          <w:lang w:val="pt-PT"/>
-        </w:rPr>
-        <w:t>Descrição dos objetivos e motivação do trabalho, referência sucinta ao problema em análise</w:t>
-      </w:r>
-      <w:r>
-        <w:rPr>
+          <w:sz w:val="22"/>
+          <w:szCs w:val="22"/>
+          <w:lang w:val="pt-PT"/>
+        </w:rPr>
+      </w:pPr>
+      <w:r>
+        <w:rPr>
+          <w:sz w:val="22"/>
+          <w:szCs w:val="22"/>
+          <w:lang w:val="pt-PT"/>
+        </w:rPr>
+        <w:t xml:space="preserve">O objetivo deste projeto era implementar a resolução de um problema de otimização em </w:t>
+      </w:r>
+      <w:proofErr w:type="spellStart"/>
+      <w:r>
+        <w:rPr>
+          <w:sz w:val="22"/>
+          <w:szCs w:val="22"/>
+          <w:lang w:val="pt-PT"/>
+        </w:rPr>
+        <w:t>Prolog</w:t>
+      </w:r>
+      <w:proofErr w:type="spellEnd"/>
+      <w:r>
+        <w:rPr>
+          <w:sz w:val="22"/>
+          <w:szCs w:val="22"/>
+          <w:lang w:val="pt-PT"/>
+        </w:rPr>
+        <w:t xml:space="preserve"> com Restrições, e a partir dos temas disp</w:t>
+      </w:r>
+      <w:r>
+        <w:rPr>
+          <w:sz w:val="22"/>
+          <w:szCs w:val="22"/>
+          <w:lang w:val="pt-PT"/>
+        </w:rPr>
+        <w:t>oníveis, tanto puzzles como problemas menos concretos, decidimos implementar o puzzle Yin Yang.</w:t>
+      </w:r>
+    </w:p>
+    <w:p>
+      <w:pPr>
+        <w:rPr>
+          <w:sz w:val="22"/>
+          <w:szCs w:val="22"/>
+          <w:lang w:val="pt-PT"/>
+        </w:rPr>
+      </w:pPr>
+      <w:r>
+        <w:rPr>
+          <w:sz w:val="22"/>
+          <w:szCs w:val="22"/>
+          <w:lang w:val="pt-PT"/>
+        </w:rPr>
+        <w:t>Este puzzle consiste em colocar peças num tabuleiro dividido em duas regiões, preta e branca.</w:t>
+      </w:r>
+    </w:p>
+    <w:p>
+      <w:pPr>
+        <w:rPr>
+          <w:sz w:val="22"/>
+          <w:szCs w:val="22"/>
+          <w:lang w:val="pt-PT"/>
+        </w:rPr>
+      </w:pPr>
+      <w:r>
+        <w:rPr>
+          <w:sz w:val="22"/>
+          <w:szCs w:val="22"/>
+          <w:lang w:val="pt-PT"/>
+        </w:rPr>
+        <w:t>Este artigo descreve detalhadamente o puzzle Yin Yang, bem como a abordagem do grupo para a implementação de uma solução capaz de resolver o puzzle com diferentes tamanhos, a explicação da forma usada para visualizar o tabuleiro resolvido em modo de texto, estatísticas da resolução de puzzles com diferentes tamanhos e a conclusão do projeto.</w:t>
+      </w:r>
+    </w:p>
+    <w:p>
+      <w:pPr>
+        <w:rPr>
+          <w:sz w:val="22"/>
+          <w:szCs w:val="22"/>
+          <w:lang w:val="pt-PT"/>
+        </w:rPr>
+      </w:pPr>
+    </w:p>
+    <w:p>
+      <w:pPr>
+        <w:pStyle w:val="Cabealho1"/>
+        <w:rPr>
+          <w:sz w:val="28"/>
+          <w:szCs w:val="28"/>
+          <w:lang w:val="pt-PT"/>
+        </w:rPr>
+      </w:pPr>
+      <w:r>
+        <w:rPr>
+          <w:sz w:val="28"/>
+          <w:szCs w:val="28"/>
+          <w:lang w:val="pt-PT"/>
+        </w:rPr>
+        <w:t>Descrição do Problema</w:t>
+      </w:r>
+    </w:p>
+    <w:p>
+      <w:pPr>
+        <w:rPr>
+          <w:sz w:val="22"/>
+          <w:szCs w:val="22"/>
+          <w:lang w:val="pt-PT"/>
+        </w:rPr>
+      </w:pPr>
+      <w:r>
+        <w:rPr>
+          <w:sz w:val="22"/>
+          <w:szCs w:val="22"/>
+          <w:lang w:val="pt-PT"/>
+        </w:rPr>
+        <w:t>Descrever com detalhe o problema de otimização ou decisão em análise.</w:t>
+      </w:r>
+    </w:p>
+    <w:p>
+      <w:pPr>
+        <w:rPr>
+          <w:lang w:val="pt-PT"/>
+        </w:rPr>
+      </w:pPr>
+    </w:p>
+    <w:p>
+      <w:pPr>
+        <w:pStyle w:val="Cabealho1"/>
+        <w:rPr>
+          <w:sz w:val="28"/>
+          <w:szCs w:val="28"/>
+          <w:lang w:val="pt-PT"/>
+        </w:rPr>
+      </w:pPr>
+      <w:r>
+        <w:rPr>
+          <w:sz w:val="28"/>
+          <w:szCs w:val="28"/>
+          <w:lang w:val="pt-PT"/>
+        </w:rPr>
+        <w:lastRenderedPageBreak/>
+        <w:t>Abordagem</w:t>
+      </w:r>
+    </w:p>
+    <w:p>
+      <w:pPr>
+        <w:rPr>
+          <w:sz w:val="22"/>
+          <w:szCs w:val="22"/>
+          <w:lang w:val="pt-PT"/>
+        </w:rPr>
+      </w:pPr>
+      <w:r>
+        <w:rPr>
+          <w:sz w:val="22"/>
+          <w:szCs w:val="22"/>
+          <w:lang w:val="pt-PT"/>
+        </w:rPr>
+        <w:t xml:space="preserve">Descrever a modelação do problema como </w:t>
+      </w:r>
+      <w:r>
+        <w:rPr>
+          <w:sz w:val="22"/>
+          <w:szCs w:val="22"/>
+          <w:lang w:val="pt-PT"/>
+        </w:rPr>
+        <w:t xml:space="preserve">um </w:t>
+      </w:r>
+      <w:r>
+        <w:rPr>
+          <w:sz w:val="22"/>
+          <w:szCs w:val="22"/>
+          <w:lang w:val="pt-PT"/>
+        </w:rPr>
+        <w:t>PSR, de acordo com as subsecções seguintes:</w:t>
+      </w:r>
+    </w:p>
+    <w:p>
+      <w:pPr>
+        <w:pStyle w:val="Cabealho2"/>
+        <w:rPr>
+          <w:sz w:val="28"/>
+          <w:szCs w:val="28"/>
+          <w:lang w:val="pt-PT"/>
+        </w:rPr>
+      </w:pPr>
+      <w:r>
+        <w:rPr>
+          <w:sz w:val="28"/>
+          <w:szCs w:val="28"/>
+          <w:lang w:val="pt-PT"/>
+        </w:rPr>
+        <w:t>Variáveis de Decisão</w:t>
+      </w:r>
+    </w:p>
+    <w:p>
+      <w:pPr>
+        <w:rPr>
+          <w:sz w:val="22"/>
+          <w:szCs w:val="22"/>
+          <w:lang w:val="pt-PT"/>
+        </w:rPr>
+      </w:pPr>
+      <w:r>
+        <w:rPr>
+          <w:sz w:val="22"/>
+          <w:szCs w:val="22"/>
+          <w:lang w:val="pt-PT"/>
+        </w:rPr>
+        <w:t xml:space="preserve">Descrever as </w:t>
+      </w:r>
+      <w:r>
+        <w:rPr>
+          <w:sz w:val="22"/>
+          <w:szCs w:val="22"/>
+          <w:lang w:val="pt-PT"/>
+        </w:rPr>
+        <w:t>variáveis</w:t>
+      </w:r>
+      <w:r>
+        <w:rPr>
+          <w:sz w:val="22"/>
+          <w:szCs w:val="22"/>
+          <w:lang w:val="pt-PT"/>
+        </w:rPr>
+        <w:t xml:space="preserve"> de  decisão  e  os seus domínios.</w:t>
+      </w:r>
+    </w:p>
+    <w:p>
+      <w:pPr>
+        <w:pStyle w:val="Cabealho2"/>
+        <w:rPr>
+          <w:sz w:val="28"/>
+          <w:szCs w:val="28"/>
+          <w:lang w:val="pt-PT"/>
+        </w:rPr>
+      </w:pPr>
+      <w:r>
+        <w:rPr>
+          <w:sz w:val="28"/>
+          <w:szCs w:val="28"/>
+          <w:lang w:val="pt-PT"/>
+        </w:rPr>
+        <w:t>Restrições</w:t>
+      </w:r>
+    </w:p>
+    <w:p>
+      <w:pPr>
+        <w:rPr>
+          <w:sz w:val="22"/>
+          <w:szCs w:val="22"/>
+          <w:lang w:val="pt-PT"/>
+        </w:rPr>
+      </w:pPr>
+      <w:r>
+        <w:rPr>
+          <w:sz w:val="22"/>
+          <w:szCs w:val="22"/>
+          <w:lang w:val="pt-PT"/>
+        </w:rPr>
+        <w:t xml:space="preserve">Descrever as restrições rígidas e flexíveis do problema e a sua implementação utilizando o </w:t>
+      </w:r>
+      <w:proofErr w:type="spellStart"/>
+      <w:r>
+        <w:rPr>
+          <w:sz w:val="22"/>
+          <w:szCs w:val="22"/>
+          <w:lang w:val="pt-PT"/>
+        </w:rPr>
+        <w:t>SICStus</w:t>
+      </w:r>
+      <w:proofErr w:type="spellEnd"/>
+      <w:r>
+        <w:rPr>
+          <w:sz w:val="22"/>
+          <w:szCs w:val="22"/>
           <w:lang w:val="pt-PT"/>
         </w:rPr>
         <w:t xml:space="preserve"> </w:t>
       </w:r>
-      <w:r>
-        <w:rPr>
-          <w:lang w:val="pt-PT"/>
-        </w:rPr>
-        <w:t>(idealmente, referência a outros</w:t>
-      </w:r>
-      <w:r>
-        <w:rPr>
+      <w:proofErr w:type="spellStart"/>
+      <w:r>
+        <w:rPr>
+          <w:sz w:val="22"/>
+          <w:szCs w:val="22"/>
+          <w:lang w:val="pt-PT"/>
+        </w:rPr>
+        <w:t>Prolog</w:t>
+      </w:r>
+      <w:proofErr w:type="spellEnd"/>
+      <w:r>
+        <w:rPr>
+          <w:sz w:val="22"/>
+          <w:szCs w:val="22"/>
+          <w:lang w:val="pt-PT"/>
+        </w:rPr>
+        <w:t>.</w:t>
+      </w:r>
+    </w:p>
+    <w:p>
+      <w:pPr>
+        <w:rPr>
+          <w:lang w:val="pt-PT"/>
+        </w:rPr>
+      </w:pPr>
+    </w:p>
+    <w:p>
+      <w:pPr>
+        <w:pStyle w:val="Cabealho2"/>
+        <w:rPr>
+          <w:sz w:val="28"/>
+          <w:szCs w:val="28"/>
+          <w:lang w:val="pt-PT"/>
+        </w:rPr>
+      </w:pPr>
+      <w:r>
+        <w:rPr>
+          <w:sz w:val="28"/>
+          <w:szCs w:val="28"/>
+          <w:lang w:val="pt-PT"/>
+        </w:rPr>
+        <w:t>Função de Avaliação</w:t>
+      </w:r>
+    </w:p>
+    <w:p>
+      <w:pPr>
+        <w:rPr>
+          <w:sz w:val="22"/>
+          <w:szCs w:val="22"/>
+          <w:lang w:val="pt-PT"/>
+        </w:rPr>
+      </w:pPr>
+      <w:r>
+        <w:rPr>
+          <w:sz w:val="22"/>
+          <w:szCs w:val="22"/>
+          <w:lang w:val="pt-PT"/>
+        </w:rPr>
+        <w:t xml:space="preserve">Descrever, quando for o caso, a forma de avaliar a solução obtida e a sua implementação utilizando o </w:t>
+      </w:r>
+      <w:proofErr w:type="spellStart"/>
+      <w:r>
+        <w:rPr>
+          <w:sz w:val="22"/>
+          <w:szCs w:val="22"/>
+          <w:lang w:val="pt-PT"/>
+        </w:rPr>
+        <w:t>SICStus</w:t>
+      </w:r>
+      <w:proofErr w:type="spellEnd"/>
+      <w:r>
+        <w:rPr>
+          <w:sz w:val="22"/>
+          <w:szCs w:val="22"/>
           <w:lang w:val="pt-PT"/>
         </w:rPr>
         <w:t xml:space="preserve"> </w:t>
       </w:r>
-      <w:r>
-        <w:rPr>
-          <w:lang w:val="pt-PT"/>
-        </w:rPr>
-        <w:t>trabalhos sobre o mesmo problema e sua abordagem), e descrição sucinta da estrutura do resto do artigo.</w:t>
-      </w:r>
-    </w:p>
-    <w:p>
-      <w:pPr>
-        <w:rPr>
-          <w:lang w:val="pt-PT"/>
-        </w:rPr>
-      </w:pPr>
+      <w:proofErr w:type="spellStart"/>
+      <w:r>
+        <w:rPr>
+          <w:sz w:val="22"/>
+          <w:szCs w:val="22"/>
+          <w:lang w:val="pt-PT"/>
+        </w:rPr>
+        <w:t>Prolog</w:t>
+      </w:r>
+      <w:proofErr w:type="spellEnd"/>
+      <w:r>
+        <w:rPr>
+          <w:sz w:val="22"/>
+          <w:szCs w:val="22"/>
+          <w:lang w:val="pt-PT"/>
+        </w:rPr>
+        <w:t>.</w:t>
+      </w:r>
+    </w:p>
+    <w:p>
+      <w:pPr>
+        <w:rPr>
+          <w:sz w:val="22"/>
+          <w:szCs w:val="22"/>
+          <w:lang w:val="pt-PT"/>
+        </w:rPr>
+      </w:pPr>
+    </w:p>
+    <w:p>
+      <w:pPr>
+        <w:pStyle w:val="Cabealho2"/>
+        <w:rPr>
+          <w:sz w:val="28"/>
+          <w:szCs w:val="28"/>
+          <w:lang w:val="pt-PT"/>
+        </w:rPr>
+      </w:pPr>
+      <w:r>
+        <w:rPr>
+          <w:sz w:val="28"/>
+          <w:szCs w:val="28"/>
+          <w:lang w:val="pt-PT"/>
+        </w:rPr>
+        <w:t>Estratégia de Pesquisa</w:t>
+      </w:r>
+    </w:p>
+    <w:p>
+      <w:pPr>
+        <w:rPr>
+          <w:sz w:val="22"/>
+          <w:szCs w:val="22"/>
+          <w:lang w:val="pt-PT"/>
+        </w:rPr>
+      </w:pPr>
+      <w:r>
+        <w:rPr>
+          <w:sz w:val="22"/>
+          <w:szCs w:val="22"/>
+          <w:lang w:val="pt-PT"/>
+        </w:rPr>
+        <w:t>Descrever a estratégia e etiquetagem (</w:t>
+      </w:r>
+      <w:proofErr w:type="spellStart"/>
+      <w:r>
+        <w:rPr>
+          <w:sz w:val="22"/>
+          <w:szCs w:val="22"/>
+          <w:lang w:val="pt-PT"/>
+        </w:rPr>
+        <w:t>labeling</w:t>
+      </w:r>
+      <w:proofErr w:type="spellEnd"/>
+      <w:r>
+        <w:rPr>
+          <w:sz w:val="22"/>
+          <w:szCs w:val="22"/>
+          <w:lang w:val="pt-PT"/>
+        </w:rPr>
+        <w:t>) utilizada ou implementada,</w:t>
+      </w:r>
+      <w:r>
+        <w:rPr>
+          <w:sz w:val="22"/>
+          <w:szCs w:val="22"/>
+          <w:lang w:val="pt-PT"/>
+        </w:rPr>
+        <w:t xml:space="preserve"> nome</w:t>
+      </w:r>
+      <w:r>
+        <w:rPr>
+          <w:sz w:val="22"/>
+          <w:szCs w:val="22"/>
+          <w:lang w:val="pt-PT"/>
+        </w:rPr>
+        <w:t>a</w:t>
+      </w:r>
+      <w:r>
+        <w:rPr>
+          <w:sz w:val="22"/>
+          <w:szCs w:val="22"/>
+          <w:lang w:val="pt-PT"/>
+        </w:rPr>
+        <w:t xml:space="preserve">damente no que diz respeito à </w:t>
+      </w:r>
+      <w:r>
+        <w:rPr>
+          <w:sz w:val="22"/>
+          <w:szCs w:val="22"/>
+          <w:lang w:val="pt-PT"/>
+        </w:rPr>
+        <w:t>ordenação de variáveis e valores.</w:t>
+      </w:r>
     </w:p>
     <w:p>
       <w:pPr>
         <w:pStyle w:val="Cabealho1"/>
         <w:rPr>
-          <w:lang w:val="pt-PT"/>
-        </w:rPr>
-      </w:pPr>
-      <w:r>
-        <w:rPr>
-          <w:lang w:val="pt-PT"/>
-        </w:rPr>
-        <w:t>Descrição do Problema</w:t>
-      </w:r>
-    </w:p>
-    <w:p>
-      <w:pPr>
-        <w:rPr>
-          <w:lang w:val="pt-PT"/>
-        </w:rPr>
-      </w:pPr>
-      <w:r>
-        <w:rPr>
-          <w:lang w:val="pt-PT"/>
-        </w:rPr>
-        <w:t xml:space="preserve">Descrever </w:t>
-      </w:r>
-      <w:r>
-        <w:rPr>
-          <w:lang w:val="pt-PT"/>
-        </w:rPr>
-        <w:t xml:space="preserve">com </w:t>
-      </w:r>
-      <w:r>
-        <w:rPr>
-          <w:lang w:val="pt-PT"/>
-        </w:rPr>
-        <w:t xml:space="preserve">detalhe </w:t>
-      </w:r>
-      <w:r>
-        <w:rPr>
-          <w:lang w:val="pt-PT"/>
-        </w:rPr>
-        <w:t xml:space="preserve">o problema </w:t>
-      </w:r>
-      <w:r>
-        <w:rPr>
-          <w:lang w:val="pt-PT"/>
-        </w:rPr>
-        <w:t>de otimização ou decisão em análise.</w:t>
-      </w:r>
-    </w:p>
-    <w:p>
-      <w:pPr>
-        <w:rPr>
-          <w:lang w:val="pt-PT"/>
-        </w:rPr>
-      </w:pPr>
+          <w:sz w:val="28"/>
+          <w:szCs w:val="28"/>
+          <w:lang w:val="pt-PT"/>
+        </w:rPr>
+      </w:pPr>
+      <w:r>
+        <w:rPr>
+          <w:sz w:val="28"/>
+          <w:szCs w:val="28"/>
+          <w:lang w:val="pt-PT"/>
+        </w:rPr>
+        <w:t>Visualização da Solução</w:t>
+      </w:r>
+    </w:p>
+    <w:p>
+      <w:pPr>
+        <w:rPr>
+          <w:sz w:val="22"/>
+          <w:szCs w:val="22"/>
+          <w:lang w:val="pt-PT"/>
+        </w:rPr>
+      </w:pPr>
+      <w:r>
+        <w:rPr>
+          <w:sz w:val="22"/>
+          <w:szCs w:val="22"/>
+          <w:lang w:val="pt-PT"/>
+        </w:rPr>
+        <w:t>Explicar os predicados que permitem visualizar a solução em modo de texto.</w:t>
+      </w:r>
     </w:p>
     <w:p>
       <w:pPr>
         <w:pStyle w:val="Cabealho1"/>
         <w:rPr>
-          <w:lang w:val="pt-PT"/>
-        </w:rPr>
-      </w:pPr>
-      <w:r>
-        <w:rPr>
-          <w:lang w:val="pt-PT"/>
-        </w:rPr>
-        <w:t>Abordagem</w:t>
-      </w:r>
-    </w:p>
-    <w:p>
-      <w:pPr>
-        <w:rPr>
-          <w:lang w:val="pt-PT"/>
-        </w:rPr>
-      </w:pPr>
-      <w:r>
-        <w:rPr>
-          <w:lang w:val="pt-PT"/>
-        </w:rPr>
-        <w:t>Descreve</w:t>
-      </w:r>
-      <w:r>
-        <w:rPr>
-          <w:lang w:val="pt-PT"/>
-        </w:rPr>
-        <w:t xml:space="preserve">r a modelação do problema como </w:t>
-      </w:r>
-      <w:r>
-        <w:rPr>
-          <w:lang w:val="pt-PT"/>
-        </w:rPr>
-        <w:t xml:space="preserve">um </w:t>
-      </w:r>
-      <w:r>
-        <w:rPr>
-          <w:lang w:val="pt-PT"/>
-        </w:rPr>
-        <w:t>PSR, de acordo com as subsecções seguintes:</w:t>
-      </w:r>
-    </w:p>
-    <w:p>
-      <w:pPr>
-        <w:pStyle w:val="Cabealho2"/>
-        <w:rPr>
-          <w:lang w:val="pt-PT"/>
-        </w:rPr>
-      </w:pPr>
-      <w:r>
-        <w:rPr>
-          <w:lang w:val="pt-PT"/>
-        </w:rPr>
-        <w:t>Variáveis de Decisão</w:t>
-      </w:r>
-    </w:p>
-    <w:p>
-      <w:pPr>
-        <w:rPr>
-          <w:lang w:val="pt-PT"/>
-        </w:rPr>
-      </w:pPr>
-      <w:r>
-        <w:rPr>
-          <w:lang w:val="pt-PT"/>
-        </w:rPr>
-        <w:t xml:space="preserve">Descrever as </w:t>
-      </w:r>
-      <w:r>
-        <w:rPr>
-          <w:lang w:val="pt-PT"/>
-        </w:rPr>
-        <w:t>variáveis</w:t>
-      </w:r>
-      <w:r>
-        <w:rPr>
-          <w:lang w:val="pt-PT"/>
-        </w:rPr>
-        <w:t xml:space="preserve"> de  decisão  e  os seus domínios</w:t>
-      </w:r>
-      <w:r>
-        <w:rPr>
+          <w:sz w:val="28"/>
+          <w:szCs w:val="28"/>
+          <w:lang w:val="pt-PT"/>
+        </w:rPr>
+      </w:pPr>
+      <w:r>
+        <w:rPr>
+          <w:sz w:val="28"/>
+          <w:szCs w:val="28"/>
+          <w:lang w:val="pt-PT"/>
+        </w:rPr>
+        <w:t>Resultados</w:t>
+      </w:r>
+    </w:p>
+    <w:p>
+      <w:pPr>
+        <w:rPr>
+          <w:sz w:val="22"/>
+          <w:szCs w:val="22"/>
+          <w:lang w:val="pt-PT"/>
+        </w:rPr>
+      </w:pPr>
+      <w:r>
+        <w:rPr>
+          <w:sz w:val="22"/>
+          <w:szCs w:val="22"/>
+          <w:lang w:val="pt-PT"/>
+        </w:rPr>
+        <w:t xml:space="preserve">Demonstrar exemplos de aplicação em instâncias do problema com diferentes complexidades e analisar os </w:t>
+      </w:r>
+      <w:r>
+        <w:rPr>
+          <w:sz w:val="22"/>
+          <w:szCs w:val="22"/>
+          <w:lang w:val="pt-PT"/>
+        </w:rPr>
+        <w:t xml:space="preserve">resultados </w:t>
+      </w:r>
+      <w:r>
+        <w:rPr>
+          <w:sz w:val="22"/>
+          <w:szCs w:val="22"/>
+          <w:lang w:val="pt-PT"/>
+        </w:rPr>
+        <w:t>obtidos.  Devem ser utilizadas formas convenientes para apresentação dos resultados (tabelas e/ou gráficos).</w:t>
+      </w:r>
+    </w:p>
+    <w:p>
+      <w:pPr>
+        <w:rPr>
+          <w:lang w:val="pt-PT"/>
+        </w:rPr>
+      </w:pPr>
+    </w:p>
+    <w:p>
+      <w:pPr>
+        <w:pStyle w:val="Cabealho1"/>
+        <w:rPr>
+          <w:sz w:val="28"/>
+          <w:szCs w:val="28"/>
+          <w:lang w:val="pt-PT"/>
+        </w:rPr>
+      </w:pPr>
+      <w:r>
+        <w:rPr>
+          <w:sz w:val="28"/>
+          <w:szCs w:val="28"/>
+          <w:lang w:val="pt-PT"/>
+        </w:rPr>
+        <w:lastRenderedPageBreak/>
+        <w:t>Conclusões e Trabalho Futuro</w:t>
+      </w:r>
+    </w:p>
+    <w:p>
+      <w:pPr>
+        <w:rPr>
+          <w:sz w:val="22"/>
+          <w:szCs w:val="22"/>
+          <w:lang w:val="pt-PT"/>
+        </w:rPr>
+      </w:pPr>
+      <w:r>
+        <w:rPr>
+          <w:sz w:val="22"/>
+          <w:szCs w:val="22"/>
+          <w:lang w:val="pt-PT"/>
+        </w:rPr>
+        <w:t>Que conclusões retira deste projeto?  O que mostram os resultados obtidos?  Quais as vantagens e limitações da solução proposta? Como poderia melhorar o trabalho desenvolvido?</w:t>
+      </w:r>
+    </w:p>
+    <w:p>
+      <w:pPr>
+        <w:rPr>
+          <w:lang w:val="pt-PT"/>
+        </w:rPr>
+      </w:pPr>
+    </w:p>
+    <w:p>
+      <w:pPr>
+        <w:pStyle w:val="Cabealho1"/>
+        <w:rPr>
+          <w:sz w:val="28"/>
+          <w:szCs w:val="28"/>
+          <w:lang w:val="pt-PT"/>
+        </w:rPr>
+      </w:pPr>
+      <w:r>
+        <w:rPr>
+          <w:sz w:val="28"/>
+          <w:szCs w:val="28"/>
+          <w:lang w:val="pt-PT"/>
+        </w:rPr>
+        <w:t>Bibliografia</w:t>
+      </w:r>
+    </w:p>
+    <w:p>
+      <w:pPr>
+        <w:rPr>
+          <w:sz w:val="22"/>
+          <w:szCs w:val="22"/>
+          <w:lang w:val="pt-PT"/>
+        </w:rPr>
+      </w:pPr>
+      <w:r>
+        <w:rPr>
+          <w:sz w:val="22"/>
+          <w:szCs w:val="22"/>
+          <w:lang w:val="pt-PT"/>
+        </w:rPr>
+        <w:t xml:space="preserve">Livros, artigos, páginas Web, usados para desenvolver o trabalho, apresentados segundo o formato sugerido no </w:t>
+      </w:r>
+      <w:proofErr w:type="spellStart"/>
+      <w:r>
+        <w:rPr>
+          <w:sz w:val="22"/>
+          <w:szCs w:val="22"/>
+          <w:lang w:val="pt-PT"/>
+        </w:rPr>
+        <w:t>template</w:t>
+      </w:r>
+      <w:proofErr w:type="spellEnd"/>
+      <w:r>
+        <w:rPr>
+          <w:sz w:val="22"/>
+          <w:szCs w:val="22"/>
           <w:lang w:val="pt-PT"/>
         </w:rPr>
         <w:t>.</w:t>
@@ -307,411 +926,24 @@
     </w:p>
     <w:p>
       <w:pPr>
-        <w:pStyle w:val="Cabealho2"/>
-        <w:rPr>
-          <w:lang w:val="pt-PT"/>
-        </w:rPr>
-      </w:pPr>
-      <w:r>
-        <w:rPr>
-          <w:lang w:val="pt-PT"/>
-        </w:rPr>
-        <w:t>Restrições</w:t>
-      </w:r>
-    </w:p>
-    <w:p>
-      <w:pPr>
-        <w:rPr>
-          <w:lang w:val="pt-PT"/>
-        </w:rPr>
-      </w:pPr>
-      <w:r>
-        <w:rPr>
-          <w:lang w:val="pt-PT"/>
-        </w:rPr>
-        <w:t>Descrever as restrições rígidas e flexíveis do problema e a sua implementação utilizando o SICStus Prolog.</w:t>
-      </w:r>
-    </w:p>
-    <w:p>
-      <w:pPr>
-        <w:rPr>
-          <w:lang w:val="pt-PT"/>
-        </w:rPr>
-      </w:pPr>
-    </w:p>
-    <w:p>
-      <w:pPr>
-        <w:pStyle w:val="Cabealho2"/>
-        <w:rPr>
-          <w:lang w:val="pt-PT"/>
-        </w:rPr>
-      </w:pPr>
-      <w:r>
-        <w:rPr>
-          <w:lang w:val="pt-PT"/>
-        </w:rPr>
-        <w:t>Função de Avaliação</w:t>
-      </w:r>
-    </w:p>
-    <w:p>
-      <w:pPr>
-        <w:rPr>
-          <w:lang w:val="pt-PT"/>
-        </w:rPr>
-      </w:pPr>
-      <w:r>
-        <w:rPr>
-          <w:lang w:val="pt-PT"/>
-        </w:rPr>
-        <w:t>Descrever, quando for o caso, a forma de avaliar a solução obtida e a sua implementação utilizando o SICStus Prolog.</w:t>
-      </w:r>
-    </w:p>
-    <w:p>
-      <w:pPr>
-        <w:rPr>
-          <w:lang w:val="pt-PT"/>
-        </w:rPr>
-      </w:pPr>
-    </w:p>
-    <w:p>
-      <w:pPr>
-        <w:pStyle w:val="Cabealho2"/>
-        <w:rPr>
-          <w:lang w:val="pt-PT"/>
-        </w:rPr>
-      </w:pPr>
-      <w:r>
-        <w:rPr>
-          <w:lang w:val="pt-PT"/>
-        </w:rPr>
-        <w:t>Estratégia de Pesquisa</w:t>
-      </w:r>
-    </w:p>
-    <w:p>
-      <w:pPr>
-        <w:rPr>
-          <w:lang w:val="pt-PT"/>
-        </w:rPr>
-      </w:pPr>
-      <w:r>
-        <w:rPr>
-          <w:lang w:val="pt-PT"/>
-        </w:rPr>
-        <w:t xml:space="preserve">Descrever </w:t>
-      </w:r>
-      <w:r>
-        <w:rPr>
-          <w:lang w:val="pt-PT"/>
-        </w:rPr>
-        <w:t>a</w:t>
-      </w:r>
-      <w:r>
-        <w:rPr>
-          <w:lang w:val="pt-PT"/>
-        </w:rPr>
-        <w:t xml:space="preserve"> estratégia e</w:t>
-      </w:r>
-      <w:r>
-        <w:rPr>
-          <w:lang w:val="pt-PT"/>
-        </w:rPr>
-        <w:t xml:space="preserve"> etiquetagem (labeling) </w:t>
-      </w:r>
-      <w:r>
-        <w:rPr>
-          <w:lang w:val="pt-PT"/>
-        </w:rPr>
-        <w:t xml:space="preserve">utilizada </w:t>
-      </w:r>
-      <w:r>
-        <w:rPr>
-          <w:lang w:val="pt-PT"/>
-        </w:rPr>
-        <w:t xml:space="preserve">ou </w:t>
-      </w:r>
-      <w:r>
-        <w:rPr>
-          <w:lang w:val="pt-PT"/>
-        </w:rPr>
-        <w:t>implementada,</w:t>
-      </w:r>
-      <w:r>
-        <w:rPr>
-          <w:lang w:val="pt-PT"/>
-        </w:rPr>
-        <w:t xml:space="preserve"> nome</w:t>
-      </w:r>
-      <w:r>
-        <w:rPr>
-          <w:lang w:val="pt-PT"/>
-        </w:rPr>
-        <w:t>a</w:t>
-      </w:r>
-      <w:r>
-        <w:rPr>
-          <w:lang w:val="pt-PT"/>
-        </w:rPr>
-        <w:t xml:space="preserve">damente no que diz respeito à </w:t>
-      </w:r>
-      <w:r>
-        <w:rPr>
-          <w:lang w:val="pt-PT"/>
-        </w:rPr>
-        <w:t>ordenação de variáveis e valores.</w:t>
-      </w:r>
+        <w:rPr>
+          <w:lang w:val="pt-PT"/>
+        </w:rPr>
+      </w:pPr>
     </w:p>
     <w:p>
       <w:pPr>
         <w:pStyle w:val="Cabealho1"/>
         <w:rPr>
-          <w:lang w:val="pt-PT"/>
-        </w:rPr>
-      </w:pPr>
-      <w:r>
-        <w:rPr>
-          <w:lang w:val="pt-PT"/>
-        </w:rPr>
-        <w:t>Visualização da Solução</w:t>
-      </w:r>
-    </w:p>
-    <w:p>
-      <w:pPr>
-        <w:rPr>
-          <w:lang w:val="pt-PT"/>
-        </w:rPr>
-      </w:pPr>
-      <w:r>
-        <w:rPr>
-          <w:lang w:val="pt-PT"/>
-        </w:rPr>
-        <w:t>Explicar os predicados que permitem visualizar a solução em modo de texto.</w:t>
-      </w:r>
-    </w:p>
-    <w:p>
-      <w:pPr>
-        <w:pStyle w:val="Cabealho1"/>
-        <w:rPr>
-          <w:lang w:val="pt-PT"/>
-        </w:rPr>
-      </w:pPr>
-      <w:r>
-        <w:rPr>
-          <w:lang w:val="pt-PT"/>
-        </w:rPr>
-        <w:t>Resultados</w:t>
-      </w:r>
-    </w:p>
-    <w:p>
-      <w:pPr>
-        <w:rPr>
-          <w:lang w:val="pt-PT"/>
-        </w:rPr>
-      </w:pPr>
-      <w:r>
-        <w:rPr>
-          <w:lang w:val="pt-PT"/>
-        </w:rPr>
-        <w:t>Demonstrar exemplos de aplicação em instâncias do problema</w:t>
-      </w:r>
-      <w:r>
-        <w:rPr>
-          <w:lang w:val="pt-PT"/>
-        </w:rPr>
-        <w:t xml:space="preserve"> </w:t>
-      </w:r>
-      <w:r>
-        <w:rPr>
-          <w:lang w:val="pt-PT"/>
-        </w:rPr>
-        <w:t xml:space="preserve">com </w:t>
-      </w:r>
-      <w:r>
-        <w:rPr>
-          <w:lang w:val="pt-PT"/>
-        </w:rPr>
-        <w:t xml:space="preserve">diferentes complexidades e analisar </w:t>
-      </w:r>
-      <w:r>
-        <w:rPr>
-          <w:lang w:val="pt-PT"/>
-        </w:rPr>
-        <w:t>o</w:t>
-      </w:r>
-      <w:r>
-        <w:rPr>
-          <w:lang w:val="pt-PT"/>
-        </w:rPr>
-        <w:t xml:space="preserve">s </w:t>
-      </w:r>
-      <w:r>
-        <w:rPr>
-          <w:lang w:val="pt-PT"/>
-        </w:rPr>
-        <w:t xml:space="preserve">resultados </w:t>
-      </w:r>
-      <w:r>
-        <w:rPr>
-          <w:lang w:val="pt-PT"/>
-        </w:rPr>
-        <w:t xml:space="preserve">obtidos.  Devem ser utilizadas </w:t>
-      </w:r>
-      <w:r>
-        <w:rPr>
-          <w:lang w:val="pt-PT"/>
-        </w:rPr>
-        <w:t>formas convenientes para apresentação dos resultados (tabelas e/ou gráficos).</w:t>
-      </w:r>
-    </w:p>
-    <w:p>
-      <w:pPr>
-        <w:rPr>
-          <w:lang w:val="pt-PT"/>
-        </w:rPr>
-      </w:pPr>
-    </w:p>
-    <w:p>
-      <w:pPr>
-        <w:pStyle w:val="Cabealho1"/>
-        <w:rPr>
-          <w:lang w:val="pt-PT"/>
-        </w:rPr>
-      </w:pPr>
-      <w:r>
-        <w:rPr>
-          <w:lang w:val="pt-PT"/>
-        </w:rPr>
-        <w:t>Conclusões e Trabalho Futuro</w:t>
-      </w:r>
-    </w:p>
-    <w:p>
-      <w:pPr>
-        <w:rPr>
-          <w:lang w:val="pt-PT"/>
-        </w:rPr>
-      </w:pPr>
-      <w:r>
-        <w:rPr>
-          <w:lang w:val="pt-PT"/>
-        </w:rPr>
-        <w:t>Que conclusões</w:t>
-      </w:r>
-      <w:r>
-        <w:rPr>
-          <w:lang w:val="pt-PT"/>
-        </w:rPr>
-        <w:t xml:space="preserve"> retira</w:t>
-      </w:r>
-      <w:r>
-        <w:rPr>
-          <w:lang w:val="pt-PT"/>
-        </w:rPr>
-        <w:t xml:space="preserve"> deste projeto?  O que mostram </w:t>
-      </w:r>
-      <w:r>
-        <w:rPr>
-          <w:lang w:val="pt-PT"/>
-        </w:rPr>
-        <w:t>o</w:t>
-      </w:r>
-      <w:r>
-        <w:rPr>
-          <w:lang w:val="pt-PT"/>
-        </w:rPr>
-        <w:t xml:space="preserve">s resultados obtidos?  Quais as vantagens e limitações </w:t>
-      </w:r>
-      <w:r>
-        <w:rPr>
-          <w:lang w:val="pt-PT"/>
-        </w:rPr>
-        <w:t>da solução proposta?</w:t>
-      </w:r>
-      <w:r>
-        <w:rPr>
-          <w:lang w:val="pt-PT"/>
-        </w:rPr>
-        <w:t xml:space="preserve"> </w:t>
-      </w:r>
-      <w:r>
-        <w:rPr>
-          <w:lang w:val="pt-PT"/>
-        </w:rPr>
-        <w:t>Como poderia</w:t>
-      </w:r>
-      <w:r>
-        <w:rPr>
-          <w:lang w:val="pt-PT"/>
-        </w:rPr>
-        <w:t xml:space="preserve"> </w:t>
-      </w:r>
-      <w:r>
-        <w:rPr>
-          <w:lang w:val="pt-PT"/>
-        </w:rPr>
-        <w:t>melhorar o trabalho desenvolvido?</w:t>
-      </w:r>
-    </w:p>
-    <w:p>
-      <w:pPr>
-        <w:rPr>
-          <w:lang w:val="pt-PT"/>
-        </w:rPr>
-      </w:pPr>
-    </w:p>
-    <w:p>
-      <w:pPr>
-        <w:pStyle w:val="Cabealho1"/>
-        <w:rPr>
-          <w:lang w:val="pt-PT"/>
-        </w:rPr>
-      </w:pPr>
-      <w:r>
-        <w:rPr>
-          <w:lang w:val="pt-PT"/>
-        </w:rPr>
-        <w:t>Bibliografia</w:t>
-      </w:r>
-    </w:p>
-    <w:p>
-      <w:pPr>
-        <w:rPr>
-          <w:lang w:val="pt-PT"/>
-        </w:rPr>
-      </w:pPr>
-      <w:r>
-        <w:rPr>
-          <w:lang w:val="pt-PT"/>
-        </w:rPr>
-        <w:t xml:space="preserve">Livros, artigos, páginas Web, usados para desenvolver </w:t>
-      </w:r>
-      <w:r>
-        <w:rPr>
-          <w:lang w:val="pt-PT"/>
-        </w:rPr>
-        <w:t>o trabalho, apresentados segundo o formato sugerido no template</w:t>
-      </w:r>
-      <w:r>
-        <w:rPr>
-          <w:lang w:val="pt-PT"/>
-        </w:rPr>
-        <w:t>.</w:t>
-      </w:r>
-    </w:p>
-    <w:p>
-      <w:pPr>
-        <w:rPr>
-          <w:lang w:val="pt-PT"/>
-        </w:rPr>
-      </w:pPr>
-    </w:p>
-    <w:p>
-      <w:pPr>
-        <w:pStyle w:val="Cabealho1"/>
-        <w:rPr>
-          <w:lang w:val="pt-PT"/>
-        </w:rPr>
-      </w:pPr>
-      <w:r>
-        <w:rPr>
+          <w:sz w:val="28"/>
+          <w:szCs w:val="28"/>
+          <w:lang w:val="pt-PT"/>
+        </w:rPr>
+      </w:pPr>
+      <w:r>
+        <w:rPr>
+          <w:sz w:val="28"/>
+          <w:szCs w:val="28"/>
           <w:lang w:val="pt-PT"/>
         </w:rPr>
         <w:t>Anexos</w:t>
@@ -720,104 +952,48 @@
     <w:p>
       <w:pPr>
         <w:rPr>
-          <w:lang w:val="pt-PT"/>
-        </w:rPr>
-      </w:pPr>
-      <w:r>
-        <w:rPr>
-          <w:lang w:val="pt-PT"/>
-        </w:rPr>
-        <w:t>Código fonte,</w:t>
-      </w:r>
-      <w:r>
-        <w:rPr>
-          <w:lang w:val="pt-PT"/>
-        </w:rPr>
-        <w:t xml:space="preserve"> fichei</w:t>
-      </w:r>
-      <w:r>
-        <w:rPr>
-          <w:lang w:val="pt-PT"/>
-        </w:rPr>
-        <w:t xml:space="preserve">ros de dados e resultados, </w:t>
-      </w:r>
-      <w:r>
-        <w:rPr>
-          <w:lang w:val="pt-PT"/>
-        </w:rPr>
-        <w:t>e</w:t>
-      </w:r>
-      <w:r>
-        <w:rPr>
-          <w:lang w:val="pt-PT"/>
-        </w:rPr>
-        <w:t xml:space="preserve"> outros elementos</w:t>
-      </w:r>
-      <w:r>
-        <w:rPr>
-          <w:lang w:val="pt-PT"/>
-        </w:rPr>
-        <w:t xml:space="preserve"> úteis </w:t>
-      </w:r>
-      <w:r>
-        <w:rPr>
-          <w:lang w:val="pt-PT"/>
-        </w:rPr>
-        <w:t xml:space="preserve">que </w:t>
-      </w:r>
-      <w:r>
-        <w:rPr>
+          <w:sz w:val="22"/>
+          <w:szCs w:val="22"/>
+          <w:lang w:val="pt-PT"/>
+        </w:rPr>
+      </w:pPr>
+      <w:r>
+        <w:rPr>
+          <w:sz w:val="22"/>
+          <w:szCs w:val="22"/>
+          <w:lang w:val="pt-PT"/>
+        </w:rPr>
+        <w:t xml:space="preserve">Código fonte, ficheiros de dados e resultados, e outros elementos úteis que </w:t>
+      </w:r>
+      <w:r>
+        <w:rPr>
+          <w:sz w:val="22"/>
+          <w:szCs w:val="22"/>
           <w:lang w:val="pt-PT"/>
         </w:rPr>
         <w:t xml:space="preserve">não </w:t>
       </w:r>
-      <w:bookmarkStart w:id="0" w:name="_GoBack"/>
-      <w:bookmarkEnd w:id="0"/>
-      <w:r>
-        <w:rPr>
-          <w:lang w:val="pt-PT"/>
-        </w:rPr>
-        <w:t>sejam</w:t>
-      </w:r>
-      <w:r>
-        <w:rPr>
-          <w:lang w:val="pt-PT"/>
-        </w:rPr>
-        <w:t xml:space="preserve"> essen</w:t>
-      </w:r>
-      <w:r>
-        <w:rPr>
-          <w:lang w:val="pt-PT"/>
-        </w:rPr>
-        <w:t xml:space="preserve">ciais ao relatório </w:t>
-      </w:r>
-      <w:r>
-        <w:rPr>
-          <w:lang w:val="pt-PT"/>
-        </w:rPr>
-        <w:t xml:space="preserve">(não  são  contabilizados  para  o  limite  de  6  a  </w:t>
-      </w:r>
-      <w:r>
-        <w:rPr>
-          <w:lang w:val="pt-PT"/>
-        </w:rPr>
-        <w:t xml:space="preserve">8 </w:t>
-      </w:r>
-      <w:r>
-        <w:rPr>
-          <w:lang w:val="pt-PT"/>
-        </w:rPr>
-        <w:t>páginas</w:t>
-      </w:r>
-    </w:p>
-    <w:p>
-      <w:pPr>
-        <w:rPr>
-          <w:lang w:val="pt-PT"/>
-        </w:rPr>
-      </w:pPr>
-      <w:r>
-        <w:rPr>
+      <w:r>
+        <w:rPr>
+          <w:sz w:val="22"/>
+          <w:szCs w:val="22"/>
+          <w:lang w:val="pt-PT"/>
+        </w:rPr>
+        <w:t>sejam essenciais ao relatório (não  são  contabilizados  para  o  limite  de  6  a  8 páginas</w:t>
+      </w:r>
+    </w:p>
+    <w:p>
+      <w:pPr>
+        <w:rPr>
+          <w:sz w:val="22"/>
+          <w:szCs w:val="22"/>
+          <w:lang w:val="pt-PT"/>
+        </w:rPr>
+      </w:pPr>
+      <w:r>
+        <w:rPr>
+          <w:sz w:val="22"/>
+          <w:szCs w:val="22"/>
           <w:lang w:val="pt-PT"/>
         </w:rPr>
         <w:t>.</w:t>
@@ -825,7 +1001,7 @@
     </w:p>
     <w:sectPr>
       <w:pgSz w:w="11906" w:h="16838" w:code="9"/>
-      <w:pgMar w:top="2948" w:right="2494" w:bottom="2948" w:left="2494" w:header="2381" w:footer="2324" w:gutter="0"/>
+      <w:pgMar w:top="2948" w:right="2494" w:bottom="2948" w:left="2494" w:header="1134" w:footer="1134" w:gutter="0"/>
       <w:cols w:space="708"/>
       <w:titlePg/>
       <w:docGrid w:linePitch="360"/>
@@ -2113,6 +2289,50 @@
     <w:lsdException w:name="Subtitle" w:qFormat="1"/>
     <w:lsdException w:name="Strong" w:qFormat="1"/>
     <w:lsdException w:name="Emphasis" w:qFormat="1"/>
+    <w:lsdException w:name="Normal Table" w:semiHidden="1" w:unhideWhenUsed="1"/>
+    <w:lsdException w:name="Table Simple 1" w:semiHidden="1" w:unhideWhenUsed="1"/>
+    <w:lsdException w:name="Table Simple 2" w:semiHidden="1" w:unhideWhenUsed="1"/>
+    <w:lsdException w:name="Table Simple 3" w:semiHidden="1" w:unhideWhenUsed="1"/>
+    <w:lsdException w:name="Table Classic 1" w:semiHidden="1" w:unhideWhenUsed="1"/>
+    <w:lsdException w:name="Table Classic 2" w:semiHidden="1" w:unhideWhenUsed="1"/>
+    <w:lsdException w:name="Table Classic 3" w:semiHidden="1" w:unhideWhenUsed="1"/>
+    <w:lsdException w:name="Table Classic 4" w:semiHidden="1" w:unhideWhenUsed="1"/>
+    <w:lsdException w:name="Table Colorful 1" w:semiHidden="1" w:unhideWhenUsed="1"/>
+    <w:lsdException w:name="Table Colorful 2" w:semiHidden="1" w:unhideWhenUsed="1"/>
+    <w:lsdException w:name="Table Colorful 3" w:semiHidden="1" w:unhideWhenUsed="1"/>
+    <w:lsdException w:name="Table Columns 1" w:semiHidden="1" w:unhideWhenUsed="1"/>
+    <w:lsdException w:name="Table Columns 2" w:semiHidden="1" w:unhideWhenUsed="1"/>
+    <w:lsdException w:name="Table Columns 3" w:semiHidden="1" w:unhideWhenUsed="1"/>
+    <w:lsdException w:name="Table Columns 4" w:semiHidden="1" w:unhideWhenUsed="1"/>
+    <w:lsdException w:name="Table Columns 5" w:semiHidden="1" w:unhideWhenUsed="1"/>
+    <w:lsdException w:name="Table Grid 1" w:semiHidden="1" w:unhideWhenUsed="1"/>
+    <w:lsdException w:name="Table Grid 2" w:semiHidden="1" w:unhideWhenUsed="1"/>
+    <w:lsdException w:name="Table Grid 3" w:semiHidden="1" w:unhideWhenUsed="1"/>
+    <w:lsdException w:name="Table Grid 4" w:semiHidden="1" w:unhideWhenUsed="1"/>
+    <w:lsdException w:name="Table Grid 5" w:semiHidden="1" w:unhideWhenUsed="1"/>
+    <w:lsdException w:name="Table Grid 6" w:semiHidden="1" w:unhideWhenUsed="1"/>
+    <w:lsdException w:name="Table Grid 7" w:semiHidden="1" w:unhideWhenUsed="1"/>
+    <w:lsdException w:name="Table Grid 8" w:semiHidden="1" w:unhideWhenUsed="1"/>
+    <w:lsdException w:name="Table List 1" w:semiHidden="1" w:unhideWhenUsed="1"/>
+    <w:lsdException w:name="Table List 2" w:semiHidden="1" w:unhideWhenUsed="1"/>
+    <w:lsdException w:name="Table List 3" w:semiHidden="1" w:unhideWhenUsed="1"/>
+    <w:lsdException w:name="Table List 4" w:semiHidden="1" w:unhideWhenUsed="1"/>
+    <w:lsdException w:name="Table List 5" w:semiHidden="1" w:unhideWhenUsed="1"/>
+    <w:lsdException w:name="Table List 6" w:semiHidden="1" w:unhideWhenUsed="1"/>
+    <w:lsdException w:name="Table List 7" w:semiHidden="1" w:unhideWhenUsed="1"/>
+    <w:lsdException w:name="Table List 8" w:semiHidden="1" w:unhideWhenUsed="1"/>
+    <w:lsdException w:name="Table 3D effects 1" w:semiHidden="1" w:unhideWhenUsed="1"/>
+    <w:lsdException w:name="Table 3D effects 2" w:semiHidden="1" w:unhideWhenUsed="1"/>
+    <w:lsdException w:name="Table 3D effects 3" w:semiHidden="1" w:unhideWhenUsed="1"/>
+    <w:lsdException w:name="Table Contemporary" w:semiHidden="1" w:unhideWhenUsed="1"/>
+    <w:lsdException w:name="Table Elegant" w:semiHidden="1" w:unhideWhenUsed="1"/>
+    <w:lsdException w:name="Table Professional" w:semiHidden="1" w:unhideWhenUsed="1"/>
+    <w:lsdException w:name="Table Subtle 1" w:semiHidden="1" w:unhideWhenUsed="1"/>
+    <w:lsdException w:name="Table Subtle 2" w:semiHidden="1" w:unhideWhenUsed="1"/>
+    <w:lsdException w:name="Table Web 1" w:semiHidden="1" w:unhideWhenUsed="1"/>
+    <w:lsdException w:name="Table Web 2" w:semiHidden="1" w:unhideWhenUsed="1"/>
+    <w:lsdException w:name="Table Web 3" w:semiHidden="1" w:unhideWhenUsed="1"/>
+    <w:lsdException w:name="Table Theme" w:semiHidden="1" w:unhideWhenUsed="1"/>
     <w:lsdException w:name="Placeholder Text" w:semiHidden="1" w:uiPriority="99"/>
     <w:lsdException w:name="No Spacing" w:uiPriority="1" w:qFormat="1"/>
     <w:lsdException w:name="Light Shading" w:uiPriority="60"/>
@@ -2474,11 +2694,15 @@
   </w:style>
   <w:style w:type="character" w:default="1" w:styleId="Tipodeletrapredefinidodopargrafo">
     <w:name w:val="Default Paragraph Font"/>
+    <w:uiPriority w:val="1"/>
     <w:semiHidden/>
+    <w:unhideWhenUsed/>
   </w:style>
   <w:style w:type="table" w:default="1" w:styleId="Tabelanormal">
     <w:name w:val="Normal Table"/>
+    <w:uiPriority w:val="99"/>
     <w:semiHidden/>
+    <w:unhideWhenUsed/>
     <w:tblPr>
       <w:tblInd w:w="0" w:type="dxa"/>
       <w:tblCellMar>
@@ -2491,7 +2715,9 @@
   </w:style>
   <w:style w:type="numbering" w:default="1" w:styleId="Semlista">
     <w:name w:val="No List"/>
+    <w:uiPriority w:val="99"/>
     <w:semiHidden/>
+    <w:unhideWhenUsed/>
   </w:style>
   <w:style w:type="paragraph" w:customStyle="1" w:styleId="abstract">
     <w:name w:val="abstract"/>
@@ -2868,8 +3094,8 @@
       <w:sz w:val="18"/>
     </w:rPr>
   </w:style>
-  <w:style w:type="paragraph" w:customStyle="1" w:styleId="title">
-    <w:name w:val="title"/>
+  <w:style w:type="paragraph" w:customStyle="1" w:styleId="Ttulo1">
+    <w:name w:val="Título1"/>
     <w:basedOn w:val="Normal"/>
     <w:next w:val="author"/>
     <w:rsid w:val="0073504E"/>
@@ -2886,9 +3112,9 @@
       <w:sz w:val="28"/>
     </w:rPr>
   </w:style>
-  <w:style w:type="paragraph" w:customStyle="1" w:styleId="subtitle">
-    <w:name w:val="subtitle"/>
-    <w:basedOn w:val="title"/>
+  <w:style w:type="paragraph" w:customStyle="1" w:styleId="Subttulo1">
+    <w:name w:val="Subtítulo1"/>
+    <w:basedOn w:val="Ttulo1"/>
     <w:next w:val="author"/>
     <w:rsid w:val="00947640"/>
     <w:pPr>

</xml_diff>

<commit_message>
article continued + fixes to path restriction
</commit_message>
<xml_diff>
--- a/artigo.docx
+++ b/artigo.docx
@@ -48,7 +48,23 @@
           <w:szCs w:val="22"/>
           <w:lang w:val="pt-PT"/>
         </w:rPr>
-        <w:t xml:space="preserve"> Costa e Luís Gonçalves</w:t>
+        <w:t xml:space="preserve"> Costa e Luís </w:t>
+      </w:r>
+      <w:r>
+        <w:rPr>
+          <w:sz w:val="22"/>
+          <w:szCs w:val="22"/>
+          <w:lang w:val="pt-PT"/>
+        </w:rPr>
+        <w:t xml:space="preserve">Miguel </w:t>
+      </w:r>
+      <w:r>
+        <w:rPr>
+          <w:sz w:val="22"/>
+          <w:szCs w:val="22"/>
+          <w:lang w:val="pt-PT"/>
+        </w:rPr>
+        <w:t>Gonçalves</w:t>
       </w:r>
     </w:p>
     <w:p>
@@ -119,16 +135,6 @@
       </w:pPr>
     </w:p>
     <w:p>
-      <w:pPr>
-        <w:rPr>
-          <w:rStyle w:val="Forte"/>
-          <w:b w:val="0"/>
-          <w:bCs w:val="0"/>
-          <w:sz w:val="22"/>
-          <w:szCs w:val="22"/>
-          <w:lang w:val="pt-PT" w:eastAsia="en-GB"/>
-        </w:rPr>
-      </w:pPr>
       <w:r>
         <w:rPr>
           <w:rStyle w:val="Forte"/>
@@ -148,24 +154,13 @@
         <w:t xml:space="preserve"> </w:t>
       </w:r>
       <w:r>
-        <w:rPr>
-          <w:rStyle w:val="Forte"/>
-          <w:b w:val="0"/>
-          <w:sz w:val="22"/>
-          <w:szCs w:val="22"/>
-          <w:lang w:val="pt-PT"/>
-        </w:rPr>
         <w:t>O artigo presente serve como complemento ao segundo projeto da Unidade Curricular de Programação em Lógica do Mestrado Integrado em Engenharia Informática e Computação. O projeto consiste no desenvolvimento de um programa em ProLog utilizando Programação em Lógica com Restrições. O problema escolhido foi o jogo de tabuleiro Yin Yang.</w:t>
       </w:r>
       <w:r>
-        <w:rPr>
-          <w:rStyle w:val="Forte"/>
-          <w:b w:val="0"/>
-          <w:sz w:val="22"/>
-          <w:szCs w:val="22"/>
-          <w:lang w:val="pt-PT"/>
-        </w:rPr>
-        <w:t xml:space="preserve"> Através da utilização dos predicados disponibilizados pelo SICstus ProLog, foi possível resolver o problema em específico e de forma eficiente.</w:t>
+        <w:t xml:space="preserve"> Ao longo do artigo irá ser demonstrado como, </w:t>
+      </w:r>
+      <w:r>
+        <w:t>través da utilização dos predicados disponibilizados pelo SICstus ProLog, foi possível resolver o problema em específico e de forma eficiente.</w:t>
       </w:r>
     </w:p>
     <w:p>
@@ -196,23 +191,17 @@
     <w:p>
       <w:pPr>
         <w:rPr>
-          <w:sz w:val="22"/>
-          <w:szCs w:val="22"/>
-          <w:lang w:val="pt-PT"/>
-        </w:rPr>
-      </w:pPr>
-      <w:r>
-        <w:rPr>
-          <w:sz w:val="22"/>
-          <w:szCs w:val="22"/>
+          <w:lang w:val="pt-PT"/>
+        </w:rPr>
+      </w:pPr>
+      <w:r>
+        <w:rPr>
           <w:lang w:val="pt-PT"/>
         </w:rPr>
         <w:t>O objetivo deste projeto era implementar a resolução de um problema de otimização em Prolog com Restrições, e a partir dos temas disp</w:t>
       </w:r>
       <w:r>
         <w:rPr>
-          <w:sz w:val="22"/>
-          <w:szCs w:val="22"/>
           <w:lang w:val="pt-PT"/>
         </w:rPr>
         <w:t>oníveis, tanto puzzles como problemas menos concretos, decidimos implementar o puzzle Yin Yang.</w:t>
@@ -221,15 +210,11 @@
     <w:p>
       <w:pPr>
         <w:rPr>
-          <w:sz w:val="22"/>
-          <w:szCs w:val="22"/>
-          <w:lang w:val="pt-PT"/>
-        </w:rPr>
-      </w:pPr>
-      <w:r>
-        <w:rPr>
-          <w:sz w:val="22"/>
-          <w:szCs w:val="22"/>
+          <w:lang w:val="pt-PT"/>
+        </w:rPr>
+      </w:pPr>
+      <w:r>
+        <w:rPr>
           <w:lang w:val="pt-PT"/>
         </w:rPr>
         <w:t>Este puzzle consiste em colocar peças num tabuleiro dividido em duas regiões, preta e branca.</w:t>
@@ -238,28 +223,27 @@
     <w:p>
       <w:pPr>
         <w:rPr>
-          <w:sz w:val="22"/>
-          <w:szCs w:val="22"/>
-          <w:lang w:val="pt-PT"/>
-        </w:rPr>
-      </w:pPr>
-      <w:r>
-        <w:rPr>
-          <w:sz w:val="22"/>
-          <w:szCs w:val="22"/>
-          <w:lang w:val="pt-PT"/>
-        </w:rPr>
-        <w:t>Este artigo descreve detalhadamente o puzzle Yin Yang, bem como a abordagem do grupo para a implementação de uma solução capaz de resolver o puzzle com diferentes tamanhos, a explicação da forma usada para visualizar o tabuleiro resolvido em modo de texto, estatísticas da resolução de puzzles com diferentes tamanhos e a conclusão do projeto.</w:t>
-      </w:r>
-    </w:p>
-    <w:p>
-      <w:pPr>
-        <w:rPr>
-          <w:sz w:val="22"/>
-          <w:szCs w:val="22"/>
-          <w:lang w:val="pt-PT"/>
-        </w:rPr>
-      </w:pPr>
+          <w:lang w:val="pt-PT"/>
+        </w:rPr>
+      </w:pPr>
+      <w:r>
+        <w:rPr>
+          <w:lang w:val="pt-PT"/>
+        </w:rPr>
+        <w:t>Este artigo descreve detalhadamente o puzzle Yin Yang, bem como a abordagem do grupo para a implementação de uma solução capaz de resolver o puzzle com diferentes tamanhos, a explicação da forma usada para visualizar o tabuleiro resolvido em modo de tex</w:t>
+      </w:r>
+      <w:r>
+        <w:rPr>
+          <w:lang w:val="pt-PT"/>
+        </w:rPr>
+        <w:t>to, diferentes estatísticas da resolução do</w:t>
+      </w:r>
+      <w:r>
+        <w:rPr>
+          <w:lang w:val="pt-PT"/>
+        </w:rPr>
+        <w:t xml:space="preserve"> puzzle e a conclusão do projeto.</w:t>
+      </w:r>
     </w:p>
     <w:p>
       <w:pPr>
@@ -282,18 +266,26 @@
     <w:p>
       <w:pPr>
         <w:rPr>
-          <w:sz w:val="22"/>
-          <w:szCs w:val="22"/>
-          <w:lang w:val="pt-PT"/>
-        </w:rPr>
-      </w:pPr>
-      <w:r>
-        <w:rPr>
-          <w:sz w:val="22"/>
-          <w:szCs w:val="22"/>
-          <w:lang w:val="pt-PT"/>
-        </w:rPr>
-        <w:t>O puzzle Yin Yang consiste num tabuleiro quadrado onde estão já algumas peças pretas e brancas posicionadas e, tal como no sudoku, o objetivo do jogador é preencher totalmente o tabuleiro colocando mais peças, pretas e brancas, obedecendo às seguintes restrições:</w:t>
+          <w:lang w:val="pt-PT"/>
+        </w:rPr>
+      </w:pPr>
+      <w:r>
+        <w:rPr>
+          <w:lang w:val="pt-PT"/>
+        </w:rPr>
+        <w:t xml:space="preserve">O puzzle Yin Yang consiste num tabuleiro quadrado onde estão já algumas peças pretas e brancas posicionadas e, tal como no sudoku, o objetivo do jogador é preencher totalmente o tabuleiro colocando mais peças, </w:t>
+      </w:r>
+      <w:r>
+        <w:rPr>
+          <w:lang w:val="pt-PT"/>
+        </w:rPr>
+        <w:t xml:space="preserve">neste caso, </w:t>
+      </w:r>
+      <w:r>
+        <w:rPr>
+          <w:lang w:val="pt-PT"/>
+        </w:rPr>
+        <w:t>pretas e brancas, obedecendo às seguintes restrições:</w:t>
       </w:r>
     </w:p>
     <w:p>
@@ -304,18 +296,13 @@
           <w:numId w:val="21"/>
         </w:numPr>
         <w:rPr>
-          <w:sz w:val="22"/>
-          <w:szCs w:val="22"/>
-          <w:lang w:val="pt-PT"/>
-        </w:rPr>
-      </w:pPr>
-      <w:r>
-        <w:rPr>
-          <w:sz w:val="22"/>
-          <w:szCs w:val="22"/>
-          <w:lang w:val="pt-PT"/>
-        </w:rPr>
-        <w:lastRenderedPageBreak/>
+          <w:lang w:val="pt-PT"/>
+        </w:rPr>
+      </w:pPr>
+      <w:r>
+        <w:rPr>
+          <w:lang w:val="pt-PT"/>
+        </w:rPr>
         <w:t>Todas as peças da mesma cor têm de estar ligadas umas às outras, verticalmente ou horizontalmente,</w:t>
       </w:r>
     </w:p>
@@ -327,15 +314,11 @@
           <w:numId w:val="21"/>
         </w:numPr>
         <w:rPr>
-          <w:sz w:val="22"/>
-          <w:szCs w:val="22"/>
-          <w:lang w:val="pt-PT"/>
-        </w:rPr>
-      </w:pPr>
-      <w:r>
-        <w:rPr>
-          <w:noProof/>
-        </w:rPr>
+          <w:lang w:val="pt-PT"/>
+        </w:rPr>
+      </w:pPr>
+      <w:r>
+        <w:lastRenderedPageBreak/>
         <mc:AlternateContent>
           <mc:Choice Requires="wps">
             <w:drawing>
@@ -476,10 +459,6 @@
         </mc:AlternateContent>
       </w:r>
       <w:r>
-        <w:rPr>
-          <w:noProof/>
-          <w:lang w:val="pt-PT" w:eastAsia="pt-PT"/>
-        </w:rPr>
         <w:drawing>
           <wp:anchor distT="0" distB="0" distL="114300" distR="114300" simplePos="0" relativeHeight="251658240" behindDoc="0" locked="0" layoutInCell="1" allowOverlap="1">
             <wp:simplePos x="0" y="0"/>
@@ -532,21 +511,19 @@
       </w:r>
       <w:r>
         <w:rPr>
+          <w:lang w:val="pt-PT"/>
+        </w:rPr>
+        <w:t>Não pode haver nenhum grupo de 2x2 em que todas as peças sejam da mesma cor.</w:t>
+      </w:r>
+    </w:p>
+    <w:p>
+      <w:pPr>
+        <w:ind w:left="587" w:firstLine="0"/>
+        <w:rPr>
           <w:sz w:val="22"/>
           <w:szCs w:val="22"/>
           <w:lang w:val="pt-PT"/>
         </w:rPr>
-        <w:t>Não pode haver nenhum grupo de 2x2 em que todas as peças sejam da mesma cor.</w:t>
-      </w:r>
-    </w:p>
-    <w:p>
-      <w:pPr>
-        <w:ind w:left="587" w:firstLine="0"/>
-        <w:rPr>
-          <w:sz w:val="22"/>
-          <w:szCs w:val="22"/>
-          <w:lang w:val="pt-PT"/>
-        </w:rPr>
       </w:pPr>
     </w:p>
     <w:p>
@@ -558,7 +535,7 @@
       <w:r>
         <w:rPr>
           <w:noProof/>
-          <w:lang w:val="pt-PT" w:eastAsia="pt-PT"/>
+          <w:lang w:val="en-GB" w:eastAsia="en-GB"/>
         </w:rPr>
         <w:drawing>
           <wp:anchor distT="0" distB="0" distL="114300" distR="114300" simplePos="0" relativeHeight="251661312" behindDoc="1" locked="0" layoutInCell="1" allowOverlap="1">
@@ -632,11 +609,10 @@
           <w:lang w:val="pt-PT"/>
         </w:rPr>
       </w:pPr>
-      <w:bookmarkStart w:id="0" w:name="_GoBack"/>
-      <w:bookmarkEnd w:id="0"/>
       <w:r>
         <w:rPr>
           <w:noProof/>
+          <w:lang w:val="en-GB" w:eastAsia="en-GB"/>
         </w:rPr>
         <mc:AlternateContent>
           <mc:Choice Requires="wps">
@@ -829,31 +805,23 @@
     <w:p>
       <w:pPr>
         <w:rPr>
-          <w:sz w:val="22"/>
-          <w:szCs w:val="22"/>
-          <w:lang w:val="pt-PT"/>
-        </w:rPr>
-      </w:pPr>
-      <w:r>
-        <w:rPr>
-          <w:sz w:val="22"/>
-          <w:szCs w:val="22"/>
+          <w:lang w:val="pt-PT"/>
+        </w:rPr>
+      </w:pPr>
+      <w:r>
+        <w:rPr>
           <w:lang w:val="pt-PT"/>
         </w:rPr>
         <w:t xml:space="preserve">Descrever a modelação do problema como </w:t>
       </w:r>
       <w:r>
         <w:rPr>
-          <w:sz w:val="22"/>
-          <w:szCs w:val="22"/>
           <w:lang w:val="pt-PT"/>
         </w:rPr>
         <w:t xml:space="preserve">um </w:t>
       </w:r>
       <w:r>
         <w:rPr>
-          <w:sz w:val="22"/>
-          <w:szCs w:val="22"/>
           <w:lang w:val="pt-PT"/>
         </w:rPr>
         <w:t>PSR, de acordo com as subsecções seguintes:</w:t>
@@ -880,34 +848,106 @@
     <w:p>
       <w:pPr>
         <w:rPr>
-          <w:sz w:val="22"/>
-          <w:szCs w:val="22"/>
-          <w:lang w:val="pt-PT"/>
-        </w:rPr>
-      </w:pPr>
-      <w:r>
-        <w:rPr>
-          <w:sz w:val="22"/>
-          <w:szCs w:val="22"/>
-          <w:lang w:val="pt-PT"/>
-        </w:rPr>
-        <w:t xml:space="preserve">Descrever as </w:t>
-      </w:r>
-      <w:r>
-        <w:rPr>
-          <w:sz w:val="22"/>
-          <w:szCs w:val="22"/>
-          <w:lang w:val="pt-PT"/>
-        </w:rPr>
-        <w:t>variáveis</w:t>
-      </w:r>
-      <w:r>
-        <w:rPr>
-          <w:sz w:val="22"/>
-          <w:szCs w:val="22"/>
-          <w:lang w:val="pt-PT"/>
-        </w:rPr>
-        <w:t xml:space="preserve"> de  decisão  e  os seus domínios.</w:t>
+          <w:lang w:val="pt-PT"/>
+        </w:rPr>
+      </w:pPr>
+      <w:r>
+        <w:rPr>
+          <w:lang w:val="pt-PT"/>
+        </w:rPr>
+        <w:t xml:space="preserve">As variáveis de decisão consistem no tabuleiro em si e pelas diferentes listas </w:t>
+      </w:r>
+      <w:r>
+        <w:rPr>
+          <w:lang w:val="pt-PT"/>
+        </w:rPr>
+        <w:t>que é composto</w:t>
+      </w:r>
+      <w:r>
+        <w:rPr>
+          <w:lang w:val="pt-PT"/>
+        </w:rPr>
+        <w:t xml:space="preserve"> (linhas do tabuleiro), sendo que cada lista é instanciada individualmente. </w:t>
+      </w:r>
+    </w:p>
+    <w:p>
+      <w:pPr>
+        <w:rPr>
+          <w:lang w:val="pt-PT"/>
+        </w:rPr>
+      </w:pPr>
+      <w:r>
+        <w:rPr>
+          <w:lang w:val="pt-PT"/>
+        </w:rPr>
+        <w:t xml:space="preserve">O domínio do tabuleiro, </w:t>
+      </w:r>
+      <w:r>
+        <w:rPr>
+          <w:lang w:val="pt-PT"/>
+        </w:rPr>
+        <w:t>atribuído individualmente a</w:t>
+      </w:r>
+      <w:r>
+        <w:rPr>
+          <w:lang w:val="pt-PT"/>
+        </w:rPr>
+        <w:t xml:space="preserve"> cada lista dentro dele mesmo e </w:t>
+      </w:r>
+      <w:r>
+        <w:rPr>
+          <w:lang w:val="pt-PT"/>
+        </w:rPr>
+        <w:t xml:space="preserve">consequentemente a </w:t>
+      </w:r>
+      <w:r>
+        <w:rPr>
+          <w:lang w:val="pt-PT"/>
+        </w:rPr>
+        <w:t xml:space="preserve">cada célula contida em cada lista, </w:t>
+      </w:r>
+      <w:r>
+        <w:rPr>
+          <w:lang w:val="pt-PT"/>
+        </w:rPr>
+        <w:t>é</w:t>
+      </w:r>
+      <w:r>
+        <w:rPr>
+          <w:lang w:val="pt-PT"/>
+        </w:rPr>
+        <w:t xml:space="preserve"> entre 1 e 2</w:t>
+      </w:r>
+      <w:r>
+        <w:rPr>
+          <w:lang w:val="pt-PT"/>
+        </w:rPr>
+        <w:t xml:space="preserve"> inclusive</w:t>
+      </w:r>
+      <w:r>
+        <w:rPr>
+          <w:lang w:val="pt-PT"/>
+        </w:rPr>
+        <w:t xml:space="preserve">. Sendo que o valor 1 representa peças da cor </w:t>
+      </w:r>
+      <w:r>
+        <w:rPr>
+          <w:lang w:val="pt-PT"/>
+        </w:rPr>
+        <w:t>preta e o valor 2 peças de cor branca, não existindo outro tipo de peças. Por fim, a cada linha é atribuída um comprimento (</w:t>
+      </w:r>
+      <w:r>
+        <w:rPr>
+          <w:i/>
+          <w:lang w:val="pt-PT"/>
+        </w:rPr>
+        <w:t>length</w:t>
+      </w:r>
+      <w:r>
+        <w:rPr>
+          <w:lang w:val="pt-PT"/>
+        </w:rPr>
+        <w:t>) de acordo com o tamanho do tabuleiro pretendido.</w:t>
       </w:r>
     </w:p>
     <w:p>
@@ -931,26 +971,281 @@
     <w:p>
       <w:pPr>
         <w:rPr>
-          <w:sz w:val="22"/>
-          <w:szCs w:val="22"/>
-          <w:lang w:val="pt-PT"/>
-        </w:rPr>
-      </w:pPr>
-      <w:r>
-        <w:rPr>
-          <w:sz w:val="22"/>
-          <w:szCs w:val="22"/>
-          <w:lang w:val="pt-PT"/>
-        </w:rPr>
-        <w:t>Descrever as restrições rígidas e flexíveis do problema e a sua implementação utilizando o SICStus Prolog.</w:t>
-      </w:r>
-    </w:p>
-    <w:p>
-      <w:pPr>
-        <w:rPr>
-          <w:lang w:val="pt-PT"/>
-        </w:rPr>
-      </w:pPr>
+          <w:lang w:val="pt-PT"/>
+        </w:rPr>
+      </w:pPr>
+      <w:r>
+        <w:rPr>
+          <w:lang w:val="pt-PT"/>
+        </w:rPr>
+        <w:t xml:space="preserve">Antes de restringir a solução final </w:t>
+      </w:r>
+      <w:r>
+        <w:rPr>
+          <w:lang w:val="pt-PT"/>
+        </w:rPr>
+        <w:t>consoante</w:t>
+      </w:r>
+      <w:r>
+        <w:rPr>
+          <w:lang w:val="pt-PT"/>
+        </w:rPr>
+        <w:t xml:space="preserve"> as regras do jogo, é preciso definir que o tabuleiro final deverá ser completado a partir de um já existente. Assim sendo, inicialmente, e consoante o input do utilizador ao chamar a nossa função de resolução do puzzle, são atribuídos valores às células indicadas.</w:t>
+      </w:r>
+    </w:p>
+    <w:p>
+      <w:pPr>
+        <w:rPr>
+          <w:lang w:val="pt-PT"/>
+        </w:rPr>
+      </w:pPr>
+      <w:r>
+        <w:rPr>
+          <w:lang w:val="pt-PT"/>
+        </w:rPr>
+        <w:t xml:space="preserve">Começando pela segunda regra referida na descrição do problema, não podemos permitir blocos 2x2 células com peças da mesma cor, por forma a não deixar que tal aconteça, o tabuleiro é percorrido (usando a função </w:t>
+      </w:r>
+      <w:r>
+        <w:rPr>
+          <w:i/>
+          <w:lang w:val="pt-PT"/>
+        </w:rPr>
+        <w:t>twoByTwo</w:t>
+      </w:r>
+      <w:r>
+        <w:rPr>
+          <w:lang w:val="pt-PT"/>
+        </w:rPr>
+        <w:t xml:space="preserve">) e restringindo a que o somatório dos elementos de cada bloco esteja contido entre 4 e 8 (não inclusive). </w:t>
+      </w:r>
+    </w:p>
+    <w:p>
+      <w:pPr>
+        <w:rPr>
+          <w:lang w:val="pt-PT"/>
+        </w:rPr>
+      </w:pPr>
+      <w:r>
+        <w:rPr>
+          <w:noProof/>
+          <w:lang w:val="en-GB" w:eastAsia="en-GB"/>
+        </w:rPr>
+        <w:drawing>
+          <wp:inline distT="0" distB="0" distL="0" distR="0">
+            <wp:extent cx="1974850" cy="540048"/>
+            <wp:effectExtent l="0" t="0" r="6350" b="0"/>
+            <wp:docPr id="5" name="Imagem 5" descr="https://i.gyazo.com/5d884ca9bcc9337466e7e0e81818f541.png"/>
+            <wp:cNvGraphicFramePr>
+              <a:graphicFrameLocks xmlns:a="http://schemas.openxmlformats.org/drawingml/2006/main" noChangeAspect="1"/>
+            </wp:cNvGraphicFramePr>
+            <a:graphic xmlns:a="http://schemas.openxmlformats.org/drawingml/2006/main">
+              <a:graphicData uri="http://schemas.openxmlformats.org/drawingml/2006/picture">
+                <pic:pic xmlns:pic="http://schemas.openxmlformats.org/drawingml/2006/picture">
+                  <pic:nvPicPr>
+                    <pic:cNvPr id="0" name="Picture 1" descr="https://i.gyazo.com/5d884ca9bcc9337466e7e0e81818f541.png"/>
+                    <pic:cNvPicPr>
+                      <a:picLocks noChangeAspect="1" noChangeArrowheads="1"/>
+                    </pic:cNvPicPr>
+                  </pic:nvPicPr>
+                  <pic:blipFill>
+                    <a:blip r:embed="rId9">
+                      <a:extLst>
+                        <a:ext uri="{28A0092B-C50C-407E-A947-70E740481C1C}">
+                          <a14:useLocalDpi xmlns:a14="http://schemas.microsoft.com/office/drawing/2010/main" val="0"/>
+                        </a:ext>
+                      </a:extLst>
+                    </a:blip>
+                    <a:srcRect/>
+                    <a:stretch>
+                      <a:fillRect/>
+                    </a:stretch>
+                  </pic:blipFill>
+                  <pic:spPr bwMode="auto">
+                    <a:xfrm>
+                      <a:off x="0" y="0"/>
+                      <a:ext cx="2015767" cy="551237"/>
+                    </a:xfrm>
+                    <a:prstGeom prst="rect">
+                      <a:avLst/>
+                    </a:prstGeom>
+                    <a:noFill/>
+                    <a:ln>
+                      <a:noFill/>
+                    </a:ln>
+                  </pic:spPr>
+                </pic:pic>
+              </a:graphicData>
+            </a:graphic>
+          </wp:inline>
+        </w:drawing>
+      </w:r>
+    </w:p>
+    <w:p>
+      <w:pPr>
+        <w:pStyle w:val="Legenda"/>
+        <w:rPr>
+          <w:lang w:val="pt-PT"/>
+        </w:rPr>
+      </w:pPr>
+      <w:r>
+        <w:rPr>
+          <w:lang w:val="pt-PT"/>
+        </w:rPr>
+        <w:t>Figura 3 - Função que assegura a restrição de não existirem blocos 2x2 da mesma cor.</w:t>
+      </w:r>
+    </w:p>
+    <w:p>
+      <w:pPr>
+        <w:rPr>
+          <w:lang w:val="pt-PT"/>
+        </w:rPr>
+      </w:pPr>
+      <w:r>
+        <w:rPr>
+          <w:lang w:val="pt-PT"/>
+        </w:rPr>
+        <w:t xml:space="preserve">Por fim, e por forma a respeitar a primeira regra referida acima, foram definidas 3 funções (sendo estas </w:t>
+      </w:r>
+      <w:r>
+        <w:rPr>
+          <w:i/>
+          <w:lang w:val="pt-PT"/>
+        </w:rPr>
+        <w:t>restrictPath</w:t>
+      </w:r>
+      <w:r>
+        <w:rPr>
+          <w:lang w:val="pt-PT"/>
+        </w:rPr>
+        <w:t xml:space="preserve">, </w:t>
+      </w:r>
+      <w:r>
+        <w:rPr>
+          <w:i/>
+          <w:lang w:val="pt-PT"/>
+        </w:rPr>
+        <w:t>restrictLastCol</w:t>
+      </w:r>
+      <w:r>
+        <w:rPr>
+          <w:lang w:val="pt-PT"/>
+        </w:rPr>
+        <w:t xml:space="preserve"> e </w:t>
+      </w:r>
+      <w:r>
+        <w:rPr>
+          <w:i/>
+          <w:lang w:val="pt-PT"/>
+        </w:rPr>
+        <w:t>restrictLastLine</w:t>
+      </w:r>
+      <w:r>
+        <w:rPr>
+          <w:lang w:val="pt-PT"/>
+        </w:rPr>
+        <w:t xml:space="preserve">). Basicamente o que cada uma destas faz é ter a certeza que para cada peça no tabuleiro existe pelo menos uma peça da mesma cor adjacente. </w:t>
+      </w:r>
+      <w:r>
+        <w:rPr>
+          <w:lang w:val="pt-PT"/>
+        </w:rPr>
+        <w:t>Exemplo de como assegurámos esta restrição:</w:t>
+      </w:r>
+    </w:p>
+    <w:p>
+      <w:pPr>
+        <w:rPr>
+          <w:lang w:val="pt-PT"/>
+        </w:rPr>
+      </w:pPr>
+      <w:r>
+        <w:rPr>
+          <w:noProof/>
+          <w:lang w:val="en-GB" w:eastAsia="en-GB"/>
+        </w:rPr>
+        <w:drawing>
+          <wp:inline distT="0" distB="0" distL="0" distR="0">
+            <wp:extent cx="2749550" cy="607795"/>
+            <wp:effectExtent l="0" t="0" r="0" b="1905"/>
+            <wp:docPr id="6" name="Imagem 6" descr="https://i.gyazo.com/42a1de3374c5483d7862dd7196e2bdb3.png"/>
+            <wp:cNvGraphicFramePr>
+              <a:graphicFrameLocks xmlns:a="http://schemas.openxmlformats.org/drawingml/2006/main" noChangeAspect="1"/>
+            </wp:cNvGraphicFramePr>
+            <a:graphic xmlns:a="http://schemas.openxmlformats.org/drawingml/2006/main">
+              <a:graphicData uri="http://schemas.openxmlformats.org/drawingml/2006/picture">
+                <pic:pic xmlns:pic="http://schemas.openxmlformats.org/drawingml/2006/picture">
+                  <pic:nvPicPr>
+                    <pic:cNvPr id="0" name="js-image" descr="https://i.gyazo.com/42a1de3374c5483d7862dd7196e2bdb3.png"/>
+                    <pic:cNvPicPr>
+                      <a:picLocks noChangeAspect="1" noChangeArrowheads="1"/>
+                    </pic:cNvPicPr>
+                  </pic:nvPicPr>
+                  <pic:blipFill>
+                    <a:blip r:embed="rId10">
+                      <a:extLst>
+                        <a:ext uri="{28A0092B-C50C-407E-A947-70E740481C1C}">
+                          <a14:useLocalDpi xmlns:a14="http://schemas.microsoft.com/office/drawing/2010/main" val="0"/>
+                        </a:ext>
+                      </a:extLst>
+                    </a:blip>
+                    <a:srcRect/>
+                    <a:stretch>
+                      <a:fillRect/>
+                    </a:stretch>
+                  </pic:blipFill>
+                  <pic:spPr bwMode="auto">
+                    <a:xfrm>
+                      <a:off x="0" y="0"/>
+                      <a:ext cx="2877115" cy="635994"/>
+                    </a:xfrm>
+                    <a:prstGeom prst="rect">
+                      <a:avLst/>
+                    </a:prstGeom>
+                    <a:noFill/>
+                    <a:ln>
+                      <a:noFill/>
+                    </a:ln>
+                  </pic:spPr>
+                </pic:pic>
+              </a:graphicData>
+            </a:graphic>
+          </wp:inline>
+        </w:drawing>
+      </w:r>
+    </w:p>
+    <w:p>
+      <w:pPr>
+        <w:pStyle w:val="Legenda"/>
+        <w:rPr>
+          <w:lang w:val="pt-PT"/>
+        </w:rPr>
+      </w:pPr>
+      <w:r>
+        <w:rPr>
+          <w:lang w:val="pt-PT"/>
+        </w:rPr>
+        <w:t>Figura 4 – Função que força ligação entre peças (para a ultima coluna de cada linha)</w:t>
+      </w:r>
+    </w:p>
+    <w:p>
+      <w:pPr>
+        <w:rPr>
+          <w:lang w:val="pt-PT"/>
+        </w:rPr>
+      </w:pPr>
+      <w:r>
+        <w:rPr>
+          <w:lang w:val="pt-PT"/>
+        </w:rPr>
+        <w:t xml:space="preserve">Por fim, é relevante referir que outra restrição foi criada, mas não está a ser utilizada pelo grupo pois não consta nas regras do jogo. Esta sendo que tem de existir o mesmo número de peças pretas e brancas na solução do tabuleiro, que inicialmente o grupo </w:t>
+      </w:r>
+      <w:r>
+        <w:rPr>
+          <w:lang w:val="pt-PT"/>
+        </w:rPr>
+        <w:lastRenderedPageBreak/>
+        <w:t>achava que o jogo era completado colocando uma peça de cada cor alternadamente até completo o tabuleiro, mas mais tarde foi observado que não existe nenhuma referencia a esta regra. Assim sendo, esta encontra-se comentada no código enviado.</w:t>
+      </w:r>
     </w:p>
     <w:p>
       <w:pPr>
@@ -973,28 +1268,57 @@
     <w:p>
       <w:pPr>
         <w:rPr>
-          <w:sz w:val="22"/>
-          <w:szCs w:val="22"/>
-          <w:lang w:val="pt-PT"/>
-        </w:rPr>
-      </w:pPr>
-      <w:r>
-        <w:rPr>
-          <w:sz w:val="22"/>
-          <w:szCs w:val="22"/>
-          <w:lang w:val="pt-PT"/>
-        </w:rPr>
-        <w:t>Descrever, quando for o caso, a forma de avaliar a solução obtida e a sua implementação utilizando o SICStus Prolog.</w:t>
-      </w:r>
-    </w:p>
-    <w:p>
-      <w:pPr>
-        <w:rPr>
-          <w:sz w:val="22"/>
-          <w:szCs w:val="22"/>
-          <w:lang w:val="pt-PT"/>
-        </w:rPr>
-      </w:pPr>
+          <w:lang w:val="pt-PT"/>
+        </w:rPr>
+      </w:pPr>
+      <w:r>
+        <w:rPr>
+          <w:lang w:val="pt-PT"/>
+        </w:rPr>
+        <w:t>A solução obtida é avaliada pelos próprios elementos do grupo ao visualizar o resultado final do tabuleiro e verificando que a solução respeita as regras. Além disto, não achá</w:t>
+      </w:r>
+      <w:r>
+        <w:rPr>
+          <w:lang w:val="pt-PT"/>
+        </w:rPr>
+        <w:t xml:space="preserve">mos necessária a implementação de uma função de avaliação visto que as restrições </w:t>
+      </w:r>
+      <w:r>
+        <w:rPr>
+          <w:lang w:val="pt-PT"/>
+        </w:rPr>
+        <w:t xml:space="preserve">permitem </w:t>
+      </w:r>
+      <w:r>
+        <w:rPr>
+          <w:lang w:val="pt-PT"/>
+        </w:rPr>
+        <w:t xml:space="preserve">que a condição de </w:t>
+      </w:r>
+      <w:r>
+        <w:rPr>
+          <w:lang w:val="pt-PT"/>
+        </w:rPr>
+        <w:t xml:space="preserve">completação </w:t>
+      </w:r>
+      <w:r>
+        <w:rPr>
+          <w:lang w:val="pt-PT"/>
+        </w:rPr>
+        <w:t xml:space="preserve">do puzzle falhe, </w:t>
+      </w:r>
+      <w:r>
+        <w:rPr>
+          <w:lang w:val="pt-PT"/>
+        </w:rPr>
+        <w:t>caso esta exista</w:t>
+      </w:r>
+      <w:r>
+        <w:rPr>
+          <w:lang w:val="pt-PT"/>
+        </w:rPr>
+        <w:t>.</w:t>
+      </w:r>
     </w:p>
     <w:p>
       <w:pPr>
@@ -1017,47 +1341,35 @@
     <w:p>
       <w:pPr>
         <w:rPr>
-          <w:sz w:val="22"/>
-          <w:szCs w:val="22"/>
-          <w:lang w:val="pt-PT"/>
-        </w:rPr>
-      </w:pPr>
-      <w:r>
-        <w:rPr>
-          <w:sz w:val="22"/>
-          <w:szCs w:val="22"/>
+          <w:lang w:val="pt-PT"/>
+        </w:rPr>
+      </w:pPr>
+      <w:r>
+        <w:rPr>
           <w:lang w:val="pt-PT"/>
         </w:rPr>
         <w:t>Descrever a estratégia e etiquetagem (labeling) utilizada ou implementada,</w:t>
       </w:r>
       <w:r>
         <w:rPr>
-          <w:sz w:val="22"/>
-          <w:szCs w:val="22"/>
           <w:lang w:val="pt-PT"/>
         </w:rPr>
         <w:t xml:space="preserve"> nome</w:t>
       </w:r>
       <w:r>
         <w:rPr>
-          <w:sz w:val="22"/>
-          <w:szCs w:val="22"/>
           <w:lang w:val="pt-PT"/>
         </w:rPr>
         <w:t>a</w:t>
       </w:r>
       <w:r>
         <w:rPr>
-          <w:sz w:val="22"/>
-          <w:szCs w:val="22"/>
           <w:lang w:val="pt-PT"/>
         </w:rPr>
         <w:t xml:space="preserve">damente no que diz respeito à </w:t>
       </w:r>
       <w:r>
         <w:rPr>
-          <w:sz w:val="22"/>
-          <w:szCs w:val="22"/>
           <w:lang w:val="pt-PT"/>
         </w:rPr>
         <w:t>ordenação de variáveis e valores.</w:t>
@@ -1069,6 +1381,7 @@
         <w:rPr>
           <w:sz w:val="28"/>
           <w:szCs w:val="28"/>
+          <w:u w:val="single"/>
           <w:lang w:val="pt-PT"/>
         </w:rPr>
       </w:pPr>
@@ -1080,19 +1393,17 @@
         </w:rPr>
         <w:t>Visualização da Solução</w:t>
       </w:r>
-    </w:p>
-    <w:p>
-      <w:pPr>
-        <w:rPr>
-          <w:sz w:val="22"/>
-          <w:szCs w:val="22"/>
-          <w:lang w:val="pt-PT"/>
-        </w:rPr>
-      </w:pPr>
-      <w:r>
-        <w:rPr>
-          <w:sz w:val="22"/>
-          <w:szCs w:val="22"/>
+      <w:bookmarkStart w:id="0" w:name="_GoBack"/>
+      <w:bookmarkEnd w:id="0"/>
+    </w:p>
+    <w:p>
+      <w:pPr>
+        <w:rPr>
+          <w:lang w:val="pt-PT"/>
+        </w:rPr>
+      </w:pPr>
+      <w:r>
+        <w:rPr>
           <w:lang w:val="pt-PT"/>
         </w:rPr>
         <w:t>Explicar os predicados que permitem visualizar a solução em modo de texto.</w:t>
@@ -1119,31 +1430,23 @@
     <w:p>
       <w:pPr>
         <w:rPr>
-          <w:sz w:val="22"/>
-          <w:szCs w:val="22"/>
-          <w:lang w:val="pt-PT"/>
-        </w:rPr>
-      </w:pPr>
-      <w:r>
-        <w:rPr>
-          <w:sz w:val="22"/>
-          <w:szCs w:val="22"/>
+          <w:lang w:val="pt-PT"/>
+        </w:rPr>
+      </w:pPr>
+      <w:r>
+        <w:rPr>
           <w:lang w:val="pt-PT"/>
         </w:rPr>
         <w:t xml:space="preserve">Demonstrar exemplos de aplicação em instâncias do problema com diferentes complexidades e analisar os </w:t>
       </w:r>
       <w:r>
         <w:rPr>
-          <w:sz w:val="22"/>
-          <w:szCs w:val="22"/>
           <w:lang w:val="pt-PT"/>
         </w:rPr>
         <w:t xml:space="preserve">resultados </w:t>
       </w:r>
       <w:r>
         <w:rPr>
-          <w:sz w:val="22"/>
-          <w:szCs w:val="22"/>
           <w:lang w:val="pt-PT"/>
         </w:rPr>
         <w:t>obtidos.  Devem ser utilizadas formas convenientes para apresentação dos resultados (tabelas e/ou gráficos).</w:t>
@@ -1171,22 +1474,17 @@
           <w:szCs w:val="28"/>
           <w:lang w:val="pt-PT"/>
         </w:rPr>
-        <w:lastRenderedPageBreak/>
         <w:t>Conclusões e Trabalho Futuro</w:t>
       </w:r>
     </w:p>
     <w:p>
       <w:pPr>
         <w:rPr>
-          <w:sz w:val="22"/>
-          <w:szCs w:val="22"/>
-          <w:lang w:val="pt-PT"/>
-        </w:rPr>
-      </w:pPr>
-      <w:r>
-        <w:rPr>
-          <w:sz w:val="22"/>
-          <w:szCs w:val="22"/>
+          <w:lang w:val="pt-PT"/>
+        </w:rPr>
+      </w:pPr>
+      <w:r>
+        <w:rPr>
           <w:lang w:val="pt-PT"/>
         </w:rPr>
         <w:t>Que conclusões retira deste projeto?  O que mostram os resultados obtidos?  Quais as vantagens e limitações da solução proposta? Como poderia melhorar o trabalho desenvolvido?</w:t>
@@ -1219,19 +1517,62 @@
     </w:p>
     <w:p>
       <w:pPr>
-        <w:rPr>
-          <w:sz w:val="22"/>
-          <w:szCs w:val="22"/>
-          <w:lang w:val="pt-PT"/>
-        </w:rPr>
-      </w:pPr>
-      <w:r>
-        <w:rPr>
-          <w:sz w:val="22"/>
-          <w:szCs w:val="22"/>
-          <w:lang w:val="pt-PT"/>
-        </w:rPr>
-        <w:t>Livros, artigos, páginas Web, usados para desenvolver o trabalho, apresentados segundo o formato sugerido no template.</w:t>
+        <w:pStyle w:val="PargrafodaLista"/>
+        <w:numPr>
+          <w:ilvl w:val="0"/>
+          <w:numId w:val="22"/>
+        </w:numPr>
+        <w:rPr>
+          <w:lang w:val="en-GB"/>
+        </w:rPr>
+      </w:pPr>
+      <w:hyperlink r:id="rId11" w:history="1">
+        <w:r>
+          <w:rPr>
+            <w:rStyle w:val="Hiperligao"/>
+            <w:lang w:val="en-GB"/>
+          </w:rPr>
+          <w:t>https://sicstus.sics.se/sicstus/docs/latest4/html/sicstus.html</w:t>
+        </w:r>
+      </w:hyperlink>
+      <w:r>
+        <w:rPr>
+          <w:lang w:val="en-GB"/>
+        </w:rPr>
+        <w:t>. SICS Swedish ICT AB, 2001.</w:t>
+      </w:r>
+    </w:p>
+    <w:p>
+      <w:pPr>
+        <w:pStyle w:val="PargrafodaLista"/>
+        <w:numPr>
+          <w:ilvl w:val="0"/>
+          <w:numId w:val="22"/>
+        </w:numPr>
+        <w:rPr>
+          <w:lang w:val="pt-PT"/>
+        </w:rPr>
+      </w:pPr>
+      <w:hyperlink r:id="rId12" w:history="1">
+        <w:r>
+          <w:rPr>
+            <w:rStyle w:val="Hiperligao"/>
+            <w:lang w:val="pt-PT"/>
+          </w:rPr>
+          <w:t>https://moodle.up.pt/pluginfile.php/55023/mod_resource/content/5/PLR_SICStus.pdf</w:t>
+        </w:r>
+      </w:hyperlink>
+      <w:r>
+        <w:rPr>
+          <w:lang w:val="pt-PT"/>
+        </w:rPr>
+        <w:t xml:space="preserve">. </w:t>
+      </w:r>
+      <w:r>
+        <w:t>Henrique Lopes Cardoso</w:t>
+      </w:r>
+      <w:r>
+        <w:t>, Novembro, 2015.</w:t>
       </w:r>
     </w:p>
     <w:p>
@@ -1256,40 +1597,57 @@
           <w:szCs w:val="28"/>
           <w:lang w:val="pt-PT"/>
         </w:rPr>
+        <w:lastRenderedPageBreak/>
         <w:t>Anexos</w:t>
       </w:r>
     </w:p>
     <w:p>
       <w:pPr>
         <w:rPr>
-          <w:sz w:val="22"/>
-          <w:szCs w:val="22"/>
-          <w:lang w:val="pt-PT"/>
-        </w:rPr>
-      </w:pPr>
-      <w:r>
-        <w:rPr>
-          <w:sz w:val="22"/>
-          <w:szCs w:val="22"/>
+          <w:lang w:val="pt-PT"/>
+        </w:rPr>
+      </w:pPr>
+      <w:r>
+        <w:rPr>
           <w:lang w:val="pt-PT"/>
         </w:rPr>
         <w:t xml:space="preserve">Código fonte, ficheiros de dados e resultados, e outros elementos úteis que </w:t>
       </w:r>
       <w:r>
         <w:rPr>
-          <w:sz w:val="22"/>
-          <w:szCs w:val="22"/>
           <w:lang w:val="pt-PT"/>
         </w:rPr>
         <w:t xml:space="preserve">não </w:t>
       </w:r>
       <w:r>
         <w:rPr>
-          <w:sz w:val="22"/>
-          <w:szCs w:val="22"/>
-          <w:lang w:val="pt-PT"/>
-        </w:rPr>
-        <w:t>sejam essenciais ao relatório (não  são  contabilizados  para  o  limite  de  6  a  8 páginas</w:t>
+          <w:lang w:val="pt-PT"/>
+        </w:rPr>
+        <w:t>seja</w:t>
+      </w:r>
+      <w:r>
+        <w:rPr>
+          <w:lang w:val="pt-PT"/>
+        </w:rPr>
+        <w:t xml:space="preserve">m essenciais ao relatório (não </w:t>
+      </w:r>
+      <w:r>
+        <w:rPr>
+          <w:lang w:val="pt-PT"/>
+        </w:rPr>
+        <w:t xml:space="preserve">são </w:t>
+      </w:r>
+      <w:r>
+        <w:rPr>
+          <w:lang w:val="pt-PT"/>
+        </w:rPr>
+        <w:t>contabilizados  para  o  limite  de  6  a  8 páginas</w:t>
+      </w:r>
+      <w:r>
+        <w:rPr>
+          <w:lang w:val="pt-PT"/>
+        </w:rPr>
+        <w:t>)</w:t>
       </w:r>
     </w:p>
     <w:p>
@@ -1493,6 +1851,119 @@
     </w:lvl>
   </w:abstractNum>
   <w:abstractNum w:abstractNumId="6" w15:restartNumberingAfterBreak="0">
+    <w:nsid w:val="0A1A3162"/>
+    <w:multiLevelType w:val="hybridMultilevel"/>
+    <w:tmpl w:val="86ACEE08"/>
+    <w:lvl w:ilvl="0" w:tplc="08160001">
+      <w:start w:val="1"/>
+      <w:numFmt w:val="bullet"/>
+      <w:lvlText w:val=""/>
+      <w:lvlJc w:val="left"/>
+      <w:pPr>
+        <w:ind w:left="1174" w:hanging="360"/>
+      </w:pPr>
+      <w:rPr>
+        <w:rFonts w:ascii="Symbol" w:hAnsi="Symbol" w:hint="default"/>
+      </w:rPr>
+    </w:lvl>
+    <w:lvl w:ilvl="1" w:tplc="08090003" w:tentative="1">
+      <w:start w:val="1"/>
+      <w:numFmt w:val="bullet"/>
+      <w:lvlText w:val="o"/>
+      <w:lvlJc w:val="left"/>
+      <w:pPr>
+        <w:ind w:left="1667" w:hanging="360"/>
+      </w:pPr>
+      <w:rPr>
+        <w:rFonts w:ascii="Courier New" w:hAnsi="Courier New" w:cs="Courier New" w:hint="default"/>
+      </w:rPr>
+    </w:lvl>
+    <w:lvl w:ilvl="2" w:tplc="08090005" w:tentative="1">
+      <w:start w:val="1"/>
+      <w:numFmt w:val="bullet"/>
+      <w:lvlText w:val=""/>
+      <w:lvlJc w:val="left"/>
+      <w:pPr>
+        <w:ind w:left="2387" w:hanging="360"/>
+      </w:pPr>
+      <w:rPr>
+        <w:rFonts w:ascii="Wingdings" w:hAnsi="Wingdings" w:hint="default"/>
+      </w:rPr>
+    </w:lvl>
+    <w:lvl w:ilvl="3" w:tplc="08090001" w:tentative="1">
+      <w:start w:val="1"/>
+      <w:numFmt w:val="bullet"/>
+      <w:lvlText w:val=""/>
+      <w:lvlJc w:val="left"/>
+      <w:pPr>
+        <w:ind w:left="3107" w:hanging="360"/>
+      </w:pPr>
+      <w:rPr>
+        <w:rFonts w:ascii="Symbol" w:hAnsi="Symbol" w:hint="default"/>
+      </w:rPr>
+    </w:lvl>
+    <w:lvl w:ilvl="4" w:tplc="08090003" w:tentative="1">
+      <w:start w:val="1"/>
+      <w:numFmt w:val="bullet"/>
+      <w:lvlText w:val="o"/>
+      <w:lvlJc w:val="left"/>
+      <w:pPr>
+        <w:ind w:left="3827" w:hanging="360"/>
+      </w:pPr>
+      <w:rPr>
+        <w:rFonts w:ascii="Courier New" w:hAnsi="Courier New" w:cs="Courier New" w:hint="default"/>
+      </w:rPr>
+    </w:lvl>
+    <w:lvl w:ilvl="5" w:tplc="08090005" w:tentative="1">
+      <w:start w:val="1"/>
+      <w:numFmt w:val="bullet"/>
+      <w:lvlText w:val=""/>
+      <w:lvlJc w:val="left"/>
+      <w:pPr>
+        <w:ind w:left="4547" w:hanging="360"/>
+      </w:pPr>
+      <w:rPr>
+        <w:rFonts w:ascii="Wingdings" w:hAnsi="Wingdings" w:hint="default"/>
+      </w:rPr>
+    </w:lvl>
+    <w:lvl w:ilvl="6" w:tplc="08090001" w:tentative="1">
+      <w:start w:val="1"/>
+      <w:numFmt w:val="bullet"/>
+      <w:lvlText w:val=""/>
+      <w:lvlJc w:val="left"/>
+      <w:pPr>
+        <w:ind w:left="5267" w:hanging="360"/>
+      </w:pPr>
+      <w:rPr>
+        <w:rFonts w:ascii="Symbol" w:hAnsi="Symbol" w:hint="default"/>
+      </w:rPr>
+    </w:lvl>
+    <w:lvl w:ilvl="7" w:tplc="08090003" w:tentative="1">
+      <w:start w:val="1"/>
+      <w:numFmt w:val="bullet"/>
+      <w:lvlText w:val="o"/>
+      <w:lvlJc w:val="left"/>
+      <w:pPr>
+        <w:ind w:left="5987" w:hanging="360"/>
+      </w:pPr>
+      <w:rPr>
+        <w:rFonts w:ascii="Courier New" w:hAnsi="Courier New" w:cs="Courier New" w:hint="default"/>
+      </w:rPr>
+    </w:lvl>
+    <w:lvl w:ilvl="8" w:tplc="08090005" w:tentative="1">
+      <w:start w:val="1"/>
+      <w:numFmt w:val="bullet"/>
+      <w:lvlText w:val=""/>
+      <w:lvlJc w:val="left"/>
+      <w:pPr>
+        <w:ind w:left="6707" w:hanging="360"/>
+      </w:pPr>
+      <w:rPr>
+        <w:rFonts w:ascii="Wingdings" w:hAnsi="Wingdings" w:hint="default"/>
+      </w:rPr>
+    </w:lvl>
+  </w:abstractNum>
+  <w:abstractNum w:abstractNumId="7" w15:restartNumberingAfterBreak="0">
     <w:nsid w:val="118B32E5"/>
     <w:multiLevelType w:val="multilevel"/>
     <w:tmpl w:val="B706E490"/>
@@ -1633,7 +2104,7 @@
       </w:rPr>
     </w:lvl>
   </w:abstractNum>
-  <w:abstractNum w:abstractNumId="7" w15:restartNumberingAfterBreak="0">
+  <w:abstractNum w:abstractNumId="8" w15:restartNumberingAfterBreak="0">
     <w:nsid w:val="1F397F84"/>
     <w:multiLevelType w:val="multilevel"/>
     <w:tmpl w:val="77162394"/>
@@ -1775,10 +2246,10 @@
       </w:rPr>
     </w:lvl>
   </w:abstractNum>
-  <w:abstractNum w:abstractNumId="8" w15:restartNumberingAfterBreak="0">
+  <w:abstractNum w:abstractNumId="9" w15:restartNumberingAfterBreak="0">
     <w:nsid w:val="2A5C3ECE"/>
     <w:multiLevelType w:val="hybridMultilevel"/>
-    <w:tmpl w:val="2A6AA1DC"/>
+    <w:tmpl w:val="54C0C132"/>
     <w:lvl w:ilvl="0" w:tplc="08160001">
       <w:start w:val="1"/>
       <w:numFmt w:val="bullet"/>
@@ -1888,7 +2359,7 @@
       </w:rPr>
     </w:lvl>
   </w:abstractNum>
-  <w:abstractNum w:abstractNumId="9" w15:restartNumberingAfterBreak="0">
+  <w:abstractNum w:abstractNumId="10" w15:restartNumberingAfterBreak="0">
     <w:nsid w:val="6F404C9F"/>
     <w:multiLevelType w:val="multilevel"/>
     <w:tmpl w:val="BEDA5F46"/>
@@ -2030,7 +2501,7 @@
       </w:rPr>
     </w:lvl>
   </w:abstractNum>
-  <w:abstractNum w:abstractNumId="10" w15:restartNumberingAfterBreak="0">
+  <w:abstractNum w:abstractNumId="11" w15:restartNumberingAfterBreak="0">
     <w:nsid w:val="7738779A"/>
     <w:multiLevelType w:val="multilevel"/>
     <w:tmpl w:val="77EC1FB2"/>
@@ -2176,7 +2647,7 @@
       </w:rPr>
     </w:lvl>
   </w:abstractNum>
-  <w:abstractNum w:abstractNumId="11" w15:restartNumberingAfterBreak="0">
+  <w:abstractNum w:abstractNumId="12" w15:restartNumberingAfterBreak="0">
     <w:nsid w:val="7B274BC8"/>
     <w:multiLevelType w:val="multilevel"/>
     <w:tmpl w:val="ECECD2E8"/>
@@ -2317,7 +2788,7 @@
       </w:rPr>
     </w:lvl>
   </w:abstractNum>
-  <w:abstractNum w:abstractNumId="12" w15:restartNumberingAfterBreak="0">
+  <w:abstractNum w:abstractNumId="13" w15:restartNumberingAfterBreak="0">
     <w:nsid w:val="7D9521C8"/>
     <w:multiLevelType w:val="multilevel"/>
     <w:tmpl w:val="9D1A6264"/>
@@ -2460,13 +2931,13 @@
     </w:lvl>
   </w:abstractNum>
   <w:num w:numId="1">
+    <w:abstractNumId w:val="12"/>
+  </w:num>
+  <w:num w:numId="2">
     <w:abstractNumId w:val="11"/>
   </w:num>
-  <w:num w:numId="2">
-    <w:abstractNumId w:val="10"/>
-  </w:num>
   <w:num w:numId="3">
-    <w:abstractNumId w:val="12"/>
+    <w:abstractNumId w:val="13"/>
   </w:num>
   <w:num w:numId="4">
     <w:abstractNumId w:val="5"/>
@@ -2475,19 +2946,19 @@
     <w:abstractNumId w:val="4"/>
   </w:num>
   <w:num w:numId="6">
+    <w:abstractNumId w:val="8"/>
+  </w:num>
+  <w:num w:numId="7">
+    <w:abstractNumId w:val="10"/>
+  </w:num>
+  <w:num w:numId="8">
+    <w:abstractNumId w:val="8"/>
+  </w:num>
+  <w:num w:numId="9">
     <w:abstractNumId w:val="7"/>
   </w:num>
-  <w:num w:numId="7">
-    <w:abstractNumId w:val="9"/>
-  </w:num>
-  <w:num w:numId="8">
+  <w:num w:numId="10">
     <w:abstractNumId w:val="7"/>
-  </w:num>
-  <w:num w:numId="9">
-    <w:abstractNumId w:val="6"/>
-  </w:num>
-  <w:num w:numId="10">
-    <w:abstractNumId w:val="6"/>
     <w:lvlOverride w:ilvl="0">
       <w:startOverride w:val="1"/>
     </w:lvlOverride>
@@ -2529,7 +3000,7 @@
     <w:abstractNumId w:val="0"/>
   </w:num>
   <w:num w:numId="15">
-    <w:abstractNumId w:val="6"/>
+    <w:abstractNumId w:val="7"/>
     <w:lvlOverride w:ilvl="0">
       <w:startOverride w:val="1"/>
     </w:lvlOverride>
@@ -2559,7 +3030,7 @@
     </w:lvlOverride>
   </w:num>
   <w:num w:numId="16">
-    <w:abstractNumId w:val="6"/>
+    <w:abstractNumId w:val="7"/>
     <w:lvlOverride w:ilvl="0">
       <w:startOverride w:val="1"/>
     </w:lvlOverride>
@@ -2589,10 +3060,10 @@
     </w:lvlOverride>
   </w:num>
   <w:num w:numId="17">
-    <w:abstractNumId w:val="6"/>
+    <w:abstractNumId w:val="7"/>
   </w:num>
   <w:num w:numId="18">
-    <w:abstractNumId w:val="6"/>
+    <w:abstractNumId w:val="7"/>
     <w:lvlOverride w:ilvl="0">
       <w:startOverride w:val="1"/>
     </w:lvlOverride>
@@ -2622,7 +3093,7 @@
     </w:lvlOverride>
   </w:num>
   <w:num w:numId="19">
-    <w:abstractNumId w:val="6"/>
+    <w:abstractNumId w:val="7"/>
     <w:lvlOverride w:ilvl="0">
       <w:startOverride w:val="1"/>
     </w:lvlOverride>
@@ -2652,7 +3123,7 @@
     </w:lvlOverride>
   </w:num>
   <w:num w:numId="20">
-    <w:abstractNumId w:val="6"/>
+    <w:abstractNumId w:val="7"/>
     <w:lvlOverride w:ilvl="0">
       <w:startOverride w:val="1"/>
     </w:lvlOverride>
@@ -2682,7 +3153,10 @@
     </w:lvlOverride>
   </w:num>
   <w:num w:numId="21">
-    <w:abstractNumId w:val="8"/>
+    <w:abstractNumId w:val="9"/>
+  </w:num>
+  <w:num w:numId="22">
+    <w:abstractNumId w:val="6"/>
   </w:num>
   <w:numIdMacAtCleanup w:val="10"/>
 </w:numbering>
@@ -3121,7 +3595,6 @@
   <w:style w:type="character" w:default="1" w:styleId="Tipodeletrapredefinidodopargrafo">
     <w:name w:val="Default Paragraph Font"/>
     <w:uiPriority w:val="1"/>
-    <w:semiHidden/>
     <w:unhideWhenUsed/>
   </w:style>
   <w:style w:type="table" w:default="1" w:styleId="Tabelanormal">

</xml_diff>

<commit_message>
faltam a estratégia de pesquisa e a conclusão
</commit_message>
<xml_diff>
--- a/artigo.docx
+++ b/artigo.docx
@@ -135,6 +135,11 @@
       </w:pPr>
     </w:p>
     <w:p>
+      <w:pPr>
+        <w:rPr>
+          <w:lang w:val="pt-PT"/>
+        </w:rPr>
+      </w:pPr>
       <w:r>
         <w:rPr>
           <w:rStyle w:val="Forte"/>
@@ -154,12 +159,21 @@
         <w:t xml:space="preserve"> </w:t>
       </w:r>
       <w:r>
+        <w:rPr>
+          <w:lang w:val="pt-PT"/>
+        </w:rPr>
         <w:t>O artigo presente serve como complemento ao segundo projeto da Unidade Curricular de Programação em Lógica do Mestrado Integrado em Engenharia Informática e Computação. O projeto consiste no desenvolvimento de um programa em ProLog utilizando Programação em Lógica com Restrições. O problema escolhido foi o jogo de tabuleiro Yin Yang.</w:t>
       </w:r>
       <w:r>
+        <w:rPr>
+          <w:lang w:val="pt-PT"/>
+        </w:rPr>
         <w:t xml:space="preserve"> Ao longo do artigo irá ser demonstrado como, </w:t>
       </w:r>
       <w:r>
+        <w:rPr>
+          <w:lang w:val="pt-PT"/>
+        </w:rPr>
         <w:t>través da utilização dos predicados disponibilizados pelo SICstus ProLog, foi possível resolver o problema em específico e de forma eficiente.</w:t>
       </w:r>
     </w:p>
@@ -191,17 +205,23 @@
     <w:p>
       <w:pPr>
         <w:rPr>
-          <w:lang w:val="pt-PT"/>
-        </w:rPr>
-      </w:pPr>
-      <w:r>
-        <w:rPr>
+          <w:sz w:val="22"/>
+          <w:szCs w:val="22"/>
+          <w:lang w:val="pt-PT"/>
+        </w:rPr>
+      </w:pPr>
+      <w:r>
+        <w:rPr>
+          <w:sz w:val="22"/>
+          <w:szCs w:val="22"/>
           <w:lang w:val="pt-PT"/>
         </w:rPr>
         <w:t>O objetivo deste projeto era implementar a resolução de um problema de otimização em Prolog com Restrições, e a partir dos temas disp</w:t>
       </w:r>
       <w:r>
         <w:rPr>
+          <w:sz w:val="22"/>
+          <w:szCs w:val="22"/>
           <w:lang w:val="pt-PT"/>
         </w:rPr>
         <w:t>oníveis, tanto puzzles como problemas menos concretos, decidimos implementar o puzzle Yin Yang.</w:t>
@@ -210,11 +230,15 @@
     <w:p>
       <w:pPr>
         <w:rPr>
-          <w:lang w:val="pt-PT"/>
-        </w:rPr>
-      </w:pPr>
-      <w:r>
-        <w:rPr>
+          <w:sz w:val="22"/>
+          <w:szCs w:val="22"/>
+          <w:lang w:val="pt-PT"/>
+        </w:rPr>
+      </w:pPr>
+      <w:r>
+        <w:rPr>
+          <w:sz w:val="22"/>
+          <w:szCs w:val="22"/>
           <w:lang w:val="pt-PT"/>
         </w:rPr>
         <w:t>Este puzzle consiste em colocar peças num tabuleiro dividido em duas regiões, preta e branca.</w:t>
@@ -223,23 +247,31 @@
     <w:p>
       <w:pPr>
         <w:rPr>
-          <w:lang w:val="pt-PT"/>
-        </w:rPr>
-      </w:pPr>
-      <w:r>
-        <w:rPr>
+          <w:sz w:val="22"/>
+          <w:szCs w:val="22"/>
+          <w:lang w:val="pt-PT"/>
+        </w:rPr>
+      </w:pPr>
+      <w:r>
+        <w:rPr>
+          <w:sz w:val="22"/>
+          <w:szCs w:val="22"/>
           <w:lang w:val="pt-PT"/>
         </w:rPr>
         <w:t>Este artigo descreve detalhadamente o puzzle Yin Yang, bem como a abordagem do grupo para a implementação de uma solução capaz de resolver o puzzle com diferentes tamanhos, a explicação da forma usada para visualizar o tabuleiro resolvido em modo de tex</w:t>
       </w:r>
       <w:r>
         <w:rPr>
+          <w:sz w:val="22"/>
+          <w:szCs w:val="22"/>
           <w:lang w:val="pt-PT"/>
         </w:rPr>
         <w:t>to, diferentes estatísticas da resolução do</w:t>
       </w:r>
       <w:r>
         <w:rPr>
+          <w:sz w:val="22"/>
+          <w:szCs w:val="22"/>
           <w:lang w:val="pt-PT"/>
         </w:rPr>
         <w:t xml:space="preserve"> puzzle e a conclusão do projeto.</w:t>
@@ -266,23 +298,31 @@
     <w:p>
       <w:pPr>
         <w:rPr>
-          <w:lang w:val="pt-PT"/>
-        </w:rPr>
-      </w:pPr>
-      <w:r>
-        <w:rPr>
+          <w:sz w:val="22"/>
+          <w:szCs w:val="22"/>
+          <w:lang w:val="pt-PT"/>
+        </w:rPr>
+      </w:pPr>
+      <w:r>
+        <w:rPr>
+          <w:sz w:val="22"/>
+          <w:szCs w:val="22"/>
           <w:lang w:val="pt-PT"/>
         </w:rPr>
         <w:t xml:space="preserve">O puzzle Yin Yang consiste num tabuleiro quadrado onde estão já algumas peças pretas e brancas posicionadas e, tal como no sudoku, o objetivo do jogador é preencher totalmente o tabuleiro colocando mais peças, </w:t>
       </w:r>
       <w:r>
         <w:rPr>
+          <w:sz w:val="22"/>
+          <w:szCs w:val="22"/>
           <w:lang w:val="pt-PT"/>
         </w:rPr>
         <w:t xml:space="preserve">neste caso, </w:t>
       </w:r>
       <w:r>
         <w:rPr>
+          <w:sz w:val="22"/>
+          <w:szCs w:val="22"/>
           <w:lang w:val="pt-PT"/>
         </w:rPr>
         <w:t>pretas e brancas, obedecendo às seguintes restrições:</w:t>
@@ -296,11 +336,15 @@
           <w:numId w:val="21"/>
         </w:numPr>
         <w:rPr>
-          <w:lang w:val="pt-PT"/>
-        </w:rPr>
-      </w:pPr>
-      <w:r>
-        <w:rPr>
+          <w:sz w:val="22"/>
+          <w:szCs w:val="22"/>
+          <w:lang w:val="pt-PT"/>
+        </w:rPr>
+      </w:pPr>
+      <w:r>
+        <w:rPr>
+          <w:sz w:val="22"/>
+          <w:szCs w:val="22"/>
           <w:lang w:val="pt-PT"/>
         </w:rPr>
         <w:t>Todas as peças da mesma cor têm de estar ligadas umas às outras, verticalmente ou horizontalmente,</w:t>
@@ -314,10 +358,18 @@
           <w:numId w:val="21"/>
         </w:numPr>
         <w:rPr>
-          <w:lang w:val="pt-PT"/>
-        </w:rPr>
-      </w:pPr>
-      <w:r>
+          <w:sz w:val="22"/>
+          <w:szCs w:val="22"/>
+          <w:lang w:val="pt-PT"/>
+        </w:rPr>
+      </w:pPr>
+      <w:r>
+        <w:rPr>
+          <w:noProof/>
+          <w:sz w:val="22"/>
+          <w:szCs w:val="22"/>
+          <w:lang w:val="pt-PT" w:eastAsia="pt-PT"/>
+        </w:rPr>
         <w:lastRenderedPageBreak/>
         <mc:AlternateContent>
           <mc:Choice Requires="wps">
@@ -459,6 +511,12 @@
         </mc:AlternateContent>
       </w:r>
       <w:r>
+        <w:rPr>
+          <w:noProof/>
+          <w:sz w:val="22"/>
+          <w:szCs w:val="22"/>
+          <w:lang w:val="pt-PT" w:eastAsia="pt-PT"/>
+        </w:rPr>
         <w:drawing>
           <wp:anchor distT="0" distB="0" distL="114300" distR="114300" simplePos="0" relativeHeight="251658240" behindDoc="0" locked="0" layoutInCell="1" allowOverlap="1">
             <wp:simplePos x="0" y="0"/>
@@ -511,6 +569,8 @@
       </w:r>
       <w:r>
         <w:rPr>
+          <w:sz w:val="22"/>
+          <w:szCs w:val="22"/>
           <w:lang w:val="pt-PT"/>
         </w:rPr>
         <w:t>Não pode haver nenhum grupo de 2x2 em que todas as peças sejam da mesma cor.</w:t>
@@ -535,7 +595,7 @@
       <w:r>
         <w:rPr>
           <w:noProof/>
-          <w:lang w:val="en-GB" w:eastAsia="en-GB"/>
+          <w:lang w:val="pt-PT" w:eastAsia="pt-PT"/>
         </w:rPr>
         <w:drawing>
           <wp:anchor distT="0" distB="0" distL="114300" distR="114300" simplePos="0" relativeHeight="251661312" behindDoc="1" locked="0" layoutInCell="1" allowOverlap="1">
@@ -612,7 +672,7 @@
       <w:r>
         <w:rPr>
           <w:noProof/>
-          <w:lang w:val="en-GB" w:eastAsia="en-GB"/>
+          <w:lang w:val="pt-PT" w:eastAsia="pt-PT"/>
         </w:rPr>
         <mc:AlternateContent>
           <mc:Choice Requires="wps">
@@ -804,31 +864,6 @@
     </w:p>
     <w:p>
       <w:pPr>
-        <w:rPr>
-          <w:lang w:val="pt-PT"/>
-        </w:rPr>
-      </w:pPr>
-      <w:r>
-        <w:rPr>
-          <w:lang w:val="pt-PT"/>
-        </w:rPr>
-        <w:t xml:space="preserve">Descrever a modelação do problema como </w:t>
-      </w:r>
-      <w:r>
-        <w:rPr>
-          <w:lang w:val="pt-PT"/>
-        </w:rPr>
-        <w:t xml:space="preserve">um </w:t>
-      </w:r>
-      <w:r>
-        <w:rPr>
-          <w:lang w:val="pt-PT"/>
-        </w:rPr>
-        <w:t>PSR, de acordo com as subsecções seguintes:</w:t>
-      </w:r>
-    </w:p>
-    <w:p>
-      <w:pPr>
         <w:pStyle w:val="Cabealho2"/>
         <w:rPr>
           <w:sz w:val="28"/>
@@ -848,90 +883,104 @@
     <w:p>
       <w:pPr>
         <w:rPr>
-          <w:lang w:val="pt-PT"/>
-        </w:rPr>
-      </w:pPr>
-      <w:r>
-        <w:rPr>
-          <w:lang w:val="pt-PT"/>
-        </w:rPr>
-        <w:t xml:space="preserve">As variáveis de decisão consistem no tabuleiro em si e pelas diferentes listas </w:t>
-      </w:r>
-      <w:r>
-        <w:rPr>
-          <w:lang w:val="pt-PT"/>
-        </w:rPr>
-        <w:t>que é composto</w:t>
-      </w:r>
-      <w:r>
-        <w:rPr>
-          <w:lang w:val="pt-PT"/>
-        </w:rPr>
-        <w:t xml:space="preserve"> (linhas do tabuleiro), sendo que cada lista é instanciada individualmente. </w:t>
-      </w:r>
-    </w:p>
-    <w:p>
-      <w:pPr>
-        <w:rPr>
-          <w:lang w:val="pt-PT"/>
-        </w:rPr>
-      </w:pPr>
-      <w:r>
-        <w:rPr>
+          <w:sz w:val="22"/>
+          <w:szCs w:val="22"/>
+          <w:lang w:val="pt-PT"/>
+        </w:rPr>
+      </w:pPr>
+      <w:r>
+        <w:rPr>
+          <w:sz w:val="22"/>
+          <w:szCs w:val="22"/>
+          <w:lang w:val="pt-PT"/>
+        </w:rPr>
+        <w:t xml:space="preserve">As variáveis de decisão consistem no tabuleiro em si e pelas diferentes listas que é composto (linhas do tabuleiro), sendo que cada lista é instanciada individualmente. </w:t>
+      </w:r>
+    </w:p>
+    <w:p>
+      <w:pPr>
+        <w:rPr>
+          <w:sz w:val="22"/>
+          <w:szCs w:val="22"/>
+          <w:lang w:val="pt-PT"/>
+        </w:rPr>
+      </w:pPr>
+      <w:r>
+        <w:rPr>
+          <w:sz w:val="22"/>
+          <w:szCs w:val="22"/>
           <w:lang w:val="pt-PT"/>
         </w:rPr>
         <w:t xml:space="preserve">O domínio do tabuleiro, </w:t>
       </w:r>
       <w:r>
         <w:rPr>
+          <w:sz w:val="22"/>
+          <w:szCs w:val="22"/>
           <w:lang w:val="pt-PT"/>
         </w:rPr>
         <w:t>atribuído individualmente a</w:t>
       </w:r>
       <w:r>
         <w:rPr>
+          <w:sz w:val="22"/>
+          <w:szCs w:val="22"/>
           <w:lang w:val="pt-PT"/>
         </w:rPr>
         <w:t xml:space="preserve"> cada lista dentro dele mesmo e </w:t>
       </w:r>
       <w:r>
         <w:rPr>
+          <w:sz w:val="22"/>
+          <w:szCs w:val="22"/>
           <w:lang w:val="pt-PT"/>
         </w:rPr>
         <w:t xml:space="preserve">consequentemente a </w:t>
       </w:r>
       <w:r>
         <w:rPr>
+          <w:sz w:val="22"/>
+          <w:szCs w:val="22"/>
           <w:lang w:val="pt-PT"/>
         </w:rPr>
         <w:t xml:space="preserve">cada célula contida em cada lista, </w:t>
       </w:r>
       <w:r>
         <w:rPr>
+          <w:sz w:val="22"/>
+          <w:szCs w:val="22"/>
           <w:lang w:val="pt-PT"/>
         </w:rPr>
         <w:t>é</w:t>
       </w:r>
       <w:r>
         <w:rPr>
+          <w:sz w:val="22"/>
+          <w:szCs w:val="22"/>
           <w:lang w:val="pt-PT"/>
         </w:rPr>
         <w:t xml:space="preserve"> entre 1 e 2</w:t>
       </w:r>
       <w:r>
         <w:rPr>
+          <w:sz w:val="22"/>
+          <w:szCs w:val="22"/>
           <w:lang w:val="pt-PT"/>
         </w:rPr>
         <w:t xml:space="preserve"> inclusive</w:t>
       </w:r>
       <w:r>
         <w:rPr>
+          <w:sz w:val="22"/>
+          <w:szCs w:val="22"/>
           <w:lang w:val="pt-PT"/>
         </w:rPr>
         <w:t xml:space="preserve">. Sendo que o valor 1 representa peças da cor </w:t>
       </w:r>
       <w:r>
         <w:rPr>
+          <w:sz w:val="22"/>
+          <w:szCs w:val="22"/>
           <w:lang w:val="pt-PT"/>
         </w:rPr>
         <w:t>preta e o valor 2 peças de cor branca, não existindo outro tipo de peças. Por fim, a cada linha é atribuída um comprimento (</w:t>
@@ -939,12 +988,16 @@
       <w:r>
         <w:rPr>
           <w:i/>
+          <w:sz w:val="22"/>
+          <w:szCs w:val="22"/>
           <w:lang w:val="pt-PT"/>
         </w:rPr>
         <w:t>length</w:t>
       </w:r>
       <w:r>
         <w:rPr>
+          <w:sz w:val="22"/>
+          <w:szCs w:val="22"/>
           <w:lang w:val="pt-PT"/>
         </w:rPr>
         <w:t>) de acordo com o tamanho do tabuleiro pretendido.</w:t>
@@ -971,23 +1024,31 @@
     <w:p>
       <w:pPr>
         <w:rPr>
-          <w:lang w:val="pt-PT"/>
-        </w:rPr>
-      </w:pPr>
-      <w:r>
-        <w:rPr>
+          <w:sz w:val="22"/>
+          <w:szCs w:val="22"/>
+          <w:lang w:val="pt-PT"/>
+        </w:rPr>
+      </w:pPr>
+      <w:r>
+        <w:rPr>
+          <w:sz w:val="22"/>
+          <w:szCs w:val="22"/>
           <w:lang w:val="pt-PT"/>
         </w:rPr>
         <w:t xml:space="preserve">Antes de restringir a solução final </w:t>
       </w:r>
       <w:r>
         <w:rPr>
+          <w:sz w:val="22"/>
+          <w:szCs w:val="22"/>
           <w:lang w:val="pt-PT"/>
         </w:rPr>
         <w:t>consoante</w:t>
       </w:r>
       <w:r>
         <w:rPr>
+          <w:sz w:val="22"/>
+          <w:szCs w:val="22"/>
           <w:lang w:val="pt-PT"/>
         </w:rPr>
         <w:t xml:space="preserve"> as regras do jogo, é preciso definir que o tabuleiro final deverá ser completado a partir de um já existente. Assim sendo, inicialmente, e consoante o input do utilizador ao chamar a nossa função de resolução do puzzle, são atribuídos valores às células indicadas.</w:t>
@@ -996,11 +1057,15 @@
     <w:p>
       <w:pPr>
         <w:rPr>
-          <w:lang w:val="pt-PT"/>
-        </w:rPr>
-      </w:pPr>
-      <w:r>
-        <w:rPr>
+          <w:sz w:val="22"/>
+          <w:szCs w:val="22"/>
+          <w:lang w:val="pt-PT"/>
+        </w:rPr>
+      </w:pPr>
+      <w:r>
+        <w:rPr>
+          <w:sz w:val="22"/>
+          <w:szCs w:val="22"/>
           <w:lang w:val="pt-PT"/>
         </w:rPr>
         <w:t xml:space="preserve">Começando pela segunda regra referida na descrição do problema, não podemos permitir blocos 2x2 células com peças da mesma cor, por forma a não deixar que tal aconteça, o tabuleiro é percorrido (usando a função </w:t>
@@ -1008,12 +1073,16 @@
       <w:r>
         <w:rPr>
           <w:i/>
+          <w:sz w:val="22"/>
+          <w:szCs w:val="22"/>
           <w:lang w:val="pt-PT"/>
         </w:rPr>
         <w:t>twoByTwo</w:t>
       </w:r>
       <w:r>
         <w:rPr>
+          <w:sz w:val="22"/>
+          <w:szCs w:val="22"/>
           <w:lang w:val="pt-PT"/>
         </w:rPr>
         <w:t xml:space="preserve">) e restringindo a que o somatório dos elementos de cada bloco esteja contido entre 4 e 8 (não inclusive). </w:t>
@@ -1028,7 +1097,7 @@
       <w:r>
         <w:rPr>
           <w:noProof/>
-          <w:lang w:val="en-GB" w:eastAsia="en-GB"/>
+          <w:lang w:val="pt-PT" w:eastAsia="pt-PT"/>
         </w:rPr>
         <w:drawing>
           <wp:inline distT="0" distB="0" distL="0" distR="0">
@@ -1097,11 +1166,15 @@
     <w:p>
       <w:pPr>
         <w:rPr>
-          <w:lang w:val="pt-PT"/>
-        </w:rPr>
-      </w:pPr>
-      <w:r>
-        <w:rPr>
+          <w:sz w:val="22"/>
+          <w:szCs w:val="22"/>
+          <w:lang w:val="pt-PT"/>
+        </w:rPr>
+      </w:pPr>
+      <w:r>
+        <w:rPr>
+          <w:sz w:val="22"/>
+          <w:szCs w:val="22"/>
           <w:lang w:val="pt-PT"/>
         </w:rPr>
         <w:t xml:space="preserve">Por fim, e por forma a respeitar a primeira regra referida acima, foram definidas 3 funções (sendo estas </w:t>
@@ -1109,12 +1182,16 @@
       <w:r>
         <w:rPr>
           <w:i/>
+          <w:sz w:val="22"/>
+          <w:szCs w:val="22"/>
           <w:lang w:val="pt-PT"/>
         </w:rPr>
         <w:t>restrictPath</w:t>
       </w:r>
       <w:r>
         <w:rPr>
+          <w:sz w:val="22"/>
+          <w:szCs w:val="22"/>
           <w:lang w:val="pt-PT"/>
         </w:rPr>
         <w:t xml:space="preserve">, </w:t>
@@ -1122,12 +1199,16 @@
       <w:r>
         <w:rPr>
           <w:i/>
+          <w:sz w:val="22"/>
+          <w:szCs w:val="22"/>
           <w:lang w:val="pt-PT"/>
         </w:rPr>
         <w:t>restrictLastCol</w:t>
       </w:r>
       <w:r>
         <w:rPr>
+          <w:sz w:val="22"/>
+          <w:szCs w:val="22"/>
           <w:lang w:val="pt-PT"/>
         </w:rPr>
         <w:t xml:space="preserve"> e </w:t>
@@ -1135,18 +1216,24 @@
       <w:r>
         <w:rPr>
           <w:i/>
+          <w:sz w:val="22"/>
+          <w:szCs w:val="22"/>
           <w:lang w:val="pt-PT"/>
         </w:rPr>
         <w:t>restrictLastLine</w:t>
       </w:r>
       <w:r>
         <w:rPr>
+          <w:sz w:val="22"/>
+          <w:szCs w:val="22"/>
           <w:lang w:val="pt-PT"/>
         </w:rPr>
         <w:t xml:space="preserve">). Basicamente o que cada uma destas faz é ter a certeza que para cada peça no tabuleiro existe pelo menos uma peça da mesma cor adjacente. </w:t>
       </w:r>
       <w:r>
         <w:rPr>
+          <w:sz w:val="22"/>
+          <w:szCs w:val="22"/>
           <w:lang w:val="pt-PT"/>
         </w:rPr>
         <w:t>Exemplo de como assegurámos esta restrição:</w:t>
@@ -1161,7 +1248,7 @@
       <w:r>
         <w:rPr>
           <w:noProof/>
-          <w:lang w:val="en-GB" w:eastAsia="en-GB"/>
+          <w:lang w:val="pt-PT" w:eastAsia="pt-PT"/>
         </w:rPr>
         <w:drawing>
           <wp:inline distT="0" distB="0" distL="0" distR="0">
@@ -1235,16 +1322,26 @@
       </w:pPr>
       <w:r>
         <w:rPr>
-          <w:lang w:val="pt-PT"/>
-        </w:rPr>
-        <w:t xml:space="preserve">Por fim, é relevante referir que outra restrição foi criada, mas não está a ser utilizada pelo grupo pois não consta nas regras do jogo. Esta sendo que tem de existir o mesmo número de peças pretas e brancas na solução do tabuleiro, que inicialmente o grupo </w:t>
-      </w:r>
-      <w:r>
-        <w:rPr>
+          <w:sz w:val="22"/>
+          <w:szCs w:val="22"/>
           <w:lang w:val="pt-PT"/>
         </w:rPr>
         <w:lastRenderedPageBreak/>
-        <w:t>achava que o jogo era completado colocando uma peça de cada cor alternadamente até completo o tabuleiro, mas mais tarde foi observado que não existe nenhuma referencia a esta regra. Assim sendo, esta encontra-se comentada no código enviado.</w:t>
+        <w:t>Por fim, é relevante referir que outra restrição foi criada, mas não está a ser utilizada pelo grupo pois não consta nas regras do jogo. Esta sendo que tem de existir o mesmo</w:t>
+      </w:r>
+      <w:r>
+        <w:rPr>
+          <w:lang w:val="pt-PT"/>
+        </w:rPr>
+        <w:t xml:space="preserve"> </w:t>
+      </w:r>
+      <w:r>
+        <w:rPr>
+          <w:sz w:val="22"/>
+          <w:szCs w:val="22"/>
+          <w:lang w:val="pt-PT"/>
+        </w:rPr>
+        <w:t>número de peças pretas e brancas na solução do tabuleiro, que inicialmente o grupo achava que o jogo era completado colocando uma peça de cada cor alternadamente até completo o tabuleiro, mas mais tarde foi observado que não existe nenhuma referencia a esta regra. Assim sendo, esta encontra-se comentada no código enviado.</w:t>
       </w:r>
     </w:p>
     <w:p>
@@ -1268,56 +1365,18 @@
     <w:p>
       <w:pPr>
         <w:rPr>
-          <w:lang w:val="pt-PT"/>
-        </w:rPr>
-      </w:pPr>
-      <w:r>
-        <w:rPr>
-          <w:lang w:val="pt-PT"/>
-        </w:rPr>
-        <w:t>A solução obtida é avaliada pelos próprios elementos do grupo ao visualizar o resultado final do tabuleiro e verificando que a solução respeita as regras. Além disto, não achá</w:t>
-      </w:r>
-      <w:r>
-        <w:rPr>
-          <w:lang w:val="pt-PT"/>
-        </w:rPr>
-        <w:t xml:space="preserve">mos necessária a implementação de uma função de avaliação visto que as restrições </w:t>
-      </w:r>
-      <w:r>
-        <w:rPr>
-          <w:lang w:val="pt-PT"/>
-        </w:rPr>
-        <w:t xml:space="preserve">permitem </w:t>
-      </w:r>
-      <w:r>
-        <w:rPr>
-          <w:lang w:val="pt-PT"/>
-        </w:rPr>
-        <w:t xml:space="preserve">que a condição de </w:t>
-      </w:r>
-      <w:r>
-        <w:rPr>
-          <w:lang w:val="pt-PT"/>
-        </w:rPr>
-        <w:t xml:space="preserve">completação </w:t>
-      </w:r>
-      <w:r>
-        <w:rPr>
-          <w:lang w:val="pt-PT"/>
-        </w:rPr>
-        <w:t xml:space="preserve">do puzzle falhe, </w:t>
-      </w:r>
-      <w:r>
-        <w:rPr>
-          <w:lang w:val="pt-PT"/>
-        </w:rPr>
-        <w:t>caso esta exista</w:t>
-      </w:r>
-      <w:r>
-        <w:rPr>
-          <w:lang w:val="pt-PT"/>
-        </w:rPr>
-        <w:t>.</w:t>
+          <w:sz w:val="22"/>
+          <w:szCs w:val="22"/>
+          <w:lang w:val="pt-PT"/>
+        </w:rPr>
+      </w:pPr>
+      <w:r>
+        <w:rPr>
+          <w:sz w:val="22"/>
+          <w:szCs w:val="22"/>
+          <w:lang w:val="pt-PT"/>
+        </w:rPr>
+        <w:t>A solução obtida é avaliada pelos próprios elementos do grupo ao visualizar o resultado final do tabuleiro e verificando que a solução respeita as regras. Além disto, não achámos necessária a implementação de uma função de avaliação visto que as restrições permitem que a condição de completação do puzzle falhe, caso esta exista.</w:t>
       </w:r>
     </w:p>
     <w:p>
@@ -1393,88 +1452,527 @@
         </w:rPr>
         <w:t>Visualização da Solução</w:t>
       </w:r>
+    </w:p>
+    <w:p>
+      <w:pPr>
+        <w:rPr>
+          <w:sz w:val="22"/>
+          <w:szCs w:val="22"/>
+          <w:lang w:val="pt-PT"/>
+        </w:rPr>
+      </w:pPr>
+      <w:r>
+        <w:rPr>
+          <w:sz w:val="22"/>
+          <w:szCs w:val="22"/>
+          <w:lang w:val="pt-PT"/>
+        </w:rPr>
+        <w:t>Tendo em conta que, tal como no primeiro projeto, o resultado a obter é um tabuleiro, utilizamos os predicados feitos nesse mesmo projeto.</w:t>
+      </w:r>
+    </w:p>
+    <w:p>
+      <w:pPr>
+        <w:rPr>
+          <w:noProof/>
+          <w:sz w:val="22"/>
+          <w:szCs w:val="22"/>
+          <w:lang w:val="pt-PT" w:eastAsia="pt-PT"/>
+        </w:rPr>
+      </w:pPr>
+      <w:r>
+        <w:rPr>
+          <w:sz w:val="22"/>
+          <w:szCs w:val="22"/>
+          <w:lang w:val="pt-PT"/>
+        </w:rPr>
+        <w:t>No predicado printBoard([H|T]) a lista é passada como argumento e a função printSpaces é responsável por imprimir as linhas verticais entre as casas e as peças no seu interior.</w:t>
+      </w:r>
+    </w:p>
+    <w:p>
+      <w:pPr>
+        <w:rPr>
+          <w:sz w:val="22"/>
+          <w:szCs w:val="22"/>
+          <w:lang w:val="pt-PT"/>
+        </w:rPr>
+      </w:pPr>
+      <w:r>
+        <w:rPr>
+          <w:sz w:val="22"/>
+          <w:szCs w:val="22"/>
+          <w:lang w:val="pt-PT"/>
+        </w:rPr>
+        <w:t xml:space="preserve">Por cada elemento da lista recebida por printSpaces é chamada a função translatePrint que imprime o valor da peça (0 se for uma casa vazia, 1 se for </w:t>
+      </w:r>
+      <w:r>
+        <w:rPr>
+          <w:sz w:val="22"/>
+          <w:szCs w:val="22"/>
+          <w:lang w:val="pt-PT"/>
+        </w:rPr>
+        <w:t>uma peça branca</w:t>
+      </w:r>
+      <w:r>
+        <w:rPr>
+          <w:sz w:val="22"/>
+          <w:szCs w:val="22"/>
+          <w:lang w:val="pt-PT"/>
+        </w:rPr>
+        <w:t xml:space="preserve"> e 2 se for uma peça preta).</w:t>
+      </w:r>
+      <w:r>
+        <w:rPr>
+          <w:sz w:val="22"/>
+          <w:szCs w:val="22"/>
+          <w:lang w:val="pt-PT"/>
+        </w:rPr>
+        <w:t xml:space="preserve"> Para além do tabuleiro em si são também imprimidas estatísticas relativas à resolução, tópico que será mais aprofundado no próximo ponto. </w:t>
+      </w:r>
+    </w:p>
+    <w:p>
+      <w:pPr>
+        <w:keepNext/>
+        <w:rPr>
+          <w:lang w:val="pt-PT"/>
+        </w:rPr>
+      </w:pPr>
+    </w:p>
+    <w:p>
+      <w:pPr>
+        <w:rPr>
+          <w:lang w:val="pt-PT"/>
+        </w:rPr>
+      </w:pPr>
+    </w:p>
+    <w:p>
+      <w:pPr>
+        <w:rPr>
+          <w:lang w:val="pt-PT"/>
+        </w:rPr>
+      </w:pPr>
+    </w:p>
+    <w:p>
+      <w:pPr>
+        <w:rPr>
+          <w:lang w:val="pt-PT"/>
+        </w:rPr>
+      </w:pPr>
+    </w:p>
+    <w:p>
+      <w:pPr>
+        <w:pStyle w:val="Cabealho1"/>
+        <w:ind w:left="0" w:firstLine="0"/>
+      </w:pPr>
+      <w:r>
+        <w:rPr>
+          <w:noProof/>
+          <w:sz w:val="28"/>
+          <w:szCs w:val="28"/>
+          <w:lang w:val="pt-PT" w:eastAsia="pt-PT"/>
+        </w:rPr>
+        <w:lastRenderedPageBreak/>
+        <w:drawing>
+          <wp:inline distT="0" distB="0" distL="0" distR="0">
+            <wp:extent cx="4662470" cy="2065020"/>
+            <wp:effectExtent l="0" t="0" r="5080" b="0"/>
+            <wp:docPr id="10" name="Imagem 10"/>
+            <wp:cNvGraphicFramePr>
+              <a:graphicFrameLocks xmlns:a="http://schemas.openxmlformats.org/drawingml/2006/main" noChangeAspect="1"/>
+            </wp:cNvGraphicFramePr>
+            <a:graphic xmlns:a="http://schemas.openxmlformats.org/drawingml/2006/main">
+              <a:graphicData uri="http://schemas.openxmlformats.org/drawingml/2006/picture">
+                <pic:pic xmlns:pic="http://schemas.openxmlformats.org/drawingml/2006/picture">
+                  <pic:nvPicPr>
+                    <pic:cNvPr id="10" name="exemplo.png"/>
+                    <pic:cNvPicPr/>
+                  </pic:nvPicPr>
+                  <pic:blipFill>
+                    <a:blip r:embed="rId11">
+                      <a:extLst>
+                        <a:ext uri="{28A0092B-C50C-407E-A947-70E740481C1C}">
+                          <a14:useLocalDpi xmlns:a14="http://schemas.microsoft.com/office/drawing/2010/main" val="0"/>
+                        </a:ext>
+                      </a:extLst>
+                    </a:blip>
+                    <a:stretch>
+                      <a:fillRect/>
+                    </a:stretch>
+                  </pic:blipFill>
+                  <pic:spPr>
+                    <a:xfrm>
+                      <a:off x="0" y="0"/>
+                      <a:ext cx="4668499" cy="2067690"/>
+                    </a:xfrm>
+                    <a:prstGeom prst="rect">
+                      <a:avLst/>
+                    </a:prstGeom>
+                  </pic:spPr>
+                </pic:pic>
+              </a:graphicData>
+            </a:graphic>
+          </wp:inline>
+        </w:drawing>
+      </w:r>
+    </w:p>
+    <w:p>
+      <w:pPr>
+        <w:pStyle w:val="Legenda"/>
+        <w:jc w:val="left"/>
+        <w:rPr>
+          <w:sz w:val="28"/>
+          <w:szCs w:val="28"/>
+          <w:lang w:val="pt-PT"/>
+        </w:rPr>
+      </w:pPr>
+      <w:r>
+        <w:rPr>
+          <w:lang w:val="pt-PT"/>
+        </w:rPr>
+        <w:t>Figura 5 - Exemplo do output do programa</w:t>
+      </w:r>
+    </w:p>
+    <w:p>
+      <w:pPr>
+        <w:pStyle w:val="Cabealho1"/>
+        <w:ind w:left="0" w:firstLine="0"/>
+      </w:pPr>
+      <w:r>
+        <w:rPr>
+          <w:noProof/>
+          <w:sz w:val="28"/>
+          <w:szCs w:val="28"/>
+          <w:lang w:val="pt-PT" w:eastAsia="pt-PT"/>
+        </w:rPr>
+        <w:drawing>
+          <wp:anchor distT="0" distB="0" distL="114300" distR="114300" simplePos="0" relativeHeight="251664384" behindDoc="1" locked="0" layoutInCell="1" allowOverlap="1">
+            <wp:simplePos x="0" y="0"/>
+            <wp:positionH relativeFrom="column">
+              <wp:posOffset>1270</wp:posOffset>
+            </wp:positionH>
+            <wp:positionV relativeFrom="paragraph">
+              <wp:posOffset>102235</wp:posOffset>
+            </wp:positionV>
+            <wp:extent cx="1750695" cy="3171825"/>
+            <wp:effectExtent l="0" t="0" r="1905" b="9525"/>
+            <wp:wrapTopAndBottom/>
+            <wp:docPr id="11" name="Imagem 11"/>
+            <wp:cNvGraphicFramePr>
+              <a:graphicFrameLocks xmlns:a="http://schemas.openxmlformats.org/drawingml/2006/main" noChangeAspect="1"/>
+            </wp:cNvGraphicFramePr>
+            <a:graphic xmlns:a="http://schemas.openxmlformats.org/drawingml/2006/main">
+              <a:graphicData uri="http://schemas.openxmlformats.org/drawingml/2006/picture">
+                <pic:pic xmlns:pic="http://schemas.openxmlformats.org/drawingml/2006/picture">
+                  <pic:nvPicPr>
+                    <pic:cNvPr id="11" name="board.png"/>
+                    <pic:cNvPicPr/>
+                  </pic:nvPicPr>
+                  <pic:blipFill>
+                    <a:blip r:embed="rId12">
+                      <a:extLst>
+                        <a:ext uri="{28A0092B-C50C-407E-A947-70E740481C1C}">
+                          <a14:useLocalDpi xmlns:a14="http://schemas.microsoft.com/office/drawing/2010/main" val="0"/>
+                        </a:ext>
+                      </a:extLst>
+                    </a:blip>
+                    <a:stretch>
+                      <a:fillRect/>
+                    </a:stretch>
+                  </pic:blipFill>
+                  <pic:spPr>
+                    <a:xfrm>
+                      <a:off x="0" y="0"/>
+                      <a:ext cx="1750695" cy="3171825"/>
+                    </a:xfrm>
+                    <a:prstGeom prst="rect">
+                      <a:avLst/>
+                    </a:prstGeom>
+                  </pic:spPr>
+                </pic:pic>
+              </a:graphicData>
+            </a:graphic>
+          </wp:anchor>
+        </w:drawing>
+      </w:r>
+    </w:p>
+    <w:p>
+      <w:pPr>
+        <w:pStyle w:val="Legenda"/>
+        <w:jc w:val="left"/>
+        <w:rPr>
+          <w:sz w:val="28"/>
+          <w:szCs w:val="28"/>
+          <w:lang w:val="pt-PT"/>
+        </w:rPr>
+      </w:pPr>
+      <w:r>
+        <w:rPr>
+          <w:lang w:val="pt-PT"/>
+        </w:rPr>
+        <w:t xml:space="preserve">Figura </w:t>
+      </w:r>
+      <w:r>
+        <w:fldChar w:fldCharType="begin"/>
+      </w:r>
+      <w:r>
+        <w:rPr>
+          <w:lang w:val="pt-PT"/>
+        </w:rPr>
+        <w:instrText xml:space="preserve"> SEQ Figura \* ARABIC </w:instrText>
+      </w:r>
+      <w:r>
+        <w:fldChar w:fldCharType="separate"/>
+      </w:r>
+      <w:r>
+        <w:rPr>
+          <w:noProof/>
+          <w:lang w:val="pt-PT"/>
+        </w:rPr>
+        <w:t>3</w:t>
+      </w:r>
+      <w:r>
+        <w:fldChar w:fldCharType="end"/>
+      </w:r>
+      <w:r>
+        <w:rPr>
+          <w:lang w:val="pt-PT"/>
+        </w:rPr>
+        <w:t xml:space="preserve"> - Código referente à impressão do tabuleiro</w:t>
+      </w:r>
+    </w:p>
+    <w:p>
+      <w:pPr>
+        <w:pStyle w:val="Cabealho1"/>
+        <w:ind w:left="0" w:firstLine="0"/>
+        <w:rPr>
+          <w:sz w:val="28"/>
+          <w:szCs w:val="28"/>
+          <w:lang w:val="pt-PT"/>
+        </w:rPr>
+      </w:pPr>
+      <w:r>
+        <w:rPr>
+          <w:sz w:val="28"/>
+          <w:szCs w:val="28"/>
+          <w:lang w:val="pt-PT"/>
+        </w:rPr>
+        <w:lastRenderedPageBreak/>
+        <w:t>Resultados</w:t>
+      </w:r>
+    </w:p>
+    <w:p>
+      <w:pPr>
+        <w:rPr>
+          <w:lang w:val="pt-PT"/>
+        </w:rPr>
+      </w:pPr>
+      <w:r>
+        <w:rPr>
+          <w:lang w:val="pt-PT"/>
+        </w:rPr>
+        <w:t>Foram efetuados testes com tabuleiros de 3 tamanhos diferentes, 4x4, 5x5 e 6x6</w:t>
+      </w:r>
+      <w:r>
+        <w:rPr>
+          <w:lang w:val="pt-PT"/>
+        </w:rPr>
+        <w:t>. Sendo a diferença dos tempos de execução desprezável (na ordem das centésimas de segundo)</w:t>
+      </w:r>
+    </w:p>
+    <w:p>
+      <w:pPr>
+        <w:rPr>
+          <w:lang w:val="pt-PT"/>
+        </w:rPr>
+      </w:pPr>
+      <w:r>
+        <w:rPr>
+          <w:noProof/>
+        </w:rPr>
+        <mc:AlternateContent>
+          <mc:Choice Requires="wps">
+            <w:drawing>
+              <wp:anchor distT="0" distB="0" distL="114300" distR="114300" simplePos="0" relativeHeight="251667456" behindDoc="0" locked="0" layoutInCell="1" allowOverlap="1" wp14:anchorId="125C74A8" wp14:editId="7FF41A4F">
+                <wp:simplePos x="0" y="0"/>
+                <wp:positionH relativeFrom="column">
+                  <wp:posOffset>-958850</wp:posOffset>
+                </wp:positionH>
+                <wp:positionV relativeFrom="paragraph">
+                  <wp:posOffset>1463040</wp:posOffset>
+                </wp:positionV>
+                <wp:extent cx="6370320" cy="635"/>
+                <wp:effectExtent l="0" t="0" r="0" b="18415"/>
+                <wp:wrapTopAndBottom/>
+                <wp:docPr id="13" name="Caixa de texto 13"/>
+                <wp:cNvGraphicFramePr/>
+                <a:graphic xmlns:a="http://schemas.openxmlformats.org/drawingml/2006/main">
+                  <a:graphicData uri="http://schemas.microsoft.com/office/word/2010/wordprocessingShape">
+                    <wps:wsp>
+                      <wps:cNvSpPr txBox="1"/>
+                      <wps:spPr>
+                        <a:xfrm>
+                          <a:off x="0" y="0"/>
+                          <a:ext cx="6370320" cy="635"/>
+                        </a:xfrm>
+                        <a:prstGeom prst="rect">
+                          <a:avLst/>
+                        </a:prstGeom>
+                        <a:solidFill>
+                          <a:prstClr val="white"/>
+                        </a:solidFill>
+                        <a:ln>
+                          <a:noFill/>
+                        </a:ln>
+                      </wps:spPr>
+                      <wps:txbx>
+                        <w:txbxContent>
+                          <w:p>
+                            <w:pPr>
+                              <w:pStyle w:val="Legenda"/>
+                              <w:rPr>
+                                <w:noProof/>
+                                <w:sz w:val="20"/>
+                                <w:szCs w:val="20"/>
+                              </w:rPr>
+                            </w:pPr>
+                            <w:r>
+                              <w:t>Tabela 1 - Tabela de estatísticas</w:t>
+                            </w:r>
+                          </w:p>
+                        </w:txbxContent>
+                      </wps:txbx>
+                      <wps:bodyPr rot="0" spcFirstLastPara="0" vertOverflow="overflow" horzOverflow="overflow" vert="horz" wrap="square" lIns="0" tIns="0" rIns="0" bIns="0" numCol="1" spcCol="0" rtlCol="0" fromWordArt="0" anchor="t" anchorCtr="0" forceAA="0" compatLnSpc="1">
+                        <a:prstTxWarp prst="textNoShape">
+                          <a:avLst/>
+                        </a:prstTxWarp>
+                        <a:spAutoFit/>
+                      </wps:bodyPr>
+                    </wps:wsp>
+                  </a:graphicData>
+                </a:graphic>
+              </wp:anchor>
+            </w:drawing>
+          </mc:Choice>
+          <mc:Fallback>
+            <w:pict>
+              <v:shape w14:anchorId="125C74A8" id="Caixa de texto 13" o:spid="_x0000_s1028" type="#_x0000_t202" style="position:absolute;left:0;text-align:left;margin-left:-75.5pt;margin-top:115.2pt;width:501.6pt;height:.05pt;z-index:251667456;visibility:visible;mso-wrap-style:square;mso-wrap-distance-left:9pt;mso-wrap-distance-top:0;mso-wrap-distance-right:9pt;mso-wrap-distance-bottom:0;mso-position-horizontal:absolute;mso-position-horizontal-relative:text;mso-position-vertical:absolute;mso-position-vertical-relative:text;v-text-anchor:top" o:gfxdata="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" stroked="f">
+                <v:textbox style="mso-fit-shape-to-text:t" inset="0,0,0,0">
+                  <w:txbxContent>
+                    <w:p>
+                      <w:pPr>
+                        <w:pStyle w:val="Legenda"/>
+                        <w:rPr>
+                          <w:noProof/>
+                          <w:sz w:val="20"/>
+                          <w:szCs w:val="20"/>
+                        </w:rPr>
+                      </w:pPr>
+                      <w:r>
+                        <w:t>Tabela 1 - Tabela de estatísticas</w:t>
+                      </w:r>
+                    </w:p>
+                  </w:txbxContent>
+                </v:textbox>
+                <w10:wrap type="topAndBottom"/>
+              </v:shape>
+            </w:pict>
+          </mc:Fallback>
+        </mc:AlternateContent>
+      </w:r>
+      <w:r>
+        <w:rPr>
+          <w:noProof/>
+          <w:lang w:val="pt-PT" w:eastAsia="pt-PT"/>
+        </w:rPr>
+        <w:drawing>
+          <wp:anchor distT="0" distB="0" distL="114300" distR="114300" simplePos="0" relativeHeight="251665408" behindDoc="0" locked="0" layoutInCell="1" allowOverlap="1">
+            <wp:simplePos x="0" y="0"/>
+            <wp:positionH relativeFrom="margin">
+              <wp:posOffset>-958850</wp:posOffset>
+            </wp:positionH>
+            <wp:positionV relativeFrom="paragraph">
+              <wp:posOffset>156210</wp:posOffset>
+            </wp:positionV>
+            <wp:extent cx="6370320" cy="1249680"/>
+            <wp:effectExtent l="0" t="0" r="0" b="7620"/>
+            <wp:wrapTopAndBottom/>
+            <wp:docPr id="12" name="Imagem 12"/>
+            <wp:cNvGraphicFramePr>
+              <a:graphicFrameLocks xmlns:a="http://schemas.openxmlformats.org/drawingml/2006/main" noChangeAspect="1"/>
+            </wp:cNvGraphicFramePr>
+            <a:graphic xmlns:a="http://schemas.openxmlformats.org/drawingml/2006/main">
+              <a:graphicData uri="http://schemas.openxmlformats.org/drawingml/2006/picture">
+                <pic:pic xmlns:pic="http://schemas.openxmlformats.org/drawingml/2006/picture">
+                  <pic:nvPicPr>
+                    <pic:cNvPr id="12" name="tabela.png"/>
+                    <pic:cNvPicPr/>
+                  </pic:nvPicPr>
+                  <pic:blipFill>
+                    <a:blip r:embed="rId13">
+                      <a:extLst>
+                        <a:ext uri="{28A0092B-C50C-407E-A947-70E740481C1C}">
+                          <a14:useLocalDpi xmlns:a14="http://schemas.microsoft.com/office/drawing/2010/main" val="0"/>
+                        </a:ext>
+                      </a:extLst>
+                    </a:blip>
+                    <a:stretch>
+                      <a:fillRect/>
+                    </a:stretch>
+                  </pic:blipFill>
+                  <pic:spPr>
+                    <a:xfrm>
+                      <a:off x="0" y="0"/>
+                      <a:ext cx="6370320" cy="1249680"/>
+                    </a:xfrm>
+                    <a:prstGeom prst="rect">
+                      <a:avLst/>
+                    </a:prstGeom>
+                  </pic:spPr>
+                </pic:pic>
+              </a:graphicData>
+            </a:graphic>
+            <wp14:sizeRelH relativeFrom="margin">
+              <wp14:pctWidth>0</wp14:pctWidth>
+            </wp14:sizeRelH>
+            <wp14:sizeRelV relativeFrom="margin">
+              <wp14:pctHeight>0</wp14:pctHeight>
+            </wp14:sizeRelV>
+          </wp:anchor>
+        </w:drawing>
+      </w:r>
+    </w:p>
+    <w:p>
+      <w:pPr>
+        <w:rPr>
+          <w:lang w:val="pt-PT"/>
+        </w:rPr>
+      </w:pPr>
+    </w:p>
+    <w:p>
+      <w:pPr>
+        <w:pStyle w:val="Cabealho1"/>
+        <w:rPr>
+          <w:sz w:val="28"/>
+          <w:szCs w:val="28"/>
+          <w:lang w:val="pt-PT"/>
+        </w:rPr>
+      </w:pPr>
+      <w:r>
+        <w:rPr>
+          <w:sz w:val="28"/>
+          <w:szCs w:val="28"/>
+          <w:lang w:val="pt-PT"/>
+        </w:rPr>
+        <w:t>Concl</w:t>
+      </w:r>
       <w:bookmarkStart w:id="0" w:name="_GoBack"/>
       <w:bookmarkEnd w:id="0"/>
-    </w:p>
-    <w:p>
-      <w:pPr>
-        <w:rPr>
-          <w:lang w:val="pt-PT"/>
-        </w:rPr>
-      </w:pPr>
-      <w:r>
-        <w:rPr>
-          <w:lang w:val="pt-PT"/>
-        </w:rPr>
-        <w:t>Explicar os predicados que permitem visualizar a solução em modo de texto.</w:t>
-      </w:r>
-    </w:p>
-    <w:p>
-      <w:pPr>
-        <w:pStyle w:val="Cabealho1"/>
+      <w:r>
         <w:rPr>
           <w:sz w:val="28"/>
           <w:szCs w:val="28"/>
           <w:lang w:val="pt-PT"/>
         </w:rPr>
-      </w:pPr>
-      <w:r>
-        <w:rPr>
-          <w:sz w:val="28"/>
-          <w:szCs w:val="28"/>
-          <w:lang w:val="pt-PT"/>
-        </w:rPr>
-        <w:t>Resultados</w:t>
-      </w:r>
-    </w:p>
-    <w:p>
-      <w:pPr>
-        <w:rPr>
-          <w:lang w:val="pt-PT"/>
-        </w:rPr>
-      </w:pPr>
-      <w:r>
-        <w:rPr>
-          <w:lang w:val="pt-PT"/>
-        </w:rPr>
-        <w:t xml:space="preserve">Demonstrar exemplos de aplicação em instâncias do problema com diferentes complexidades e analisar os </w:t>
-      </w:r>
-      <w:r>
-        <w:rPr>
-          <w:lang w:val="pt-PT"/>
-        </w:rPr>
-        <w:t xml:space="preserve">resultados </w:t>
-      </w:r>
-      <w:r>
-        <w:rPr>
-          <w:lang w:val="pt-PT"/>
-        </w:rPr>
-        <w:t>obtidos.  Devem ser utilizadas formas convenientes para apresentação dos resultados (tabelas e/ou gráficos).</w:t>
-      </w:r>
-    </w:p>
-    <w:p>
-      <w:pPr>
-        <w:rPr>
-          <w:lang w:val="pt-PT"/>
-        </w:rPr>
-      </w:pPr>
-    </w:p>
-    <w:p>
-      <w:pPr>
-        <w:pStyle w:val="Cabealho1"/>
-        <w:rPr>
-          <w:sz w:val="28"/>
-          <w:szCs w:val="28"/>
-          <w:lang w:val="pt-PT"/>
-        </w:rPr>
-      </w:pPr>
-      <w:r>
-        <w:rPr>
-          <w:sz w:val="28"/>
-          <w:szCs w:val="28"/>
-          <w:lang w:val="pt-PT"/>
-        </w:rPr>
-        <w:t>Conclusões e Trabalho Futuro</w:t>
+        <w:t>usões e Trabalho Futuro</w:t>
       </w:r>
     </w:p>
     <w:p>
@@ -1526,53 +2024,56 @@
           <w:lang w:val="en-GB"/>
         </w:rPr>
       </w:pPr>
-      <w:hyperlink r:id="rId11" w:history="1">
+      <w:hyperlink r:id="rId14" w:history="1">
+        <w:r>
+          <w:rPr>
+            <w:rStyle w:val="Hiperligao"/>
+            <w:lang w:val="pt-PT"/>
+          </w:rPr>
+          <w:t>https://sicstus.sics.se/sicstus/docs/latest4/html/sicstus.html</w:t>
+        </w:r>
+      </w:hyperlink>
+      <w:r>
+        <w:rPr>
+          <w:lang w:val="pt-PT"/>
+        </w:rPr>
+        <w:t xml:space="preserve">. </w:t>
+      </w:r>
+      <w:r>
+        <w:rPr>
+          <w:lang w:val="en-GB"/>
+        </w:rPr>
+        <w:t>SICS Swedish ICT AB, 2001.</w:t>
+      </w:r>
+    </w:p>
+    <w:p>
+      <w:pPr>
+        <w:pStyle w:val="PargrafodaLista"/>
+        <w:numPr>
+          <w:ilvl w:val="0"/>
+          <w:numId w:val="22"/>
+        </w:numPr>
+        <w:rPr>
+          <w:lang w:val="pt-PT"/>
+        </w:rPr>
+      </w:pPr>
+      <w:hyperlink r:id="rId15" w:history="1">
         <w:r>
           <w:rPr>
             <w:rStyle w:val="Hiperligao"/>
             <w:lang w:val="en-GB"/>
           </w:rPr>
-          <w:t>https://sicstus.sics.se/sicstus/docs/latest4/html/sicstus.html</w:t>
-        </w:r>
-      </w:hyperlink>
-      <w:r>
-        <w:rPr>
-          <w:lang w:val="en-GB"/>
-        </w:rPr>
-        <w:t>. SICS Swedish ICT AB, 2001.</w:t>
-      </w:r>
-    </w:p>
-    <w:p>
-      <w:pPr>
-        <w:pStyle w:val="PargrafodaLista"/>
-        <w:numPr>
-          <w:ilvl w:val="0"/>
-          <w:numId w:val="22"/>
-        </w:numPr>
-        <w:rPr>
-          <w:lang w:val="pt-PT"/>
-        </w:rPr>
-      </w:pPr>
-      <w:hyperlink r:id="rId12" w:history="1">
-        <w:r>
-          <w:rPr>
-            <w:rStyle w:val="Hiperligao"/>
-            <w:lang w:val="pt-PT"/>
-          </w:rPr>
           <w:t>https://moodle.up.pt/pluginfile.php/55023/mod_resource/content/5/PLR_SICStus.pdf</w:t>
         </w:r>
       </w:hyperlink>
       <w:r>
         <w:rPr>
-          <w:lang w:val="pt-PT"/>
+          <w:lang w:val="en-GB"/>
         </w:rPr>
         <w:t xml:space="preserve">. </w:t>
       </w:r>
       <w:r>
-        <w:t>Henrique Lopes Cardoso</w:t>
-      </w:r>
-      <w:r>
-        <w:t>, Novembro, 2015.</w:t>
+        <w:t>Henrique Lopes Cardoso, Novembro, 2015.</w:t>
       </w:r>
     </w:p>
     <w:p>
@@ -1597,7 +2098,6 @@
           <w:szCs w:val="28"/>
           <w:lang w:val="pt-PT"/>
         </w:rPr>
-        <w:lastRenderedPageBreak/>
         <w:t>Anexos</w:t>
       </w:r>
     </w:p>
@@ -3595,6 +4095,7 @@
   <w:style w:type="character" w:default="1" w:styleId="Tipodeletrapredefinidodopargrafo">
     <w:name w:val="Default Paragraph Font"/>
     <w:uiPriority w:val="1"/>
+    <w:semiHidden/>
     <w:unhideWhenUsed/>
   </w:style>
   <w:style w:type="table" w:default="1" w:styleId="Tabelanormal">

</xml_diff>

<commit_message>
conclusao done, falta so a estrategia de pesquisa
</commit_message>
<xml_diff>
--- a/artigo.docx
+++ b/artigo.docx
@@ -185,8 +185,8 @@
           <w:rStyle w:val="Forte"/>
           <w:b/>
           <w:bCs w:val="0"/>
-          <w:sz w:val="28"/>
-          <w:szCs w:val="28"/>
+          <w:sz w:val="32"/>
+          <w:szCs w:val="32"/>
           <w:lang w:val="pt-PT"/>
         </w:rPr>
       </w:pPr>
@@ -195,8 +195,8 @@
           <w:rStyle w:val="Forte"/>
           <w:b/>
           <w:bCs w:val="0"/>
-          <w:sz w:val="28"/>
-          <w:szCs w:val="28"/>
+          <w:sz w:val="32"/>
+          <w:szCs w:val="32"/>
           <w:lang w:val="pt-PT"/>
         </w:rPr>
         <w:t>Introdução</w:t>
@@ -281,15 +281,15 @@
       <w:pPr>
         <w:pStyle w:val="Cabealho1"/>
         <w:rPr>
-          <w:sz w:val="28"/>
-          <w:szCs w:val="28"/>
-          <w:lang w:val="pt-PT"/>
-        </w:rPr>
-      </w:pPr>
-      <w:r>
-        <w:rPr>
-          <w:sz w:val="28"/>
-          <w:szCs w:val="28"/>
+          <w:sz w:val="32"/>
+          <w:szCs w:val="32"/>
+          <w:lang w:val="pt-PT"/>
+        </w:rPr>
+      </w:pPr>
+      <w:r>
+        <w:rPr>
+          <w:sz w:val="32"/>
+          <w:szCs w:val="32"/>
           <w:lang w:val="pt-PT"/>
         </w:rPr>
         <w:t>Descrição do Problema</w:t>
@@ -847,15 +847,15 @@
       <w:pPr>
         <w:pStyle w:val="Cabealho1"/>
         <w:rPr>
-          <w:sz w:val="28"/>
-          <w:szCs w:val="28"/>
-          <w:lang w:val="pt-PT"/>
-        </w:rPr>
-      </w:pPr>
-      <w:r>
-        <w:rPr>
-          <w:sz w:val="28"/>
-          <w:szCs w:val="28"/>
+          <w:sz w:val="32"/>
+          <w:szCs w:val="32"/>
+          <w:lang w:val="pt-PT"/>
+        </w:rPr>
+      </w:pPr>
+      <w:r>
+        <w:rPr>
+          <w:sz w:val="32"/>
+          <w:szCs w:val="32"/>
           <w:lang w:val="pt-PT"/>
         </w:rPr>
         <w:lastRenderedPageBreak/>
@@ -1438,16 +1438,16 @@
       <w:pPr>
         <w:pStyle w:val="Cabealho1"/>
         <w:rPr>
-          <w:sz w:val="28"/>
-          <w:szCs w:val="28"/>
+          <w:sz w:val="32"/>
+          <w:szCs w:val="32"/>
           <w:u w:val="single"/>
           <w:lang w:val="pt-PT"/>
         </w:rPr>
       </w:pPr>
       <w:r>
         <w:rPr>
-          <w:sz w:val="28"/>
-          <w:szCs w:val="28"/>
+          <w:sz w:val="32"/>
+          <w:szCs w:val="32"/>
           <w:lang w:val="pt-PT"/>
         </w:rPr>
         <w:t>Visualização da Solução</w:t>
@@ -1635,6 +1635,9 @@
       <w:pPr>
         <w:pStyle w:val="Cabealho1"/>
         <w:ind w:left="0" w:firstLine="0"/>
+        <w:rPr>
+          <w:lang w:val="pt-PT"/>
+        </w:rPr>
       </w:pPr>
       <w:r>
         <w:rPr>
@@ -1744,15 +1747,15 @@
         <w:pStyle w:val="Cabealho1"/>
         <w:ind w:left="0" w:firstLine="0"/>
         <w:rPr>
-          <w:sz w:val="28"/>
-          <w:szCs w:val="28"/>
-          <w:lang w:val="pt-PT"/>
-        </w:rPr>
-      </w:pPr>
-      <w:r>
-        <w:rPr>
-          <w:sz w:val="28"/>
-          <w:szCs w:val="28"/>
+          <w:sz w:val="32"/>
+          <w:szCs w:val="32"/>
+          <w:lang w:val="pt-PT"/>
+        </w:rPr>
+      </w:pPr>
+      <w:r>
+        <w:rPr>
+          <w:sz w:val="32"/>
+          <w:szCs w:val="32"/>
           <w:lang w:val="pt-PT"/>
         </w:rPr>
         <w:lastRenderedPageBreak/>
@@ -1787,6 +1790,7 @@
       <w:r>
         <w:rPr>
           <w:noProof/>
+          <w:lang w:val="pt-PT" w:eastAsia="pt-PT"/>
         </w:rPr>
         <mc:AlternateContent>
           <mc:Choice Requires="wps">
@@ -1951,68 +1955,86 @@
       <w:pPr>
         <w:pStyle w:val="Cabealho1"/>
         <w:rPr>
-          <w:sz w:val="28"/>
-          <w:szCs w:val="28"/>
-          <w:lang w:val="pt-PT"/>
-        </w:rPr>
-      </w:pPr>
-      <w:r>
-        <w:rPr>
-          <w:sz w:val="28"/>
-          <w:szCs w:val="28"/>
-          <w:lang w:val="pt-PT"/>
-        </w:rPr>
-        <w:t>Concl</w:t>
-      </w:r>
+          <w:sz w:val="32"/>
+          <w:szCs w:val="32"/>
+          <w:lang w:val="pt-PT"/>
+        </w:rPr>
+      </w:pPr>
+      <w:r>
+        <w:rPr>
+          <w:sz w:val="32"/>
+          <w:szCs w:val="32"/>
+          <w:lang w:val="pt-PT"/>
+        </w:rPr>
+        <w:t>Conclusões e Trabalho Futuro</w:t>
+      </w:r>
+    </w:p>
+    <w:p>
+      <w:pPr>
+        <w:rPr>
+          <w:lang w:val="pt-PT"/>
+        </w:rPr>
+      </w:pPr>
+      <w:r>
+        <w:rPr>
+          <w:lang w:val="pt-PT"/>
+        </w:rPr>
+        <w:t>Este projeto serviu para melhor compreendermos a utilidades da programação em lógica com restrições na resolução de problemas deste género.</w:t>
+      </w:r>
+    </w:p>
+    <w:p>
+      <w:pPr>
+        <w:rPr>
+          <w:lang w:val="pt-PT"/>
+        </w:rPr>
+      </w:pPr>
+      <w:r>
+        <w:rPr>
+          <w:lang w:val="pt-PT"/>
+        </w:rPr>
+        <w:t>Relativamente ao uso de Prolog com restrições concluímos que, com o seu uso, o desenvolvimento de programas complexos é facilitado, apesar de em certas tarefas, imprimir o tabuleiro por exemplo, não ser tão intuitivo e eficaz como noutras linguagens.</w:t>
+      </w:r>
+    </w:p>
+    <w:p>
+      <w:pPr>
+        <w:rPr>
+          <w:lang w:val="pt-PT"/>
+        </w:rPr>
+      </w:pPr>
+      <w:r>
+        <w:rPr>
+          <w:lang w:val="pt-PT"/>
+        </w:rPr>
+        <w:t>Quanto à nossa implementação em concreto, existem aspetos que poderiam ser melhorados, nomeadamente a forma como o executamos em tabuleiros de diferentes tamanhos.</w:t>
+      </w:r>
+    </w:p>
+    <w:p>
+      <w:pPr>
+        <w:rPr>
+          <w:lang w:val="pt-PT"/>
+        </w:rPr>
+      </w:pPr>
+    </w:p>
+    <w:p>
+      <w:pPr>
+        <w:pStyle w:val="Cabealho1"/>
+        <w:rPr>
+          <w:sz w:val="32"/>
+          <w:szCs w:val="32"/>
+          <w:lang w:val="pt-PT"/>
+        </w:rPr>
+      </w:pPr>
       <w:bookmarkStart w:id="0" w:name="_GoBack"/>
-      <w:bookmarkEnd w:id="0"/>
-      <w:r>
-        <w:rPr>
-          <w:sz w:val="28"/>
-          <w:szCs w:val="28"/>
-          <w:lang w:val="pt-PT"/>
-        </w:rPr>
-        <w:t>usões e Trabalho Futuro</w:t>
-      </w:r>
-    </w:p>
-    <w:p>
-      <w:pPr>
-        <w:rPr>
-          <w:lang w:val="pt-PT"/>
-        </w:rPr>
-      </w:pPr>
-      <w:r>
-        <w:rPr>
-          <w:lang w:val="pt-PT"/>
-        </w:rPr>
-        <w:t>Que conclusões retira deste projeto?  O que mostram os resultados obtidos?  Quais as vantagens e limitações da solução proposta? Como poderia melhorar o trabalho desenvolvido?</w:t>
-      </w:r>
-    </w:p>
-    <w:p>
-      <w:pPr>
-        <w:rPr>
-          <w:lang w:val="pt-PT"/>
-        </w:rPr>
-      </w:pPr>
-    </w:p>
-    <w:p>
-      <w:pPr>
-        <w:pStyle w:val="Cabealho1"/>
-        <w:rPr>
-          <w:sz w:val="28"/>
-          <w:szCs w:val="28"/>
-          <w:lang w:val="pt-PT"/>
-        </w:rPr>
-      </w:pPr>
-      <w:r>
-        <w:rPr>
-          <w:sz w:val="28"/>
-          <w:szCs w:val="28"/>
+      <w:r>
+        <w:rPr>
+          <w:sz w:val="32"/>
+          <w:szCs w:val="32"/>
           <w:lang w:val="pt-PT"/>
         </w:rPr>
         <w:t>Bibliografia</w:t>
       </w:r>
     </w:p>
+    <w:bookmarkEnd w:id="0"/>
     <w:p>
       <w:pPr>
         <w:pStyle w:val="PargrafodaLista"/>
@@ -2024,15 +2046,32 @@
           <w:lang w:val="en-GB"/>
         </w:rPr>
       </w:pPr>
-      <w:hyperlink r:id="rId14" w:history="1">
-        <w:r>
-          <w:rPr>
-            <w:rStyle w:val="Hiperligao"/>
-            <w:lang w:val="pt-PT"/>
-          </w:rPr>
-          <w:t>https://sicstus.sics.se/sicstus/docs/latest4/html/sicstus.html</w:t>
-        </w:r>
-      </w:hyperlink>
+      <w:r>
+        <w:fldChar w:fldCharType="begin"/>
+      </w:r>
+      <w:r>
+        <w:rPr>
+          <w:lang w:val="pt-PT"/>
+        </w:rPr>
+        <w:instrText xml:space="preserve"> HYPERLINK "https://sicstus.sics.se/sicstus/docs/latest4/html/sicstus.html" </w:instrText>
+      </w:r>
+      <w:r>
+        <w:fldChar w:fldCharType="separate"/>
+      </w:r>
+      <w:r>
+        <w:rPr>
+          <w:rStyle w:val="Hiperligao"/>
+          <w:lang w:val="pt-PT"/>
+        </w:rPr>
+        <w:t>https://sicstus.sics.se/sicstus/docs/latest4/html/sicstus.html</w:t>
+      </w:r>
+      <w:r>
+        <w:rPr>
+          <w:rStyle w:val="Hiperligao"/>
+          <w:lang w:val="pt-PT"/>
+        </w:rPr>
+        <w:fldChar w:fldCharType="end"/>
+      </w:r>
       <w:r>
         <w:rPr>
           <w:lang w:val="pt-PT"/>
@@ -2057,7 +2096,7 @@
           <w:lang w:val="pt-PT"/>
         </w:rPr>
       </w:pPr>
-      <w:hyperlink r:id="rId15" w:history="1">
+      <w:hyperlink r:id="rId14" w:history="1">
         <w:r>
           <w:rPr>
             <w:rStyle w:val="Hiperligao"/>
@@ -2085,87 +2124,12 @@
     </w:p>
     <w:p>
       <w:pPr>
-        <w:pStyle w:val="Cabealho1"/>
-        <w:rPr>
-          <w:sz w:val="28"/>
-          <w:szCs w:val="28"/>
-          <w:lang w:val="pt-PT"/>
-        </w:rPr>
-      </w:pPr>
-      <w:r>
-        <w:rPr>
-          <w:sz w:val="28"/>
-          <w:szCs w:val="28"/>
-          <w:lang w:val="pt-PT"/>
-        </w:rPr>
-        <w:t>Anexos</w:t>
-      </w:r>
-    </w:p>
-    <w:p>
-      <w:pPr>
-        <w:rPr>
-          <w:lang w:val="pt-PT"/>
-        </w:rPr>
-      </w:pPr>
-      <w:r>
-        <w:rPr>
-          <w:lang w:val="pt-PT"/>
-        </w:rPr>
-        <w:t xml:space="preserve">Código fonte, ficheiros de dados e resultados, e outros elementos úteis que </w:t>
-      </w:r>
-      <w:r>
-        <w:rPr>
-          <w:lang w:val="pt-PT"/>
-        </w:rPr>
-        <w:t xml:space="preserve">não </w:t>
-      </w:r>
-      <w:r>
-        <w:rPr>
-          <w:lang w:val="pt-PT"/>
-        </w:rPr>
-        <w:t>seja</w:t>
-      </w:r>
-      <w:r>
-        <w:rPr>
-          <w:lang w:val="pt-PT"/>
-        </w:rPr>
-        <w:t xml:space="preserve">m essenciais ao relatório (não </w:t>
-      </w:r>
-      <w:r>
-        <w:rPr>
-          <w:lang w:val="pt-PT"/>
-        </w:rPr>
-        <w:t xml:space="preserve">são </w:t>
-      </w:r>
-      <w:r>
-        <w:rPr>
-          <w:lang w:val="pt-PT"/>
-        </w:rPr>
-        <w:t>contabilizados  para  o  limite  de  6  a  8 páginas</w:t>
-      </w:r>
-      <w:r>
-        <w:rPr>
-          <w:lang w:val="pt-PT"/>
-        </w:rPr>
-        <w:t>)</w:t>
-      </w:r>
-    </w:p>
-    <w:p>
-      <w:pPr>
-        <w:rPr>
-          <w:sz w:val="22"/>
-          <w:szCs w:val="22"/>
-          <w:lang w:val="pt-PT"/>
-        </w:rPr>
-      </w:pPr>
-      <w:r>
-        <w:rPr>
-          <w:sz w:val="22"/>
-          <w:szCs w:val="22"/>
-          <w:lang w:val="pt-PT"/>
-        </w:rPr>
-        <w:t>.</w:t>
-      </w:r>
+        <w:rPr>
+          <w:sz w:val="22"/>
+          <w:szCs w:val="22"/>
+          <w:lang w:val="pt-PT"/>
+        </w:rPr>
+      </w:pPr>
     </w:p>
     <w:sectPr>
       <w:pgSz w:w="11906" w:h="16838" w:code="9"/>

</xml_diff>

<commit_message>
estrategia de pesquisa in progress
</commit_message>
<xml_diff>
--- a/artigo.docx
+++ b/artigo.docx
@@ -1400,38 +1400,18 @@
     <w:p>
       <w:pPr>
         <w:rPr>
-          <w:lang w:val="pt-PT"/>
-        </w:rPr>
-      </w:pPr>
-      <w:r>
-        <w:rPr>
-          <w:lang w:val="pt-PT"/>
-        </w:rPr>
-        <w:t>Descrever a estratégia e etiquetagem (labeling) utilizada ou implementada,</w:t>
-      </w:r>
-      <w:r>
-        <w:rPr>
-          <w:lang w:val="pt-PT"/>
-        </w:rPr>
-        <w:t xml:space="preserve"> nome</w:t>
-      </w:r>
-      <w:r>
-        <w:rPr>
-          <w:lang w:val="pt-PT"/>
-        </w:rPr>
-        <w:t>a</w:t>
-      </w:r>
-      <w:r>
-        <w:rPr>
-          <w:lang w:val="pt-PT"/>
-        </w:rPr>
-        <w:t xml:space="preserve">damente no que diz respeito à </w:t>
-      </w:r>
-      <w:r>
-        <w:rPr>
-          <w:lang w:val="pt-PT"/>
-        </w:rPr>
-        <w:t>ordenação de variáveis e valores.</w:t>
+          <w:sz w:val="22"/>
+          <w:szCs w:val="22"/>
+          <w:lang w:val="pt-PT"/>
+        </w:rPr>
+      </w:pPr>
+      <w:r>
+        <w:rPr>
+          <w:sz w:val="22"/>
+          <w:szCs w:val="22"/>
+          <w:lang w:val="pt-PT"/>
+        </w:rPr>
+        <w:t>A estratégia de pesquisa consiste nas restrições serem aplicadas da seguinte forma: primeiro não permitindo que existam espaços 2x2 com peças da mesma core e depois verificando se todas as peças estão ligadas a pelo menos outra da sua cor.</w:t>
       </w:r>
     </w:p>
     <w:p>
@@ -1485,7 +1465,17 @@
           <w:szCs w:val="22"/>
           <w:lang w:val="pt-PT"/>
         </w:rPr>
-        <w:t>No predicado printBoard([H|T]) a lista é passada como argumento e a função printSpaces é responsável por imprimir as linhas verticais entre as casas e as peças no seu interior.</w:t>
+        <w:t>No predicado printBoard</w:t>
+      </w:r>
+      <w:bookmarkStart w:id="0" w:name="_GoBack"/>
+      <w:bookmarkEnd w:id="0"/>
+      <w:r>
+        <w:rPr>
+          <w:sz w:val="22"/>
+          <w:szCs w:val="22"/>
+          <w:lang w:val="pt-PT"/>
+        </w:rPr>
+        <w:t>([H|T]) a lista é passada como argumento e a função printSpaces é responsável por imprimir as linhas verticais entre as casas e as peças no seu interior.</w:t>
       </w:r>
     </w:p>
     <w:p>
@@ -2024,7 +2014,6 @@
           <w:lang w:val="pt-PT"/>
         </w:rPr>
       </w:pPr>
-      <w:bookmarkStart w:id="0" w:name="_GoBack"/>
       <w:r>
         <w:rPr>
           <w:sz w:val="32"/>
@@ -2034,7 +2023,6 @@
         <w:t>Bibliografia</w:t>
       </w:r>
     </w:p>
-    <w:bookmarkEnd w:id="0"/>
     <w:p>
       <w:pPr>
         <w:pStyle w:val="PargrafodaLista"/>
@@ -2046,32 +2034,15 @@
           <w:lang w:val="en-GB"/>
         </w:rPr>
       </w:pPr>
-      <w:r>
-        <w:fldChar w:fldCharType="begin"/>
-      </w:r>
-      <w:r>
-        <w:rPr>
-          <w:lang w:val="pt-PT"/>
-        </w:rPr>
-        <w:instrText xml:space="preserve"> HYPERLINK "https://sicstus.sics.se/sicstus/docs/latest4/html/sicstus.html" </w:instrText>
-      </w:r>
-      <w:r>
-        <w:fldChar w:fldCharType="separate"/>
-      </w:r>
-      <w:r>
-        <w:rPr>
-          <w:rStyle w:val="Hiperligao"/>
-          <w:lang w:val="pt-PT"/>
-        </w:rPr>
-        <w:t>https://sicstus.sics.se/sicstus/docs/latest4/html/sicstus.html</w:t>
-      </w:r>
-      <w:r>
-        <w:rPr>
-          <w:rStyle w:val="Hiperligao"/>
-          <w:lang w:val="pt-PT"/>
-        </w:rPr>
-        <w:fldChar w:fldCharType="end"/>
-      </w:r>
+      <w:hyperlink r:id="rId14" w:history="1">
+        <w:r>
+          <w:rPr>
+            <w:rStyle w:val="Hiperligao"/>
+            <w:lang w:val="pt-PT"/>
+          </w:rPr>
+          <w:t>https://sicstus.sics.se/sicstus/docs/latest4/html/sicstus.html</w:t>
+        </w:r>
+      </w:hyperlink>
       <w:r>
         <w:rPr>
           <w:lang w:val="pt-PT"/>
@@ -2096,7 +2067,7 @@
           <w:lang w:val="pt-PT"/>
         </w:rPr>
       </w:pPr>
-      <w:hyperlink r:id="rId14" w:history="1">
+      <w:hyperlink r:id="rId15" w:history="1">
         <w:r>
           <w:rPr>
             <w:rStyle w:val="Hiperligao"/>

</xml_diff>

<commit_message>
continuation of the paper + minor fixes
</commit_message>
<xml_diff>
--- a/artigo.docx
+++ b/artigo.docx
@@ -368,7 +368,7 @@
           <w:noProof/>
           <w:sz w:val="22"/>
           <w:szCs w:val="22"/>
-          <w:lang w:val="pt-PT" w:eastAsia="pt-PT"/>
+          <w:lang w:val="en-GB" w:eastAsia="en-GB"/>
         </w:rPr>
         <w:lastRenderedPageBreak/>
         <mc:AlternateContent>
@@ -515,7 +515,7 @@
           <w:noProof/>
           <w:sz w:val="22"/>
           <w:szCs w:val="22"/>
-          <w:lang w:val="pt-PT" w:eastAsia="pt-PT"/>
+          <w:lang w:val="en-GB" w:eastAsia="en-GB"/>
         </w:rPr>
         <w:drawing>
           <wp:anchor distT="0" distB="0" distL="114300" distR="114300" simplePos="0" relativeHeight="251658240" behindDoc="0" locked="0" layoutInCell="1" allowOverlap="1">
@@ -595,7 +595,7 @@
       <w:r>
         <w:rPr>
           <w:noProof/>
-          <w:lang w:val="pt-PT" w:eastAsia="pt-PT"/>
+          <w:lang w:val="en-GB" w:eastAsia="en-GB"/>
         </w:rPr>
         <w:drawing>
           <wp:anchor distT="0" distB="0" distL="114300" distR="114300" simplePos="0" relativeHeight="251661312" behindDoc="1" locked="0" layoutInCell="1" allowOverlap="1">
@@ -672,7 +672,7 @@
       <w:r>
         <w:rPr>
           <w:noProof/>
-          <w:lang w:val="pt-PT" w:eastAsia="pt-PT"/>
+          <w:lang w:val="en-GB" w:eastAsia="en-GB"/>
         </w:rPr>
         <mc:AlternateContent>
           <mc:Choice Requires="wps">
@@ -1097,7 +1097,7 @@
       <w:r>
         <w:rPr>
           <w:noProof/>
-          <w:lang w:val="pt-PT" w:eastAsia="pt-PT"/>
+          <w:lang w:val="en-GB" w:eastAsia="en-GB"/>
         </w:rPr>
         <w:drawing>
           <wp:inline distT="0" distB="0" distL="0" distR="0">
@@ -1248,7 +1248,7 @@
       <w:r>
         <w:rPr>
           <w:noProof/>
-          <w:lang w:val="pt-PT" w:eastAsia="pt-PT"/>
+          <w:lang w:val="en-GB" w:eastAsia="en-GB"/>
         </w:rPr>
         <w:drawing>
           <wp:inline distT="0" distB="0" distL="0" distR="0">
@@ -1411,7 +1411,48 @@
           <w:szCs w:val="22"/>
           <w:lang w:val="pt-PT"/>
         </w:rPr>
-        <w:t>A estratégia de pesquisa consiste nas restrições serem aplicadas da seguinte forma: primeiro não permitindo que existam espaços 2x2 com peças da mesma core e depois verificando se todas as peças estão ligadas a pelo menos outra da sua cor.</w:t>
+        <w:t>A estratégia de pesquisa consiste nas restrições serem aplicadas da seguinte forma: primeiro não permitindo que existam esp</w:t>
+      </w:r>
+      <w:r>
+        <w:rPr>
+          <w:sz w:val="22"/>
+          <w:szCs w:val="22"/>
+          <w:lang w:val="pt-PT"/>
+        </w:rPr>
+        <w:t>aços 2x2 com peças da mesma cor</w:t>
+      </w:r>
+      <w:r>
+        <w:rPr>
+          <w:sz w:val="22"/>
+          <w:szCs w:val="22"/>
+          <w:lang w:val="pt-PT"/>
+        </w:rPr>
+        <w:t xml:space="preserve"> e depois verificando se todas as peças estão ligadas a pelo menos outra da sua cor.</w:t>
+      </w:r>
+      <w:r>
+        <w:rPr>
+          <w:sz w:val="22"/>
+          <w:szCs w:val="22"/>
+          <w:lang w:val="pt-PT"/>
+        </w:rPr>
+        <w:t xml:space="preserve"> O </w:t>
+      </w:r>
+      <w:r>
+        <w:rPr>
+          <w:i/>
+          <w:sz w:val="22"/>
+          <w:szCs w:val="22"/>
+          <w:lang w:val="pt-PT"/>
+        </w:rPr>
+        <w:t>labeling</w:t>
+      </w:r>
+      <w:r>
+        <w:rPr>
+          <w:sz w:val="22"/>
+          <w:szCs w:val="22"/>
+          <w:lang w:val="pt-PT"/>
+        </w:rPr>
+        <w:t xml:space="preserve"> foi deixado vazio, sendo que foi, de todas as experiencias, a forma como obteve melhores resultados em termos de tempo.</w:t>
       </w:r>
     </w:p>
     <w:p>
@@ -1430,24 +1471,72 @@
           <w:szCs w:val="32"/>
           <w:lang w:val="pt-PT"/>
         </w:rPr>
-        <w:t>Visualização da Solução</w:t>
-      </w:r>
-    </w:p>
-    <w:p>
-      <w:pPr>
-        <w:rPr>
-          <w:sz w:val="22"/>
-          <w:szCs w:val="22"/>
-          <w:lang w:val="pt-PT"/>
-        </w:rPr>
-      </w:pPr>
-      <w:r>
-        <w:rPr>
-          <w:sz w:val="22"/>
-          <w:szCs w:val="22"/>
-          <w:lang w:val="pt-PT"/>
-        </w:rPr>
-        <w:t>Tendo em conta que, tal como no primeiro projeto, o resultado a obter é um tabuleiro, utilizamos os predicados feitos nesse mesmo projeto.</w:t>
+        <w:t xml:space="preserve">Visualização da </w:t>
+      </w:r>
+      <w:r>
+        <w:rPr>
+          <w:sz w:val="32"/>
+          <w:szCs w:val="32"/>
+          <w:lang w:val="pt-PT"/>
+        </w:rPr>
+        <w:t>Solução</w:t>
+      </w:r>
+    </w:p>
+    <w:p>
+      <w:pPr>
+        <w:rPr>
+          <w:sz w:val="22"/>
+          <w:szCs w:val="22"/>
+          <w:lang w:val="pt-PT"/>
+        </w:rPr>
+      </w:pPr>
+      <w:r>
+        <w:rPr>
+          <w:sz w:val="22"/>
+          <w:szCs w:val="22"/>
+          <w:lang w:val="pt-PT"/>
+        </w:rPr>
+        <w:t>Tendo em conta que, tal como no primeiro projeto, o resultado a obter é um tabuleiro</w:t>
+      </w:r>
+      <w:r>
+        <w:rPr>
+          <w:sz w:val="22"/>
+          <w:szCs w:val="22"/>
+          <w:lang w:val="pt-PT"/>
+        </w:rPr>
+        <w:t>, em que números representam tipos de peças diferentes</w:t>
+      </w:r>
+      <w:r>
+        <w:rPr>
+          <w:sz w:val="22"/>
+          <w:szCs w:val="22"/>
+          <w:lang w:val="pt-PT"/>
+        </w:rPr>
+        <w:t xml:space="preserve">, utilizamos os predicados feitos nesse mesmo </w:t>
+      </w:r>
+      <w:r>
+        <w:rPr>
+          <w:sz w:val="22"/>
+          <w:szCs w:val="22"/>
+          <w:lang w:val="pt-PT"/>
+        </w:rPr>
+        <w:t>projeto,</w:t>
+      </w:r>
+      <w:r>
+        <w:rPr>
+          <w:sz w:val="22"/>
+          <w:szCs w:val="22"/>
+          <w:lang w:val="pt-PT"/>
+        </w:rPr>
+        <w:t xml:space="preserve"> mas com pequenas alterações</w:t>
+      </w:r>
+      <w:r>
+        <w:rPr>
+          <w:sz w:val="22"/>
+          <w:szCs w:val="22"/>
+          <w:lang w:val="pt-PT"/>
+        </w:rPr>
+        <w:t>.</w:t>
       </w:r>
     </w:p>
     <w:p>
@@ -1465,17 +1554,7 @@
           <w:szCs w:val="22"/>
           <w:lang w:val="pt-PT"/>
         </w:rPr>
-        <w:t>No predicado printBoard</w:t>
-      </w:r>
-      <w:bookmarkStart w:id="0" w:name="_GoBack"/>
-      <w:bookmarkEnd w:id="0"/>
-      <w:r>
-        <w:rPr>
-          <w:sz w:val="22"/>
-          <w:szCs w:val="22"/>
-          <w:lang w:val="pt-PT"/>
-        </w:rPr>
-        <w:t>([H|T]) a lista é passada como argumento e a função printSpaces é responsável por imprimir as linhas verticais entre as casas e as peças no seu interior.</w:t>
+        <w:t>No predicado printBoard([H|T]) a lista é passada como argumento e a função printSpaces é responsável por imprimir as linhas verticais entre as casas e as peças no seu interior.</w:t>
       </w:r>
     </w:p>
     <w:p>
@@ -1558,7 +1637,7 @@
           <w:noProof/>
           <w:sz w:val="28"/>
           <w:szCs w:val="28"/>
-          <w:lang w:val="pt-PT" w:eastAsia="pt-PT"/>
+          <w:lang w:val="en-GB" w:eastAsia="en-GB"/>
         </w:rPr>
         <w:lastRenderedPageBreak/>
         <w:drawing>
@@ -1620,30 +1699,21 @@
         </w:rPr>
         <w:t>Figura 5 - Exemplo do output do programa</w:t>
       </w:r>
-    </w:p>
-    <w:p>
-      <w:pPr>
-        <w:pStyle w:val="Cabealho1"/>
-        <w:ind w:left="0" w:firstLine="0"/>
-        <w:rPr>
-          <w:lang w:val="pt-PT"/>
-        </w:rPr>
-      </w:pPr>
       <w:r>
         <w:rPr>
           <w:noProof/>
           <w:sz w:val="28"/>
           <w:szCs w:val="28"/>
-          <w:lang w:val="pt-PT" w:eastAsia="pt-PT"/>
+          <w:lang w:val="en-GB" w:eastAsia="en-GB"/>
         </w:rPr>
         <w:drawing>
           <wp:anchor distT="0" distB="0" distL="114300" distR="114300" simplePos="0" relativeHeight="251664384" behindDoc="1" locked="0" layoutInCell="1" allowOverlap="1">
             <wp:simplePos x="0" y="0"/>
-            <wp:positionH relativeFrom="column">
-              <wp:posOffset>1270</wp:posOffset>
+            <wp:positionH relativeFrom="margin">
+              <wp:align>left</wp:align>
             </wp:positionH>
             <wp:positionV relativeFrom="paragraph">
-              <wp:posOffset>102235</wp:posOffset>
+              <wp:posOffset>356676</wp:posOffset>
             </wp:positionV>
             <wp:extent cx="1750695" cy="3171825"/>
             <wp:effectExtent l="0" t="0" r="1905" b="9525"/>
@@ -1704,26 +1774,10 @@
         <w:t xml:space="preserve">Figura </w:t>
       </w:r>
       <w:r>
-        <w:fldChar w:fldCharType="begin"/>
-      </w:r>
-      <w:r>
-        <w:rPr>
-          <w:lang w:val="pt-PT"/>
-        </w:rPr>
-        <w:instrText xml:space="preserve"> SEQ Figura \* ARABIC </w:instrText>
-      </w:r>
-      <w:r>
-        <w:fldChar w:fldCharType="separate"/>
-      </w:r>
-      <w:r>
-        <w:rPr>
-          <w:noProof/>
-          <w:lang w:val="pt-PT"/>
-        </w:rPr>
-        <w:t>3</w:t>
-      </w:r>
-      <w:r>
-        <w:fldChar w:fldCharType="end"/>
+        <w:rPr>
+          <w:lang w:val="pt-PT"/>
+        </w:rPr>
+        <w:t>6</w:t>
       </w:r>
       <w:r>
         <w:rPr>
@@ -1762,13 +1816,49 @@
         <w:rPr>
           <w:lang w:val="pt-PT"/>
         </w:rPr>
-        <w:t>Foram efetuados testes com tabuleiros de 3 tamanhos diferentes, 4x4, 5x5 e 6x6</w:t>
-      </w:r>
-      <w:r>
-        <w:rPr>
-          <w:lang w:val="pt-PT"/>
-        </w:rPr>
-        <w:t>. Sendo a diferença dos tempos de execução desprezável (na ordem das centésimas de segundo)</w:t>
+        <w:t>Foram efetuados testes com tabu</w:t>
+      </w:r>
+      <w:r>
+        <w:rPr>
+          <w:lang w:val="pt-PT"/>
+        </w:rPr>
+        <w:t>leiros de 3 tamanhos diferentes:</w:t>
+      </w:r>
+      <w:r>
+        <w:rPr>
+          <w:lang w:val="pt-PT"/>
+        </w:rPr>
+        <w:t xml:space="preserve"> 4x4, 5x5 e 6x6</w:t>
+      </w:r>
+      <w:r>
+        <w:rPr>
+          <w:lang w:val="pt-PT"/>
+        </w:rPr>
+        <w:t xml:space="preserve">, e anotadas diferentes estatísticas sobre a execução. </w:t>
+      </w:r>
+      <w:r>
+        <w:rPr>
+          <w:lang w:val="pt-PT"/>
+        </w:rPr>
+        <w:t xml:space="preserve">Sendo a diferença dos tempos de execução </w:t>
+      </w:r>
+      <w:r>
+        <w:rPr>
+          <w:lang w:val="pt-PT"/>
+        </w:rPr>
+        <w:t>variaram pouco entre eles</w:t>
+      </w:r>
+      <w:r>
+        <w:rPr>
+          <w:lang w:val="pt-PT"/>
+        </w:rPr>
+        <w:t xml:space="preserve"> (na ordem das centésimas de segundo)</w:t>
+      </w:r>
+      <w:r>
+        <w:rPr>
+          <w:lang w:val="pt-PT"/>
+        </w:rPr>
+        <w:t>.</w:t>
       </w:r>
     </w:p>
     <w:p>
@@ -1780,7 +1870,7 @@
       <w:r>
         <w:rPr>
           <w:noProof/>
-          <w:lang w:val="pt-PT" w:eastAsia="pt-PT"/>
+          <w:lang w:val="en-GB" w:eastAsia="en-GB"/>
         </w:rPr>
         <mc:AlternateContent>
           <mc:Choice Requires="wps">
@@ -1826,10 +1916,20 @@
                                 <w:noProof/>
                                 <w:sz w:val="20"/>
                                 <w:szCs w:val="20"/>
+                                <w:lang w:val="pt-PT"/>
                               </w:rPr>
                             </w:pPr>
                             <w:r>
+                              <w:rPr>
+                                <w:lang w:val="pt-PT"/>
+                              </w:rPr>
                               <w:t>Tabela 1 - Tabela de estatísticas</w:t>
+                            </w:r>
+                            <w:r>
+                              <w:rPr>
+                                <w:lang w:val="pt-PT"/>
+                              </w:rPr>
+                              <w:t xml:space="preserve"> para diferentes tabuleiros</w:t>
                             </w:r>
                           </w:p>
                         </w:txbxContent>
@@ -1858,10 +1958,20 @@
                           <w:noProof/>
                           <w:sz w:val="20"/>
                           <w:szCs w:val="20"/>
+                          <w:lang w:val="pt-PT"/>
                         </w:rPr>
                       </w:pPr>
                       <w:r>
+                        <w:rPr>
+                          <w:lang w:val="pt-PT"/>
+                        </w:rPr>
                         <w:t>Tabela 1 - Tabela de estatísticas</w:t>
+                      </w:r>
+                      <w:r>
+                        <w:rPr>
+                          <w:lang w:val="pt-PT"/>
+                        </w:rPr>
+                        <w:t xml:space="preserve"> para diferentes tabuleiros</w:t>
                       </w:r>
                     </w:p>
                   </w:txbxContent>
@@ -1875,7 +1985,7 @@
       <w:r>
         <w:rPr>
           <w:noProof/>
-          <w:lang w:val="pt-PT" w:eastAsia="pt-PT"/>
+          <w:lang w:val="en-GB" w:eastAsia="en-GB"/>
         </w:rPr>
         <w:drawing>
           <wp:anchor distT="0" distB="0" distL="114300" distR="114300" simplePos="0" relativeHeight="251665408" behindDoc="0" locked="0" layoutInCell="1" allowOverlap="1">
@@ -1937,9 +2047,102 @@
     <w:p>
       <w:pPr>
         <w:rPr>
-          <w:lang w:val="pt-PT"/>
-        </w:rPr>
-      </w:pPr>
+          <w:i/>
+          <w:lang w:val="pt-PT"/>
+        </w:rPr>
+      </w:pPr>
+      <w:r>
+        <w:rPr>
+          <w:lang w:val="pt-PT"/>
+        </w:rPr>
+        <w:t>Todas as estatísticas retiradas das diferentes experiencias foram obtidas o predicado fd_statistics, que é um predicado da biblioteca clpfd, bem como o predicado statistics/2 que nos permitiu obter o tempo de execução,</w:t>
+      </w:r>
+      <w:r>
+        <w:rPr>
+          <w:i/>
+          <w:lang w:val="pt-PT"/>
+        </w:rPr>
+        <w:t xml:space="preserve"> local stack, trail stack </w:t>
+      </w:r>
+      <w:r>
+        <w:rPr>
+          <w:lang w:val="pt-PT"/>
+        </w:rPr>
+        <w:t xml:space="preserve">e </w:t>
+      </w:r>
+      <w:r>
+        <w:rPr>
+          <w:i/>
+          <w:lang w:val="pt-PT"/>
+        </w:rPr>
+        <w:t>backtrack stack</w:t>
+      </w:r>
+      <w:r>
+        <w:rPr>
+          <w:i/>
+          <w:lang w:val="pt-PT"/>
+        </w:rPr>
+        <w:t>.</w:t>
+      </w:r>
+    </w:p>
+    <w:p>
+      <w:pPr>
+        <w:rPr>
+          <w:lang w:val="pt-PT"/>
+        </w:rPr>
+      </w:pPr>
+      <w:r>
+        <w:rPr>
+          <w:lang w:val="pt-PT"/>
+        </w:rPr>
+        <w:t xml:space="preserve">Foram ainda </w:t>
+      </w:r>
+      <w:r>
+        <w:rPr>
+          <w:lang w:val="pt-PT"/>
+        </w:rPr>
+        <w:t>realizadas</w:t>
+      </w:r>
+      <w:r>
+        <w:rPr>
+          <w:lang w:val="pt-PT"/>
+        </w:rPr>
+        <w:t xml:space="preserve"> experiencias com diferentes variações da função de </w:t>
+      </w:r>
+      <w:r>
+        <w:rPr>
+          <w:i/>
+          <w:lang w:val="pt-PT"/>
+        </w:rPr>
+        <w:t>labeling</w:t>
+      </w:r>
+      <w:r>
+        <w:rPr>
+          <w:lang w:val="pt-PT"/>
+        </w:rPr>
+        <w:t xml:space="preserve">, no entanto, em todos os casos para todas as experiencias foi observado que o </w:t>
+      </w:r>
+      <w:r>
+        <w:rPr>
+          <w:i/>
+          <w:lang w:val="pt-PT"/>
+        </w:rPr>
+        <w:t>labeling</w:t>
+      </w:r>
+      <w:r>
+        <w:rPr>
+          <w:lang w:val="pt-PT"/>
+        </w:rPr>
+        <w:t xml:space="preserve"> quando deixado </w:t>
+      </w:r>
+      <w:r>
+        <w:rPr>
+          <w:lang w:val="pt-PT"/>
+        </w:rPr>
+        <w:t>vazio. É de salientar que não existe qualquer tipo de valor a minimizar ou maximizar para a resolução deste puzzle sendo que qualquer solução é tão válida como qualquer outra. Em baixo encontra-se uma experiencia com um tabuleiro inicial mais complexo, por forma a comparar o tempo de execução do programa.</w:t>
+      </w:r>
+      <w:bookmarkStart w:id="0" w:name="_GoBack"/>
+      <w:bookmarkEnd w:id="0"/>
     </w:p>
     <w:p>
       <w:pPr>
@@ -1984,18 +2187,60 @@
         </w:rPr>
         <w:t>Relativamente ao uso de Prolog com restrições concluímos que, com o seu uso, o desenvolvimento de programas complexos é facilitado, apesar de em certas tarefas, imprimir o tabuleiro por exemplo, não ser tão intuitivo e eficaz como noutras linguagens.</w:t>
       </w:r>
-    </w:p>
-    <w:p>
-      <w:pPr>
-        <w:rPr>
-          <w:lang w:val="pt-PT"/>
-        </w:rPr>
-      </w:pPr>
-      <w:r>
-        <w:rPr>
-          <w:lang w:val="pt-PT"/>
-        </w:rPr>
-        <w:t>Quanto à nossa implementação em concreto, existem aspetos que poderiam ser melhorados, nomeadamente a forma como o executamos em tabuleiros de diferentes tamanhos.</w:t>
+      <w:r>
+        <w:rPr>
+          <w:lang w:val="pt-PT"/>
+        </w:rPr>
+        <w:t xml:space="preserve"> Uma das grandes dificuldades do grupo na realização deste projeto foi a regra que</w:t>
+      </w:r>
+      <w:r>
+        <w:rPr>
+          <w:lang w:val="pt-PT"/>
+        </w:rPr>
+        <w:t xml:space="preserve"> </w:t>
+      </w:r>
+      <w:r>
+        <w:rPr>
+          <w:lang w:val="pt-PT"/>
+        </w:rPr>
+        <w:t>t</w:t>
+      </w:r>
+      <w:r>
+        <w:rPr>
+          <w:lang w:val="pt-PT"/>
+        </w:rPr>
+        <w:t xml:space="preserve">odas as peças da mesma cor têm de estar ligadas umas às outras, </w:t>
+      </w:r>
+      <w:r>
+        <w:rPr>
+          <w:lang w:val="pt-PT"/>
+        </w:rPr>
+        <w:t>sendo que noutra linguagem, seria mais fácil percorrer o tabuleiro usando pesquisa em largura e verificar que tal acontecia, sendo que foi um desafio implementar esta regra, não estando totalmente correta.</w:t>
+      </w:r>
+    </w:p>
+    <w:p>
+      <w:pPr>
+        <w:rPr>
+          <w:lang w:val="pt-PT"/>
+        </w:rPr>
+      </w:pPr>
+      <w:r>
+        <w:rPr>
+          <w:lang w:val="pt-PT"/>
+        </w:rPr>
+        <w:t>Quanto à nossa implementação em concreto, existem aspetos que poderiam ser melhorados, nomeadamente a forma como o executamos em tabuleiros de diferentes tamanhos</w:t>
+      </w:r>
+      <w:r>
+        <w:rPr>
+          <w:lang w:val="pt-PT"/>
+        </w:rPr>
+        <w:t xml:space="preserve"> visto ser uma alteração do próprio programa replicado</w:t>
+      </w:r>
+      <w:r>
+        <w:rPr>
+          <w:lang w:val="pt-PT"/>
+        </w:rPr>
+        <w:t>.</w:t>
       </w:r>
     </w:p>
     <w:p>
@@ -2020,6 +2265,7 @@
           <w:szCs w:val="32"/>
           <w:lang w:val="pt-PT"/>
         </w:rPr>
+        <w:lastRenderedPageBreak/>
         <w:t>Bibliografia</w:t>
       </w:r>
     </w:p>

</xml_diff>

<commit_message>
small changes in tabel 1
</commit_message>
<xml_diff>
--- a/artigo.docx
+++ b/artigo.docx
@@ -368,7 +368,7 @@
           <w:noProof/>
           <w:sz w:val="22"/>
           <w:szCs w:val="22"/>
-          <w:lang w:val="en-GB" w:eastAsia="en-GB"/>
+          <w:lang w:val="pt-PT" w:eastAsia="pt-PT"/>
         </w:rPr>
         <w:lastRenderedPageBreak/>
         <mc:AlternateContent>
@@ -515,7 +515,7 @@
           <w:noProof/>
           <w:sz w:val="22"/>
           <w:szCs w:val="22"/>
-          <w:lang w:val="en-GB" w:eastAsia="en-GB"/>
+          <w:lang w:val="pt-PT" w:eastAsia="pt-PT"/>
         </w:rPr>
         <w:drawing>
           <wp:anchor distT="0" distB="0" distL="114300" distR="114300" simplePos="0" relativeHeight="251658240" behindDoc="0" locked="0" layoutInCell="1" allowOverlap="1">
@@ -595,7 +595,7 @@
       <w:r>
         <w:rPr>
           <w:noProof/>
-          <w:lang w:val="en-GB" w:eastAsia="en-GB"/>
+          <w:lang w:val="pt-PT" w:eastAsia="pt-PT"/>
         </w:rPr>
         <w:drawing>
           <wp:anchor distT="0" distB="0" distL="114300" distR="114300" simplePos="0" relativeHeight="251661312" behindDoc="1" locked="0" layoutInCell="1" allowOverlap="1">
@@ -672,7 +672,7 @@
       <w:r>
         <w:rPr>
           <w:noProof/>
-          <w:lang w:val="en-GB" w:eastAsia="en-GB"/>
+          <w:lang w:val="pt-PT" w:eastAsia="pt-PT"/>
         </w:rPr>
         <mc:AlternateContent>
           <mc:Choice Requires="wps">
@@ -1097,7 +1097,7 @@
       <w:r>
         <w:rPr>
           <w:noProof/>
-          <w:lang w:val="en-GB" w:eastAsia="en-GB"/>
+          <w:lang w:val="pt-PT" w:eastAsia="pt-PT"/>
         </w:rPr>
         <w:drawing>
           <wp:inline distT="0" distB="0" distL="0" distR="0">
@@ -1248,7 +1248,7 @@
       <w:r>
         <w:rPr>
           <w:noProof/>
-          <w:lang w:val="en-GB" w:eastAsia="en-GB"/>
+          <w:lang w:val="pt-PT" w:eastAsia="pt-PT"/>
         </w:rPr>
         <w:drawing>
           <wp:inline distT="0" distB="0" distL="0" distR="0">
@@ -1637,7 +1637,7 @@
           <w:noProof/>
           <w:sz w:val="28"/>
           <w:szCs w:val="28"/>
-          <w:lang w:val="en-GB" w:eastAsia="en-GB"/>
+          <w:lang w:val="pt-PT" w:eastAsia="pt-PT"/>
         </w:rPr>
         <w:lastRenderedPageBreak/>
         <w:drawing>
@@ -1704,7 +1704,7 @@
           <w:noProof/>
           <w:sz w:val="28"/>
           <w:szCs w:val="28"/>
-          <w:lang w:val="en-GB" w:eastAsia="en-GB"/>
+          <w:lang w:val="pt-PT" w:eastAsia="pt-PT"/>
         </w:rPr>
         <w:drawing>
           <wp:anchor distT="0" distB="0" distL="114300" distR="114300" simplePos="0" relativeHeight="251664384" behindDoc="1" locked="0" layoutInCell="1" allowOverlap="1">
@@ -1814,6 +1814,67 @@
       </w:pPr>
       <w:r>
         <w:rPr>
+          <w:noProof/>
+          <w:lang w:val="pt-PT" w:eastAsia="pt-PT"/>
+        </w:rPr>
+        <w:drawing>
+          <wp:anchor distT="0" distB="0" distL="114300" distR="114300" simplePos="0" relativeHeight="251668480" behindDoc="0" locked="0" layoutInCell="1" allowOverlap="1">
+            <wp:simplePos x="0" y="0"/>
+            <wp:positionH relativeFrom="margin">
+              <wp:align>center</wp:align>
+            </wp:positionH>
+            <wp:positionV relativeFrom="paragraph">
+              <wp:posOffset>584200</wp:posOffset>
+            </wp:positionV>
+            <wp:extent cx="6469380" cy="1226820"/>
+            <wp:effectExtent l="0" t="0" r="7620" b="0"/>
+            <wp:wrapTopAndBottom/>
+            <wp:docPr id="7" name="Imagem 7"/>
+            <wp:cNvGraphicFramePr>
+              <a:graphicFrameLocks xmlns:a="http://schemas.openxmlformats.org/drawingml/2006/main" noChangeAspect="1"/>
+            </wp:cNvGraphicFramePr>
+            <a:graphic xmlns:a="http://schemas.openxmlformats.org/drawingml/2006/main">
+              <a:graphicData uri="http://schemas.openxmlformats.org/drawingml/2006/picture">
+                <pic:pic xmlns:pic="http://schemas.openxmlformats.org/drawingml/2006/picture">
+                  <pic:nvPicPr>
+                    <pic:cNvPr id="7" name="newtabela.png"/>
+                    <pic:cNvPicPr/>
+                  </pic:nvPicPr>
+                  <pic:blipFill>
+                    <a:blip r:embed="rId13">
+                      <a:extLst>
+                        <a:ext uri="{28A0092B-C50C-407E-A947-70E740481C1C}">
+                          <a14:useLocalDpi xmlns:a14="http://schemas.microsoft.com/office/drawing/2010/main" val="0"/>
+                        </a:ext>
+                      </a:extLst>
+                    </a:blip>
+                    <a:stretch>
+                      <a:fillRect/>
+                    </a:stretch>
+                  </pic:blipFill>
+                  <pic:spPr>
+                    <a:xfrm>
+                      <a:off x="0" y="0"/>
+                      <a:ext cx="6469380" cy="1226820"/>
+                    </a:xfrm>
+                    <a:prstGeom prst="rect">
+                      <a:avLst/>
+                    </a:prstGeom>
+                  </pic:spPr>
+                </pic:pic>
+              </a:graphicData>
+            </a:graphic>
+            <wp14:sizeRelH relativeFrom="margin">
+              <wp14:pctWidth>0</wp14:pctWidth>
+            </wp14:sizeRelH>
+            <wp14:sizeRelV relativeFrom="margin">
+              <wp14:pctHeight>0</wp14:pctHeight>
+            </wp14:sizeRelV>
+          </wp:anchor>
+        </w:drawing>
+      </w:r>
+      <w:r>
+        <w:rPr>
           <w:lang w:val="pt-PT"/>
         </w:rPr>
         <w:t>Foram efetuados testes com tabu</w:t>
@@ -1870,7 +1931,7 @@
       <w:r>
         <w:rPr>
           <w:noProof/>
-          <w:lang w:val="en-GB" w:eastAsia="en-GB"/>
+          <w:lang w:val="pt-PT" w:eastAsia="pt-PT"/>
         </w:rPr>
         <mc:AlternateContent>
           <mc:Choice Requires="wps">
@@ -1948,7 +2009,11 @@
           </mc:Choice>
           <mc:Fallback>
             <w:pict>
-              <v:shape w14:anchorId="125C74A8" id="Caixa de texto 13" o:spid="_x0000_s1028" type="#_x0000_t202" style="position:absolute;left:0;text-align:left;margin-left:-75.5pt;margin-top:115.2pt;width:501.6pt;height:.05pt;z-index:251667456;visibility:visible;mso-wrap-style:square;mso-wrap-distance-left:9pt;mso-wrap-distance-top:0;mso-wrap-distance-right:9pt;mso-wrap-distance-bottom:0;mso-position-horizontal:absolute;mso-position-horizontal-relative:text;mso-position-vertical:absolute;mso-position-vertical-relative:text;v-text-anchor:top" o:gfxdata="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" stroked="f">
+              <v:shapetype w14:anchorId="125C74A8" id="_x0000_t202" coordsize="21600,21600" o:spt="202" path="m,l,21600r21600,l21600,xe">
+                <v:stroke joinstyle="miter"/>
+                <v:path gradientshapeok="t" o:connecttype="rect"/>
+              </v:shapetype>
+              <v:shape id="Caixa de texto 13" o:spid="_x0000_s1028" type="#_x0000_t202" style="position:absolute;left:0;text-align:left;margin-left:-75.5pt;margin-top:115.2pt;width:501.6pt;height:.05pt;z-index:251667456;visibility:visible;mso-wrap-style:square;mso-wrap-distance-left:9pt;mso-wrap-distance-top:0;mso-wrap-distance-right:9pt;mso-wrap-distance-bottom:0;mso-position-horizontal:absolute;mso-position-horizontal-relative:text;mso-position-vertical:absolute;mso-position-vertical-relative:text;v-text-anchor:top" o:gfxdata="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" stroked="f">
                 <v:textbox style="mso-fit-shape-to-text:t" inset="0,0,0,0">
                   <w:txbxContent>
                     <w:p>
@@ -1982,67 +2047,6 @@
           </mc:Fallback>
         </mc:AlternateContent>
       </w:r>
-      <w:r>
-        <w:rPr>
-          <w:noProof/>
-          <w:lang w:val="en-GB" w:eastAsia="en-GB"/>
-        </w:rPr>
-        <w:drawing>
-          <wp:anchor distT="0" distB="0" distL="114300" distR="114300" simplePos="0" relativeHeight="251665408" behindDoc="0" locked="0" layoutInCell="1" allowOverlap="1">
-            <wp:simplePos x="0" y="0"/>
-            <wp:positionH relativeFrom="margin">
-              <wp:posOffset>-958850</wp:posOffset>
-            </wp:positionH>
-            <wp:positionV relativeFrom="paragraph">
-              <wp:posOffset>156210</wp:posOffset>
-            </wp:positionV>
-            <wp:extent cx="6370320" cy="1249680"/>
-            <wp:effectExtent l="0" t="0" r="0" b="7620"/>
-            <wp:wrapTopAndBottom/>
-            <wp:docPr id="12" name="Imagem 12"/>
-            <wp:cNvGraphicFramePr>
-              <a:graphicFrameLocks xmlns:a="http://schemas.openxmlformats.org/drawingml/2006/main" noChangeAspect="1"/>
-            </wp:cNvGraphicFramePr>
-            <a:graphic xmlns:a="http://schemas.openxmlformats.org/drawingml/2006/main">
-              <a:graphicData uri="http://schemas.openxmlformats.org/drawingml/2006/picture">
-                <pic:pic xmlns:pic="http://schemas.openxmlformats.org/drawingml/2006/picture">
-                  <pic:nvPicPr>
-                    <pic:cNvPr id="12" name="tabela.png"/>
-                    <pic:cNvPicPr/>
-                  </pic:nvPicPr>
-                  <pic:blipFill>
-                    <a:blip r:embed="rId13">
-                      <a:extLst>
-                        <a:ext uri="{28A0092B-C50C-407E-A947-70E740481C1C}">
-                          <a14:useLocalDpi xmlns:a14="http://schemas.microsoft.com/office/drawing/2010/main" val="0"/>
-                        </a:ext>
-                      </a:extLst>
-                    </a:blip>
-                    <a:stretch>
-                      <a:fillRect/>
-                    </a:stretch>
-                  </pic:blipFill>
-                  <pic:spPr>
-                    <a:xfrm>
-                      <a:off x="0" y="0"/>
-                      <a:ext cx="6370320" cy="1249680"/>
-                    </a:xfrm>
-                    <a:prstGeom prst="rect">
-                      <a:avLst/>
-                    </a:prstGeom>
-                  </pic:spPr>
-                </pic:pic>
-              </a:graphicData>
-            </a:graphic>
-            <wp14:sizeRelH relativeFrom="margin">
-              <wp14:pctWidth>0</wp14:pctWidth>
-            </wp14:sizeRelH>
-            <wp14:sizeRelV relativeFrom="margin">
-              <wp14:pctHeight>0</wp14:pctHeight>
-            </wp14:sizeRelV>
-          </wp:anchor>
-        </w:drawing>
-      </w:r>
     </w:p>
     <w:p>
       <w:pPr>
@@ -2139,10 +2143,16 @@
         <w:rPr>
           <w:lang w:val="pt-PT"/>
         </w:rPr>
-        <w:t>vazio. É de salientar que não existe qualquer tipo de valor a minimizar ou maximizar para a resolução deste puzzle sendo que qualquer solução é tão válida como qualquer outra. Em baixo encontra-se uma experiencia com um tabuleiro inicial mais complexo, por forma a comparar o tempo de execução do programa.</w:t>
+        <w:t xml:space="preserve">vazio. É de salientar que não existe qualquer tipo de valor a minimizar ou maximizar para a resolução deste puzzle sendo que qualquer solução é tão </w:t>
       </w:r>
       <w:bookmarkStart w:id="0" w:name="_GoBack"/>
       <w:bookmarkEnd w:id="0"/>
+      <w:r>
+        <w:rPr>
+          <w:lang w:val="pt-PT"/>
+        </w:rPr>
+        <w:t>válida como qualquer outra. Em baixo encontra-se uma experiencia com um tabuleiro inicial mais complexo, por forma a comparar o tempo de execução do programa.</w:t>
+      </w:r>
     </w:p>
     <w:p>
       <w:pPr>

</xml_diff>

<commit_message>
Minor fixes to code +  paper finished
</commit_message>
<xml_diff>
--- a/artigo.docx
+++ b/artigo.docx
@@ -29,14 +29,12 @@
       <w:pPr>
         <w:jc w:val="center"/>
         <w:rPr>
-          <w:sz w:val="22"/>
-          <w:szCs w:val="22"/>
-          <w:lang w:val="pt-PT"/>
-        </w:rPr>
-      </w:pPr>
-      <w:r>
-        <w:rPr>
-          <w:sz w:val="22"/>
+          <w:szCs w:val="22"/>
+          <w:lang w:val="pt-PT"/>
+        </w:rPr>
+      </w:pPr>
+      <w:r>
+        <w:rPr>
           <w:szCs w:val="22"/>
           <w:lang w:val="pt-PT"/>
         </w:rPr>
@@ -44,7 +42,6 @@
       </w:r>
       <w:r>
         <w:rPr>
-          <w:sz w:val="22"/>
           <w:szCs w:val="22"/>
           <w:lang w:val="pt-PT"/>
         </w:rPr>
@@ -52,7 +49,6 @@
       </w:r>
       <w:r>
         <w:rPr>
-          <w:sz w:val="22"/>
           <w:szCs w:val="22"/>
           <w:lang w:val="pt-PT"/>
         </w:rPr>
@@ -60,7 +56,6 @@
       </w:r>
       <w:r>
         <w:rPr>
-          <w:sz w:val="22"/>
           <w:szCs w:val="22"/>
           <w:lang w:val="pt-PT"/>
         </w:rPr>
@@ -71,7 +66,6 @@
       <w:pPr>
         <w:ind w:firstLine="0"/>
         <w:rPr>
-          <w:sz w:val="22"/>
           <w:szCs w:val="22"/>
           <w:lang w:val="pt-PT"/>
         </w:rPr>
@@ -85,14 +79,12 @@
         <w:jc w:val="center"/>
         <w:textAlignment w:val="auto"/>
         <w:rPr>
-          <w:sz w:val="22"/>
           <w:szCs w:val="22"/>
           <w:lang w:val="pt-PT" w:eastAsia="en-GB"/>
         </w:rPr>
       </w:pPr>
       <w:r>
         <w:rPr>
-          <w:sz w:val="22"/>
           <w:szCs w:val="22"/>
           <w:lang w:val="pt-PT" w:eastAsia="en-GB"/>
         </w:rPr>
@@ -104,14 +96,12 @@
         <w:ind w:firstLine="0"/>
         <w:jc w:val="center"/>
         <w:rPr>
-          <w:sz w:val="22"/>
-          <w:szCs w:val="22"/>
-          <w:lang w:val="pt-PT"/>
-        </w:rPr>
-      </w:pPr>
-      <w:r>
-        <w:rPr>
-          <w:sz w:val="22"/>
+          <w:szCs w:val="22"/>
+          <w:lang w:val="pt-PT"/>
+        </w:rPr>
+      </w:pPr>
+      <w:r>
+        <w:rPr>
           <w:szCs w:val="22"/>
           <w:lang w:val="pt-PT" w:eastAsia="en-GB"/>
         </w:rPr>
@@ -143,7 +133,6 @@
       <w:r>
         <w:rPr>
           <w:rStyle w:val="Forte"/>
-          <w:sz w:val="22"/>
           <w:szCs w:val="22"/>
           <w:lang w:val="pt-PT"/>
         </w:rPr>
@@ -152,7 +141,6 @@
       <w:r>
         <w:rPr>
           <w:rStyle w:val="Forte"/>
-          <w:sz w:val="22"/>
           <w:szCs w:val="22"/>
           <w:lang w:val="pt-PT"/>
         </w:rPr>
@@ -205,14 +193,12 @@
     <w:p>
       <w:pPr>
         <w:rPr>
-          <w:sz w:val="22"/>
-          <w:szCs w:val="22"/>
-          <w:lang w:val="pt-PT"/>
-        </w:rPr>
-      </w:pPr>
-      <w:r>
-        <w:rPr>
-          <w:sz w:val="22"/>
+          <w:szCs w:val="22"/>
+          <w:lang w:val="pt-PT"/>
+        </w:rPr>
+      </w:pPr>
+      <w:r>
+        <w:rPr>
           <w:szCs w:val="22"/>
           <w:lang w:val="pt-PT"/>
         </w:rPr>
@@ -220,7 +206,6 @@
       </w:r>
       <w:r>
         <w:rPr>
-          <w:sz w:val="22"/>
           <w:szCs w:val="22"/>
           <w:lang w:val="pt-PT"/>
         </w:rPr>
@@ -230,14 +215,12 @@
     <w:p>
       <w:pPr>
         <w:rPr>
-          <w:sz w:val="22"/>
-          <w:szCs w:val="22"/>
-          <w:lang w:val="pt-PT"/>
-        </w:rPr>
-      </w:pPr>
-      <w:r>
-        <w:rPr>
-          <w:sz w:val="22"/>
+          <w:szCs w:val="22"/>
+          <w:lang w:val="pt-PT"/>
+        </w:rPr>
+      </w:pPr>
+      <w:r>
+        <w:rPr>
           <w:szCs w:val="22"/>
           <w:lang w:val="pt-PT"/>
         </w:rPr>
@@ -247,14 +230,12 @@
     <w:p>
       <w:pPr>
         <w:rPr>
-          <w:sz w:val="22"/>
-          <w:szCs w:val="22"/>
-          <w:lang w:val="pt-PT"/>
-        </w:rPr>
-      </w:pPr>
-      <w:r>
-        <w:rPr>
-          <w:sz w:val="22"/>
+          <w:szCs w:val="22"/>
+          <w:lang w:val="pt-PT"/>
+        </w:rPr>
+      </w:pPr>
+      <w:r>
+        <w:rPr>
           <w:szCs w:val="22"/>
           <w:lang w:val="pt-PT"/>
         </w:rPr>
@@ -262,7 +243,6 @@
       </w:r>
       <w:r>
         <w:rPr>
-          <w:sz w:val="22"/>
           <w:szCs w:val="22"/>
           <w:lang w:val="pt-PT"/>
         </w:rPr>
@@ -270,7 +250,6 @@
       </w:r>
       <w:r>
         <w:rPr>
-          <w:sz w:val="22"/>
           <w:szCs w:val="22"/>
           <w:lang w:val="pt-PT"/>
         </w:rPr>
@@ -298,14 +277,12 @@
     <w:p>
       <w:pPr>
         <w:rPr>
-          <w:sz w:val="22"/>
-          <w:szCs w:val="22"/>
-          <w:lang w:val="pt-PT"/>
-        </w:rPr>
-      </w:pPr>
-      <w:r>
-        <w:rPr>
-          <w:sz w:val="22"/>
+          <w:szCs w:val="22"/>
+          <w:lang w:val="pt-PT"/>
+        </w:rPr>
+      </w:pPr>
+      <w:r>
+        <w:rPr>
           <w:szCs w:val="22"/>
           <w:lang w:val="pt-PT"/>
         </w:rPr>
@@ -313,7 +290,6 @@
       </w:r>
       <w:r>
         <w:rPr>
-          <w:sz w:val="22"/>
           <w:szCs w:val="22"/>
           <w:lang w:val="pt-PT"/>
         </w:rPr>
@@ -321,7 +297,6 @@
       </w:r>
       <w:r>
         <w:rPr>
-          <w:sz w:val="22"/>
           <w:szCs w:val="22"/>
           <w:lang w:val="pt-PT"/>
         </w:rPr>
@@ -336,17 +311,16 @@
           <w:numId w:val="21"/>
         </w:numPr>
         <w:rPr>
-          <w:sz w:val="22"/>
-          <w:szCs w:val="22"/>
-          <w:lang w:val="pt-PT"/>
-        </w:rPr>
-      </w:pPr>
-      <w:r>
-        <w:rPr>
-          <w:sz w:val="22"/>
-          <w:szCs w:val="22"/>
-          <w:lang w:val="pt-PT"/>
-        </w:rPr>
+          <w:szCs w:val="22"/>
+          <w:lang w:val="pt-PT"/>
+        </w:rPr>
+      </w:pPr>
+      <w:r>
+        <w:rPr>
+          <w:szCs w:val="22"/>
+          <w:lang w:val="pt-PT"/>
+        </w:rPr>
+        <w:lastRenderedPageBreak/>
         <w:t>Todas as peças da mesma cor têm de estar ligadas umas às outras, verticalmente ou horizontalmente,</w:t>
       </w:r>
     </w:p>
@@ -358,7 +332,6 @@
           <w:numId w:val="21"/>
         </w:numPr>
         <w:rPr>
-          <w:sz w:val="22"/>
           <w:szCs w:val="22"/>
           <w:lang w:val="pt-PT"/>
         </w:rPr>
@@ -366,11 +339,9 @@
       <w:r>
         <w:rPr>
           <w:noProof/>
-          <w:sz w:val="22"/>
-          <w:szCs w:val="22"/>
-          <w:lang w:val="pt-PT" w:eastAsia="pt-PT"/>
-        </w:rPr>
-        <w:lastRenderedPageBreak/>
+          <w:szCs w:val="22"/>
+          <w:lang w:val="en-GB" w:eastAsia="en-GB"/>
+        </w:rPr>
         <mc:AlternateContent>
           <mc:Choice Requires="wps">
             <w:drawing>
@@ -513,9 +484,8 @@
       <w:r>
         <w:rPr>
           <w:noProof/>
-          <w:sz w:val="22"/>
-          <w:szCs w:val="22"/>
-          <w:lang w:val="pt-PT" w:eastAsia="pt-PT"/>
+          <w:szCs w:val="22"/>
+          <w:lang w:val="en-GB" w:eastAsia="en-GB"/>
         </w:rPr>
         <w:drawing>
           <wp:anchor distT="0" distB="0" distL="114300" distR="114300" simplePos="0" relativeHeight="251658240" behindDoc="0" locked="0" layoutInCell="1" allowOverlap="1">
@@ -569,7 +539,6 @@
       </w:r>
       <w:r>
         <w:rPr>
-          <w:sz w:val="22"/>
           <w:szCs w:val="22"/>
           <w:lang w:val="pt-PT"/>
         </w:rPr>
@@ -580,7 +549,6 @@
       <w:pPr>
         <w:ind w:left="587" w:firstLine="0"/>
         <w:rPr>
-          <w:sz w:val="22"/>
           <w:szCs w:val="22"/>
           <w:lang w:val="pt-PT"/>
         </w:rPr>
@@ -595,7 +563,7 @@
       <w:r>
         <w:rPr>
           <w:noProof/>
-          <w:lang w:val="pt-PT" w:eastAsia="pt-PT"/>
+          <w:lang w:val="en-GB" w:eastAsia="en-GB"/>
         </w:rPr>
         <w:drawing>
           <wp:anchor distT="0" distB="0" distL="114300" distR="114300" simplePos="0" relativeHeight="251661312" behindDoc="1" locked="0" layoutInCell="1" allowOverlap="1">
@@ -672,7 +640,7 @@
       <w:r>
         <w:rPr>
           <w:noProof/>
-          <w:lang w:val="pt-PT" w:eastAsia="pt-PT"/>
+          <w:lang w:val="en-GB" w:eastAsia="en-GB"/>
         </w:rPr>
         <mc:AlternateContent>
           <mc:Choice Requires="wps">
@@ -883,14 +851,12 @@
     <w:p>
       <w:pPr>
         <w:rPr>
-          <w:sz w:val="22"/>
-          <w:szCs w:val="22"/>
-          <w:lang w:val="pt-PT"/>
-        </w:rPr>
-      </w:pPr>
-      <w:r>
-        <w:rPr>
-          <w:sz w:val="22"/>
+          <w:szCs w:val="22"/>
+          <w:lang w:val="pt-PT"/>
+        </w:rPr>
+      </w:pPr>
+      <w:r>
+        <w:rPr>
           <w:szCs w:val="22"/>
           <w:lang w:val="pt-PT"/>
         </w:rPr>
@@ -900,14 +866,12 @@
     <w:p>
       <w:pPr>
         <w:rPr>
-          <w:sz w:val="22"/>
-          <w:szCs w:val="22"/>
-          <w:lang w:val="pt-PT"/>
-        </w:rPr>
-      </w:pPr>
-      <w:r>
-        <w:rPr>
-          <w:sz w:val="22"/>
+          <w:szCs w:val="22"/>
+          <w:lang w:val="pt-PT"/>
+        </w:rPr>
+      </w:pPr>
+      <w:r>
+        <w:rPr>
           <w:szCs w:val="22"/>
           <w:lang w:val="pt-PT"/>
         </w:rPr>
@@ -915,7 +879,6 @@
       </w:r>
       <w:r>
         <w:rPr>
-          <w:sz w:val="22"/>
           <w:szCs w:val="22"/>
           <w:lang w:val="pt-PT"/>
         </w:rPr>
@@ -923,7 +886,6 @@
       </w:r>
       <w:r>
         <w:rPr>
-          <w:sz w:val="22"/>
           <w:szCs w:val="22"/>
           <w:lang w:val="pt-PT"/>
         </w:rPr>
@@ -931,7 +893,6 @@
       </w:r>
       <w:r>
         <w:rPr>
-          <w:sz w:val="22"/>
           <w:szCs w:val="22"/>
           <w:lang w:val="pt-PT"/>
         </w:rPr>
@@ -939,7 +900,6 @@
       </w:r>
       <w:r>
         <w:rPr>
-          <w:sz w:val="22"/>
           <w:szCs w:val="22"/>
           <w:lang w:val="pt-PT"/>
         </w:rPr>
@@ -947,7 +907,6 @@
       </w:r>
       <w:r>
         <w:rPr>
-          <w:sz w:val="22"/>
           <w:szCs w:val="22"/>
           <w:lang w:val="pt-PT"/>
         </w:rPr>
@@ -955,7 +914,6 @@
       </w:r>
       <w:r>
         <w:rPr>
-          <w:sz w:val="22"/>
           <w:szCs w:val="22"/>
           <w:lang w:val="pt-PT"/>
         </w:rPr>
@@ -963,7 +921,6 @@
       </w:r>
       <w:r>
         <w:rPr>
-          <w:sz w:val="22"/>
           <w:szCs w:val="22"/>
           <w:lang w:val="pt-PT"/>
         </w:rPr>
@@ -971,7 +928,6 @@
       </w:r>
       <w:r>
         <w:rPr>
-          <w:sz w:val="22"/>
           <w:szCs w:val="22"/>
           <w:lang w:val="pt-PT"/>
         </w:rPr>
@@ -979,7 +935,6 @@
       </w:r>
       <w:r>
         <w:rPr>
-          <w:sz w:val="22"/>
           <w:szCs w:val="22"/>
           <w:lang w:val="pt-PT"/>
         </w:rPr>
@@ -988,7 +943,6 @@
       <w:r>
         <w:rPr>
           <w:i/>
-          <w:sz w:val="22"/>
           <w:szCs w:val="22"/>
           <w:lang w:val="pt-PT"/>
         </w:rPr>
@@ -996,7 +950,6 @@
       </w:r>
       <w:r>
         <w:rPr>
-          <w:sz w:val="22"/>
           <w:szCs w:val="22"/>
           <w:lang w:val="pt-PT"/>
         </w:rPr>
@@ -1024,14 +977,12 @@
     <w:p>
       <w:pPr>
         <w:rPr>
-          <w:sz w:val="22"/>
-          <w:szCs w:val="22"/>
-          <w:lang w:val="pt-PT"/>
-        </w:rPr>
-      </w:pPr>
-      <w:r>
-        <w:rPr>
-          <w:sz w:val="22"/>
+          <w:szCs w:val="22"/>
+          <w:lang w:val="pt-PT"/>
+        </w:rPr>
+      </w:pPr>
+      <w:r>
+        <w:rPr>
           <w:szCs w:val="22"/>
           <w:lang w:val="pt-PT"/>
         </w:rPr>
@@ -1039,7 +990,6 @@
       </w:r>
       <w:r>
         <w:rPr>
-          <w:sz w:val="22"/>
           <w:szCs w:val="22"/>
           <w:lang w:val="pt-PT"/>
         </w:rPr>
@@ -1047,7 +997,6 @@
       </w:r>
       <w:r>
         <w:rPr>
-          <w:sz w:val="22"/>
           <w:szCs w:val="22"/>
           <w:lang w:val="pt-PT"/>
         </w:rPr>
@@ -1057,14 +1006,12 @@
     <w:p>
       <w:pPr>
         <w:rPr>
-          <w:sz w:val="22"/>
-          <w:szCs w:val="22"/>
-          <w:lang w:val="pt-PT"/>
-        </w:rPr>
-      </w:pPr>
-      <w:r>
-        <w:rPr>
-          <w:sz w:val="22"/>
+          <w:szCs w:val="22"/>
+          <w:lang w:val="pt-PT"/>
+        </w:rPr>
+      </w:pPr>
+      <w:r>
+        <w:rPr>
           <w:szCs w:val="22"/>
           <w:lang w:val="pt-PT"/>
         </w:rPr>
@@ -1073,7 +1020,6 @@
       <w:r>
         <w:rPr>
           <w:i/>
-          <w:sz w:val="22"/>
           <w:szCs w:val="22"/>
           <w:lang w:val="pt-PT"/>
         </w:rPr>
@@ -1081,7 +1027,6 @@
       </w:r>
       <w:r>
         <w:rPr>
-          <w:sz w:val="22"/>
           <w:szCs w:val="22"/>
           <w:lang w:val="pt-PT"/>
         </w:rPr>
@@ -1097,7 +1042,7 @@
       <w:r>
         <w:rPr>
           <w:noProof/>
-          <w:lang w:val="pt-PT" w:eastAsia="pt-PT"/>
+          <w:lang w:val="en-GB" w:eastAsia="en-GB"/>
         </w:rPr>
         <w:drawing>
           <wp:inline distT="0" distB="0" distL="0" distR="0">
@@ -1166,14 +1111,12 @@
     <w:p>
       <w:pPr>
         <w:rPr>
-          <w:sz w:val="22"/>
-          <w:szCs w:val="22"/>
-          <w:lang w:val="pt-PT"/>
-        </w:rPr>
-      </w:pPr>
-      <w:r>
-        <w:rPr>
-          <w:sz w:val="22"/>
+          <w:szCs w:val="22"/>
+          <w:lang w:val="pt-PT"/>
+        </w:rPr>
+      </w:pPr>
+      <w:r>
+        <w:rPr>
           <w:szCs w:val="22"/>
           <w:lang w:val="pt-PT"/>
         </w:rPr>
@@ -1182,7 +1125,6 @@
       <w:r>
         <w:rPr>
           <w:i/>
-          <w:sz w:val="22"/>
           <w:szCs w:val="22"/>
           <w:lang w:val="pt-PT"/>
         </w:rPr>
@@ -1190,7 +1132,6 @@
       </w:r>
       <w:r>
         <w:rPr>
-          <w:sz w:val="22"/>
           <w:szCs w:val="22"/>
           <w:lang w:val="pt-PT"/>
         </w:rPr>
@@ -1199,7 +1140,6 @@
       <w:r>
         <w:rPr>
           <w:i/>
-          <w:sz w:val="22"/>
           <w:szCs w:val="22"/>
           <w:lang w:val="pt-PT"/>
         </w:rPr>
@@ -1207,7 +1147,6 @@
       </w:r>
       <w:r>
         <w:rPr>
-          <w:sz w:val="22"/>
           <w:szCs w:val="22"/>
           <w:lang w:val="pt-PT"/>
         </w:rPr>
@@ -1216,7 +1155,6 @@
       <w:r>
         <w:rPr>
           <w:i/>
-          <w:sz w:val="22"/>
           <w:szCs w:val="22"/>
           <w:lang w:val="pt-PT"/>
         </w:rPr>
@@ -1224,7 +1162,6 @@
       </w:r>
       <w:r>
         <w:rPr>
-          <w:sz w:val="22"/>
           <w:szCs w:val="22"/>
           <w:lang w:val="pt-PT"/>
         </w:rPr>
@@ -1232,7 +1169,6 @@
       </w:r>
       <w:r>
         <w:rPr>
-          <w:sz w:val="22"/>
           <w:szCs w:val="22"/>
           <w:lang w:val="pt-PT"/>
         </w:rPr>
@@ -1248,7 +1184,7 @@
       <w:r>
         <w:rPr>
           <w:noProof/>
-          <w:lang w:val="pt-PT" w:eastAsia="pt-PT"/>
+          <w:lang w:val="en-GB" w:eastAsia="en-GB"/>
         </w:rPr>
         <w:drawing>
           <wp:inline distT="0" distB="0" distL="0" distR="0">
@@ -1322,7 +1258,6 @@
       </w:pPr>
       <w:r>
         <w:rPr>
-          <w:sz w:val="22"/>
           <w:szCs w:val="22"/>
           <w:lang w:val="pt-PT"/>
         </w:rPr>
@@ -1337,7 +1272,6 @@
       </w:r>
       <w:r>
         <w:rPr>
-          <w:sz w:val="22"/>
           <w:szCs w:val="22"/>
           <w:lang w:val="pt-PT"/>
         </w:rPr>
@@ -1365,14 +1299,12 @@
     <w:p>
       <w:pPr>
         <w:rPr>
-          <w:sz w:val="22"/>
-          <w:szCs w:val="22"/>
-          <w:lang w:val="pt-PT"/>
-        </w:rPr>
-      </w:pPr>
-      <w:r>
-        <w:rPr>
-          <w:sz w:val="22"/>
+          <w:szCs w:val="22"/>
+          <w:lang w:val="pt-PT"/>
+        </w:rPr>
+      </w:pPr>
+      <w:r>
+        <w:rPr>
           <w:szCs w:val="22"/>
           <w:lang w:val="pt-PT"/>
         </w:rPr>
@@ -1400,14 +1332,12 @@
     <w:p>
       <w:pPr>
         <w:rPr>
-          <w:sz w:val="22"/>
-          <w:szCs w:val="22"/>
-          <w:lang w:val="pt-PT"/>
-        </w:rPr>
-      </w:pPr>
-      <w:r>
-        <w:rPr>
-          <w:sz w:val="22"/>
+          <w:szCs w:val="22"/>
+          <w:lang w:val="pt-PT"/>
+        </w:rPr>
+      </w:pPr>
+      <w:r>
+        <w:rPr>
           <w:szCs w:val="22"/>
           <w:lang w:val="pt-PT"/>
         </w:rPr>
@@ -1415,7 +1345,6 @@
       </w:r>
       <w:r>
         <w:rPr>
-          <w:sz w:val="22"/>
           <w:szCs w:val="22"/>
           <w:lang w:val="pt-PT"/>
         </w:rPr>
@@ -1423,7 +1352,6 @@
       </w:r>
       <w:r>
         <w:rPr>
-          <w:sz w:val="22"/>
           <w:szCs w:val="22"/>
           <w:lang w:val="pt-PT"/>
         </w:rPr>
@@ -1431,7 +1359,6 @@
       </w:r>
       <w:r>
         <w:rPr>
-          <w:sz w:val="22"/>
           <w:szCs w:val="22"/>
           <w:lang w:val="pt-PT"/>
         </w:rPr>
@@ -1440,7 +1367,6 @@
       <w:r>
         <w:rPr>
           <w:i/>
-          <w:sz w:val="22"/>
           <w:szCs w:val="22"/>
           <w:lang w:val="pt-PT"/>
         </w:rPr>
@@ -1448,7 +1374,6 @@
       </w:r>
       <w:r>
         <w:rPr>
-          <w:sz w:val="22"/>
           <w:szCs w:val="22"/>
           <w:lang w:val="pt-PT"/>
         </w:rPr>
@@ -1485,14 +1410,12 @@
     <w:p>
       <w:pPr>
         <w:rPr>
-          <w:sz w:val="22"/>
-          <w:szCs w:val="22"/>
-          <w:lang w:val="pt-PT"/>
-        </w:rPr>
-      </w:pPr>
-      <w:r>
-        <w:rPr>
-          <w:sz w:val="22"/>
+          <w:szCs w:val="22"/>
+          <w:lang w:val="pt-PT"/>
+        </w:rPr>
+      </w:pPr>
+      <w:r>
+        <w:rPr>
           <w:szCs w:val="22"/>
           <w:lang w:val="pt-PT"/>
         </w:rPr>
@@ -1500,7 +1423,6 @@
       </w:r>
       <w:r>
         <w:rPr>
-          <w:sz w:val="22"/>
           <w:szCs w:val="22"/>
           <w:lang w:val="pt-PT"/>
         </w:rPr>
@@ -1508,7 +1430,6 @@
       </w:r>
       <w:r>
         <w:rPr>
-          <w:sz w:val="22"/>
           <w:szCs w:val="22"/>
           <w:lang w:val="pt-PT"/>
         </w:rPr>
@@ -1516,7 +1437,6 @@
       </w:r>
       <w:r>
         <w:rPr>
-          <w:sz w:val="22"/>
           <w:szCs w:val="22"/>
           <w:lang w:val="pt-PT"/>
         </w:rPr>
@@ -1524,7 +1444,6 @@
       </w:r>
       <w:r>
         <w:rPr>
-          <w:sz w:val="22"/>
           <w:szCs w:val="22"/>
           <w:lang w:val="pt-PT"/>
         </w:rPr>
@@ -1532,7 +1451,6 @@
       </w:r>
       <w:r>
         <w:rPr>
-          <w:sz w:val="22"/>
           <w:szCs w:val="22"/>
           <w:lang w:val="pt-PT"/>
         </w:rPr>
@@ -1543,14 +1461,19 @@
       <w:pPr>
         <w:rPr>
           <w:noProof/>
-          <w:sz w:val="22"/>
           <w:szCs w:val="22"/>
           <w:lang w:val="pt-PT" w:eastAsia="pt-PT"/>
         </w:rPr>
       </w:pPr>
       <w:r>
         <w:rPr>
-          <w:sz w:val="22"/>
+          <w:szCs w:val="22"/>
+          <w:lang w:val="pt-PT"/>
+        </w:rPr>
+        <w:t xml:space="preserve">Todos os predicados para este efeito encontram-se nu ficheiro separado (board.pl). </w:t>
+      </w:r>
+      <w:r>
+        <w:rPr>
           <w:szCs w:val="22"/>
           <w:lang w:val="pt-PT"/>
         </w:rPr>
@@ -1560,14 +1483,12 @@
     <w:p>
       <w:pPr>
         <w:rPr>
-          <w:sz w:val="22"/>
-          <w:szCs w:val="22"/>
-          <w:lang w:val="pt-PT"/>
-        </w:rPr>
-      </w:pPr>
-      <w:r>
-        <w:rPr>
-          <w:sz w:val="22"/>
+          <w:szCs w:val="22"/>
+          <w:lang w:val="pt-PT"/>
+        </w:rPr>
+      </w:pPr>
+      <w:r>
+        <w:rPr>
           <w:szCs w:val="22"/>
           <w:lang w:val="pt-PT"/>
         </w:rPr>
@@ -1575,7 +1496,6 @@
       </w:r>
       <w:r>
         <w:rPr>
-          <w:sz w:val="22"/>
           <w:szCs w:val="22"/>
           <w:lang w:val="pt-PT"/>
         </w:rPr>
@@ -1583,7 +1503,6 @@
       </w:r>
       <w:r>
         <w:rPr>
-          <w:sz w:val="22"/>
           <w:szCs w:val="22"/>
           <w:lang w:val="pt-PT"/>
         </w:rPr>
@@ -1591,7 +1510,6 @@
       </w:r>
       <w:r>
         <w:rPr>
-          <w:sz w:val="22"/>
           <w:szCs w:val="22"/>
           <w:lang w:val="pt-PT"/>
         </w:rPr>
@@ -1601,13 +1519,6 @@
     <w:p>
       <w:pPr>
         <w:keepNext/>
-        <w:rPr>
-          <w:lang w:val="pt-PT"/>
-        </w:rPr>
-      </w:pPr>
-    </w:p>
-    <w:p>
-      <w:pPr>
         <w:rPr>
           <w:lang w:val="pt-PT"/>
         </w:rPr>
@@ -1637,7 +1548,7 @@
           <w:noProof/>
           <w:sz w:val="28"/>
           <w:szCs w:val="28"/>
-          <w:lang w:val="pt-PT" w:eastAsia="pt-PT"/>
+          <w:lang w:val="en-GB" w:eastAsia="en-GB"/>
         </w:rPr>
         <w:lastRenderedPageBreak/>
         <w:drawing>
@@ -1704,7 +1615,7 @@
           <w:noProof/>
           <w:sz w:val="28"/>
           <w:szCs w:val="28"/>
-          <w:lang w:val="pt-PT" w:eastAsia="pt-PT"/>
+          <w:lang w:val="en-GB" w:eastAsia="en-GB"/>
         </w:rPr>
         <w:drawing>
           <wp:anchor distT="0" distB="0" distL="114300" distR="114300" simplePos="0" relativeHeight="251664384" behindDoc="1" locked="0" layoutInCell="1" allowOverlap="1">
@@ -1815,19 +1726,19 @@
       <w:r>
         <w:rPr>
           <w:noProof/>
-          <w:lang w:val="pt-PT" w:eastAsia="pt-PT"/>
+          <w:lang w:val="en-GB" w:eastAsia="en-GB"/>
         </w:rPr>
         <w:drawing>
           <wp:anchor distT="0" distB="0" distL="114300" distR="114300" simplePos="0" relativeHeight="251668480" behindDoc="0" locked="0" layoutInCell="1" allowOverlap="1">
             <wp:simplePos x="0" y="0"/>
             <wp:positionH relativeFrom="margin">
-              <wp:align>center</wp:align>
+              <wp:posOffset>-907029</wp:posOffset>
             </wp:positionH>
             <wp:positionV relativeFrom="paragraph">
-              <wp:posOffset>584200</wp:posOffset>
+              <wp:posOffset>947862</wp:posOffset>
             </wp:positionV>
-            <wp:extent cx="6469380" cy="1226820"/>
-            <wp:effectExtent l="0" t="0" r="7620" b="0"/>
+            <wp:extent cx="6281420" cy="1226820"/>
+            <wp:effectExtent l="0" t="0" r="5080" b="0"/>
             <wp:wrapTopAndBottom/>
             <wp:docPr id="7" name="Imagem 7"/>
             <wp:cNvGraphicFramePr>
@@ -1855,7 +1766,7 @@
                   <pic:spPr>
                     <a:xfrm>
                       <a:off x="0" y="0"/>
-                      <a:ext cx="6469380" cy="1226820"/>
+                      <a:ext cx="6281420" cy="1226820"/>
                     </a:xfrm>
                     <a:prstGeom prst="rect">
                       <a:avLst/>
@@ -1901,13 +1812,25 @@
         <w:rPr>
           <w:lang w:val="pt-PT"/>
         </w:rPr>
-        <w:t xml:space="preserve">Sendo a diferença dos tempos de execução </w:t>
-      </w:r>
-      <w:r>
-        <w:rPr>
-          <w:lang w:val="pt-PT"/>
-        </w:rPr>
-        <w:t>variaram pouco entre eles</w:t>
+        <w:t xml:space="preserve">Sendo </w:t>
+      </w:r>
+      <w:r>
+        <w:rPr>
+          <w:lang w:val="pt-PT"/>
+        </w:rPr>
+        <w:t>que as diferenças dos tempos de execução variaram</w:t>
+      </w:r>
+      <w:r>
+        <w:rPr>
+          <w:lang w:val="pt-PT"/>
+        </w:rPr>
+        <w:t xml:space="preserve"> pouco entre </w:t>
+      </w:r>
+      <w:r>
+        <w:rPr>
+          <w:lang w:val="pt-PT"/>
+        </w:rPr>
+        <w:t>cada experiencia</w:t>
       </w:r>
       <w:r>
         <w:rPr>
@@ -1919,11 +1842,12 @@
         <w:rPr>
           <w:lang w:val="pt-PT"/>
         </w:rPr>
-        <w:t>.</w:t>
-      </w:r>
-    </w:p>
-    <w:p>
-      <w:pPr>
+        <w:t>, mas, tal como esperado, aumenta à medida que o tamanho do tabuleiro é maior.</w:t>
+      </w:r>
+    </w:p>
+    <w:p>
+      <w:pPr>
+        <w:ind w:firstLine="0"/>
         <w:rPr>
           <w:lang w:val="pt-PT"/>
         </w:rPr>
@@ -1931,7 +1855,7 @@
       <w:r>
         <w:rPr>
           <w:noProof/>
-          <w:lang w:val="pt-PT" w:eastAsia="pt-PT"/>
+          <w:lang w:val="en-GB" w:eastAsia="en-GB"/>
         </w:rPr>
         <mc:AlternateContent>
           <mc:Choice Requires="wps">
@@ -2009,11 +1933,7 @@
           </mc:Choice>
           <mc:Fallback>
             <w:pict>
-              <v:shapetype w14:anchorId="125C74A8" id="_x0000_t202" coordsize="21600,21600" o:spt="202" path="m,l,21600r21600,l21600,xe">
-                <v:stroke joinstyle="miter"/>
-                <v:path gradientshapeok="t" o:connecttype="rect"/>
-              </v:shapetype>
-              <v:shape id="Caixa de texto 13" o:spid="_x0000_s1028" type="#_x0000_t202" style="position:absolute;left:0;text-align:left;margin-left:-75.5pt;margin-top:115.2pt;width:501.6pt;height:.05pt;z-index:251667456;visibility:visible;mso-wrap-style:square;mso-wrap-distance-left:9pt;mso-wrap-distance-top:0;mso-wrap-distance-right:9pt;mso-wrap-distance-bottom:0;mso-position-horizontal:absolute;mso-position-horizontal-relative:text;mso-position-vertical:absolute;mso-position-vertical-relative:text;v-text-anchor:top" o:gfxdata="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" stroked="f">
+              <v:shape w14:anchorId="125C74A8" id="Caixa de texto 13" o:spid="_x0000_s1028" type="#_x0000_t202" style="position:absolute;left:0;text-align:left;margin-left:-75.5pt;margin-top:115.2pt;width:501.6pt;height:.05pt;z-index:251667456;visibility:visible;mso-wrap-style:square;mso-wrap-distance-left:9pt;mso-wrap-distance-top:0;mso-wrap-distance-right:9pt;mso-wrap-distance-bottom:0;mso-position-horizontal:absolute;mso-position-horizontal-relative:text;mso-position-vertical:absolute;mso-position-vertical-relative:text;v-text-anchor:top" o:gfxdata="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" stroked="f">
                 <v:textbox style="mso-fit-shape-to-text:t" inset="0,0,0,0">
                   <w:txbxContent>
                     <w:p>
@@ -2051,67 +1971,79 @@
     <w:p>
       <w:pPr>
         <w:rPr>
+          <w:lang w:val="pt-PT"/>
+        </w:rPr>
+      </w:pPr>
+      <w:r>
+        <w:rPr>
+          <w:lang w:val="pt-PT"/>
+        </w:rPr>
+        <w:t>Todas as estatísticas retiradas das diferentes experiencias foram obtidas o predicado fd_statistics, que é um predicado da biblioteca clpfd, bem como o predicado statistics/2 que nos permitiu obter o tempo de execução,</w:t>
+      </w:r>
+      <w:r>
+        <w:rPr>
           <w:i/>
           <w:lang w:val="pt-PT"/>
         </w:rPr>
-      </w:pPr>
-      <w:r>
-        <w:rPr>
-          <w:lang w:val="pt-PT"/>
-        </w:rPr>
-        <w:t>Todas as estatísticas retiradas das diferentes experiencias foram obtidas o predicado fd_statistics, que é um predicado da biblioteca clpfd, bem como o predicado statistics/2 que nos permitiu obter o tempo de execução,</w:t>
+        <w:t xml:space="preserve"> local stack, trail stack </w:t>
+      </w:r>
+      <w:r>
+        <w:rPr>
+          <w:lang w:val="pt-PT"/>
+        </w:rPr>
+        <w:t xml:space="preserve">e </w:t>
       </w:r>
       <w:r>
         <w:rPr>
           <w:i/>
           <w:lang w:val="pt-PT"/>
         </w:rPr>
-        <w:t xml:space="preserve"> local stack, trail stack </w:t>
-      </w:r>
-      <w:r>
-        <w:rPr>
-          <w:lang w:val="pt-PT"/>
-        </w:rPr>
-        <w:t xml:space="preserve">e </w:t>
+        <w:t>backtrack stack</w:t>
       </w:r>
       <w:r>
         <w:rPr>
           <w:i/>
           <w:lang w:val="pt-PT"/>
         </w:rPr>
-        <w:t>backtrack stack</w:t>
+        <w:t>.</w:t>
+      </w:r>
+    </w:p>
+    <w:p>
+      <w:pPr>
+        <w:rPr>
+          <w:lang w:val="pt-PT"/>
+        </w:rPr>
+      </w:pPr>
+      <w:r>
+        <w:rPr>
+          <w:lang w:val="pt-PT"/>
+        </w:rPr>
+        <w:t xml:space="preserve">Foram ainda </w:t>
+      </w:r>
+      <w:r>
+        <w:rPr>
+          <w:lang w:val="pt-PT"/>
+        </w:rPr>
+        <w:t>realizadas</w:t>
+      </w:r>
+      <w:r>
+        <w:rPr>
+          <w:lang w:val="pt-PT"/>
+        </w:rPr>
+        <w:t xml:space="preserve"> experiencias com diferentes variações da função de </w:t>
       </w:r>
       <w:r>
         <w:rPr>
           <w:i/>
           <w:lang w:val="pt-PT"/>
         </w:rPr>
-        <w:t>.</w:t>
-      </w:r>
-    </w:p>
-    <w:p>
-      <w:pPr>
-        <w:rPr>
-          <w:lang w:val="pt-PT"/>
-        </w:rPr>
-      </w:pPr>
-      <w:r>
-        <w:rPr>
-          <w:lang w:val="pt-PT"/>
-        </w:rPr>
-        <w:t xml:space="preserve">Foram ainda </w:t>
-      </w:r>
-      <w:r>
-        <w:rPr>
-          <w:lang w:val="pt-PT"/>
-        </w:rPr>
-        <w:t>realizadas</w:t>
-      </w:r>
-      <w:r>
-        <w:rPr>
-          <w:lang w:val="pt-PT"/>
-        </w:rPr>
-        <w:t xml:space="preserve"> experiencias com diferentes variações da função de </w:t>
+        <w:t>labeling</w:t>
+      </w:r>
+      <w:r>
+        <w:rPr>
+          <w:lang w:val="pt-PT"/>
+        </w:rPr>
+        <w:t xml:space="preserve">, no entanto, em todos os casos para todas as experiencias foi observado que o </w:t>
       </w:r>
       <w:r>
         <w:rPr>
@@ -2124,7 +2056,55 @@
         <w:rPr>
           <w:lang w:val="pt-PT"/>
         </w:rPr>
-        <w:t xml:space="preserve">, no entanto, em todos os casos para todas as experiencias foi observado que o </w:t>
+        <w:t xml:space="preserve"> quando deixado </w:t>
+      </w:r>
+      <w:r>
+        <w:rPr>
+          <w:lang w:val="pt-PT"/>
+        </w:rPr>
+        <w:t xml:space="preserve">vazio. É de salientar que não existe qualquer tipo de valor a minimizar ou maximizar para a resolução deste puzzle sendo que qualquer solução é tão válida como qualquer outra. </w:t>
+      </w:r>
+      <w:r>
+        <w:rPr>
+          <w:lang w:val="pt-PT"/>
+        </w:rPr>
+        <w:t xml:space="preserve">Uma das </w:t>
+      </w:r>
+      <w:r>
+        <w:rPr>
+          <w:lang w:val="pt-PT"/>
+        </w:rPr>
+        <w:t>experiencia</w:t>
+      </w:r>
+      <w:r>
+        <w:rPr>
+          <w:lang w:val="pt-PT"/>
+        </w:rPr>
+        <w:t>s realizadas foram</w:t>
+      </w:r>
+      <w:r>
+        <w:rPr>
+          <w:lang w:val="pt-PT"/>
+        </w:rPr>
+        <w:t xml:space="preserve"> com um tabuleiro inicial mais complexo</w:t>
+      </w:r>
+      <w:r>
+        <w:rPr>
+          <w:lang w:val="pt-PT"/>
+        </w:rPr>
+        <w:t xml:space="preserve"> (Figura 1)</w:t>
+      </w:r>
+      <w:r>
+        <w:rPr>
+          <w:lang w:val="pt-PT"/>
+        </w:rPr>
+        <w:t>, por forma a comparar o tempo de execução do programa.</w:t>
+      </w:r>
+      <w:r>
+        <w:rPr>
+          <w:lang w:val="pt-PT"/>
+        </w:rPr>
+        <w:t xml:space="preserve"> O </w:t>
       </w:r>
       <w:r>
         <w:rPr>
@@ -2137,13 +2117,7 @@
         <w:rPr>
           <w:lang w:val="pt-PT"/>
         </w:rPr>
-        <w:t xml:space="preserve"> quando deixado </w:t>
-      </w:r>
-      <w:r>
-        <w:rPr>
-          <w:lang w:val="pt-PT"/>
-        </w:rPr>
-        <w:t xml:space="preserve">vazio. É de salientar que não existe qualquer tipo de valor a minimizar ou maximizar para a resolução deste puzzle sendo que qualquer solução é tão </w:t>
+        <w:t xml:space="preserve"> usado foi [ff,bisect], que acreditávamos ser apropriado, usan</w:t>
       </w:r>
       <w:bookmarkStart w:id="0" w:name="_GoBack"/>
       <w:bookmarkEnd w:id="0"/>
@@ -2151,8 +2125,260 @@
         <w:rPr>
           <w:lang w:val="pt-PT"/>
         </w:rPr>
-        <w:t>válida como qualquer outra. Em baixo encontra-se uma experiencia com um tabuleiro inicial mais complexo, por forma a comparar o tempo de execução do programa.</w:t>
-      </w:r>
+        <w:t xml:space="preserve">do o principio de </w:t>
+      </w:r>
+      <w:r>
+        <w:rPr>
+          <w:i/>
+          <w:lang w:val="pt-PT"/>
+        </w:rPr>
+        <w:t>first</w:t>
+      </w:r>
+      <w:r>
+        <w:rPr>
+          <w:lang w:val="pt-PT"/>
+        </w:rPr>
+        <w:t>-</w:t>
+      </w:r>
+      <w:r>
+        <w:rPr>
+          <w:i/>
+          <w:lang w:val="pt-PT"/>
+        </w:rPr>
+        <w:t>fail</w:t>
+      </w:r>
+      <w:r>
+        <w:rPr>
+          <w:i/>
+          <w:lang w:val="pt-PT"/>
+        </w:rPr>
+        <w:t xml:space="preserve"> </w:t>
+      </w:r>
+      <w:r>
+        <w:rPr>
+          <w:lang w:val="pt-PT"/>
+        </w:rPr>
+        <w:t xml:space="preserve">e dividindo o domínio em duas partes optando apenas por uma, pois diminuiria o tempo total de execução. No entanto, quando comparado com o </w:t>
+      </w:r>
+      <w:r>
+        <w:rPr>
+          <w:i/>
+          <w:lang w:val="pt-PT"/>
+        </w:rPr>
+        <w:t>labeling</w:t>
+      </w:r>
+      <w:r>
+        <w:rPr>
+          <w:lang w:val="pt-PT"/>
+        </w:rPr>
+        <w:t xml:space="preserve"> vazio, o tempo de execução foi (em média) maior, obtendo ambos, exatamente a mesma solução</w:t>
+      </w:r>
+      <w:r>
+        <w:rPr>
+          <w:lang w:val="pt-PT"/>
+        </w:rPr>
+        <w:t xml:space="preserve"> e constantes valores em </w:t>
+      </w:r>
+      <w:r>
+        <w:rPr>
+          <w:i/>
+          <w:lang w:val="pt-PT"/>
+        </w:rPr>
+        <w:t>stack</w:t>
+      </w:r>
+      <w:r>
+        <w:rPr>
+          <w:lang w:val="pt-PT"/>
+        </w:rPr>
+        <w:t>.</w:t>
+      </w:r>
+    </w:p>
+    <w:p>
+      <w:pPr>
+        <w:rPr>
+          <w:lang w:val="pt-PT"/>
+        </w:rPr>
+      </w:pPr>
+    </w:p>
+    <w:tbl>
+      <w:tblPr>
+        <w:tblStyle w:val="TabelaSimples5"/>
+        <w:tblW w:w="7459" w:type="dxa"/>
+        <w:tblLook w:val="04A0" w:firstRow="1" w:lastRow="0" w:firstColumn="1" w:lastColumn="0" w:noHBand="0" w:noVBand="1"/>
+      </w:tblPr>
+      <w:tblGrid>
+        <w:gridCol w:w="3525"/>
+        <w:gridCol w:w="3934"/>
+      </w:tblGrid>
+      <w:tr>
+        <w:trPr>
+          <w:cnfStyle w:val="100000000000" w:firstRow="1" w:lastRow="0" w:firstColumn="0" w:lastColumn="0" w:oddVBand="0" w:evenVBand="0" w:oddHBand="0" w:evenHBand="0" w:firstRowFirstColumn="0" w:firstRowLastColumn="0" w:lastRowFirstColumn="0" w:lastRowLastColumn="0"/>
+          <w:trHeight w:val="401"/>
+        </w:trPr>
+        <w:tc>
+          <w:tcPr>
+            <w:cnfStyle w:val="001000000100" w:firstRow="0" w:lastRow="0" w:firstColumn="1" w:lastColumn="0" w:oddVBand="0" w:evenVBand="0" w:oddHBand="0" w:evenHBand="0" w:firstRowFirstColumn="1" w:firstRowLastColumn="0" w:lastRowFirstColumn="0" w:lastRowLastColumn="0"/>
+            <w:tcW w:w="3525" w:type="dxa"/>
+          </w:tcPr>
+          <w:p>
+            <w:pPr>
+              <w:ind w:firstLine="0"/>
+              <w:jc w:val="center"/>
+              <w:rPr>
+                <w:lang w:val="pt-PT"/>
+              </w:rPr>
+            </w:pPr>
+            <w:r>
+              <w:rPr>
+                <w:lang w:val="pt-PT"/>
+              </w:rPr>
+              <w:t>Labeling</w:t>
+            </w:r>
+          </w:p>
+        </w:tc>
+        <w:tc>
+          <w:tcPr>
+            <w:tcW w:w="3934" w:type="dxa"/>
+          </w:tcPr>
+          <w:p>
+            <w:pPr>
+              <w:ind w:firstLine="0"/>
+              <w:jc w:val="center"/>
+              <w:cnfStyle w:val="100000000000" w:firstRow="1" w:lastRow="0" w:firstColumn="0" w:lastColumn="0" w:oddVBand="0" w:evenVBand="0" w:oddHBand="0" w:evenHBand="0" w:firstRowFirstColumn="0" w:firstRowLastColumn="0" w:lastRowFirstColumn="0" w:lastRowLastColumn="0"/>
+              <w:rPr>
+                <w:lang w:val="pt-PT"/>
+              </w:rPr>
+            </w:pPr>
+            <w:r>
+              <w:rPr>
+                <w:lang w:val="pt-PT"/>
+              </w:rPr>
+              <w:t>Média tempo de execução (ms</w:t>
+            </w:r>
+            <w:r>
+              <w:rPr>
+                <w:lang w:val="pt-PT"/>
+              </w:rPr>
+              <w:t>)</w:t>
+            </w:r>
+          </w:p>
+        </w:tc>
+      </w:tr>
+      <w:tr>
+        <w:trPr>
+          <w:cnfStyle w:val="000000100000" w:firstRow="0" w:lastRow="0" w:firstColumn="0" w:lastColumn="0" w:oddVBand="0" w:evenVBand="0" w:oddHBand="1" w:evenHBand="0" w:firstRowFirstColumn="0" w:firstRowLastColumn="0" w:lastRowFirstColumn="0" w:lastRowLastColumn="0"/>
+          <w:trHeight w:val="196"/>
+        </w:trPr>
+        <w:tc>
+          <w:tcPr>
+            <w:cnfStyle w:val="001000000000" w:firstRow="0" w:lastRow="0" w:firstColumn="1" w:lastColumn="0" w:oddVBand="0" w:evenVBand="0" w:oddHBand="0" w:evenHBand="0" w:firstRowFirstColumn="0" w:firstRowLastColumn="0" w:lastRowFirstColumn="0" w:lastRowLastColumn="0"/>
+            <w:tcW w:w="3525" w:type="dxa"/>
+            <w:shd w:val="clear" w:color="auto" w:fill="F2F2F2" w:themeFill="background1" w:themeFillShade="F2"/>
+          </w:tcPr>
+          <w:p>
+            <w:pPr>
+              <w:ind w:firstLine="0"/>
+              <w:jc w:val="center"/>
+              <w:rPr>
+                <w:lang w:val="pt-PT"/>
+              </w:rPr>
+            </w:pPr>
+            <w:r>
+              <w:rPr>
+                <w:lang w:val="pt-PT"/>
+              </w:rPr>
+              <w:t>[]</w:t>
+            </w:r>
+          </w:p>
+        </w:tc>
+        <w:tc>
+          <w:tcPr>
+            <w:tcW w:w="3934" w:type="dxa"/>
+          </w:tcPr>
+          <w:p>
+            <w:pPr>
+              <w:ind w:firstLine="0"/>
+              <w:jc w:val="center"/>
+              <w:cnfStyle w:val="000000100000" w:firstRow="0" w:lastRow="0" w:firstColumn="0" w:lastColumn="0" w:oddVBand="0" w:evenVBand="0" w:oddHBand="1" w:evenHBand="0" w:firstRowFirstColumn="0" w:firstRowLastColumn="0" w:lastRowFirstColumn="0" w:lastRowLastColumn="0"/>
+              <w:rPr>
+                <w:lang w:val="pt-PT"/>
+              </w:rPr>
+            </w:pPr>
+            <w:r>
+              <w:rPr>
+                <w:lang w:val="pt-PT"/>
+              </w:rPr>
+              <w:t>219</w:t>
+            </w:r>
+          </w:p>
+        </w:tc>
+      </w:tr>
+      <w:tr>
+        <w:trPr>
+          <w:trHeight w:val="196"/>
+        </w:trPr>
+        <w:tc>
+          <w:tcPr>
+            <w:cnfStyle w:val="001000000000" w:firstRow="0" w:lastRow="0" w:firstColumn="1" w:lastColumn="0" w:oddVBand="0" w:evenVBand="0" w:oddHBand="0" w:evenHBand="0" w:firstRowFirstColumn="0" w:firstRowLastColumn="0" w:lastRowFirstColumn="0" w:lastRowLastColumn="0"/>
+            <w:tcW w:w="3525" w:type="dxa"/>
+          </w:tcPr>
+          <w:p>
+            <w:pPr>
+              <w:ind w:firstLine="0"/>
+              <w:jc w:val="center"/>
+              <w:rPr>
+                <w:lang w:val="pt-PT"/>
+              </w:rPr>
+            </w:pPr>
+            <w:r>
+              <w:rPr>
+                <w:lang w:val="pt-PT"/>
+              </w:rPr>
+              <w:t>[</w:t>
+            </w:r>
+            <w:r>
+              <w:rPr>
+                <w:lang w:val="pt-PT"/>
+              </w:rPr>
+              <w:t>ff,bisect</w:t>
+            </w:r>
+            <w:r>
+              <w:rPr>
+                <w:lang w:val="pt-PT"/>
+              </w:rPr>
+              <w:t>]</w:t>
+            </w:r>
+          </w:p>
+        </w:tc>
+        <w:tc>
+          <w:tcPr>
+            <w:tcW w:w="3934" w:type="dxa"/>
+          </w:tcPr>
+          <w:p>
+            <w:pPr>
+              <w:ind w:firstLine="0"/>
+              <w:jc w:val="center"/>
+              <w:cnfStyle w:val="000000000000" w:firstRow="0" w:lastRow="0" w:firstColumn="0" w:lastColumn="0" w:oddVBand="0" w:evenVBand="0" w:oddHBand="0" w:evenHBand="0" w:firstRowFirstColumn="0" w:firstRowLastColumn="0" w:lastRowFirstColumn="0" w:lastRowLastColumn="0"/>
+              <w:rPr>
+                <w:lang w:val="pt-PT"/>
+              </w:rPr>
+            </w:pPr>
+            <w:r>
+              <w:rPr>
+                <w:lang w:val="pt-PT"/>
+              </w:rPr>
+              <w:t>265</w:t>
+            </w:r>
+          </w:p>
+        </w:tc>
+      </w:tr>
+    </w:tbl>
+    <w:p>
+      <w:pPr>
+        <w:rPr>
+          <w:lang w:val="pt-PT"/>
+        </w:rPr>
+      </w:pPr>
     </w:p>
     <w:p>
       <w:pPr>
@@ -2169,6 +2395,7 @@
           <w:szCs w:val="32"/>
           <w:lang w:val="pt-PT"/>
         </w:rPr>
+        <w:lastRenderedPageBreak/>
         <w:t>Conclusões e Trabalho Futuro</w:t>
       </w:r>
     </w:p>
@@ -2275,7 +2502,6 @@
           <w:szCs w:val="32"/>
           <w:lang w:val="pt-PT"/>
         </w:rPr>
-        <w:lastRenderedPageBreak/>
         <w:t>Bibliografia</w:t>
       </w:r>
     </w:p>
@@ -2352,7 +2578,6 @@
     <w:p>
       <w:pPr>
         <w:rPr>
-          <w:sz w:val="22"/>
           <w:szCs w:val="22"/>
           <w:lang w:val="pt-PT"/>
         </w:rPr>
@@ -4146,7 +4371,7 @@
   <w:style w:type="paragraph" w:default="1" w:styleId="Normal">
     <w:name w:val="Normal"/>
     <w:qFormat/>
-    <w:rsid w:val="000F273E"/>
+    <w:rsid w:val="00497BDD"/>
     <w:pPr>
       <w:overflowPunct w:val="0"/>
       <w:autoSpaceDE w:val="0"/>
@@ -4158,6 +4383,7 @@
       <w:textAlignment w:val="baseline"/>
     </w:pPr>
     <w:rPr>
+      <w:sz w:val="22"/>
       <w:lang w:val="en-US" w:eastAsia="de-DE"/>
     </w:rPr>
   </w:style>
@@ -4286,7 +4512,6 @@
   <w:style w:type="character" w:default="1" w:styleId="Tipodeletrapredefinidodopargrafo">
     <w:name w:val="Default Paragraph Font"/>
     <w:uiPriority w:val="1"/>
-    <w:semiHidden/>
     <w:unhideWhenUsed/>
   </w:style>
   <w:style w:type="table" w:default="1" w:styleId="Tabelanormal">
@@ -4886,6 +5111,123 @@
       <w:sz w:val="18"/>
       <w:szCs w:val="18"/>
     </w:rPr>
+  </w:style>
+  <w:style w:type="table" w:styleId="TabelaSimples5">
+    <w:name w:val="Plain Table 5"/>
+    <w:basedOn w:val="Tabelanormal"/>
+    <w:uiPriority w:val="45"/>
+    <w:rsid w:val="00E93ED0"/>
+    <w:tblPr>
+      <w:tblStyleRowBandSize w:val="1"/>
+      <w:tblStyleColBandSize w:val="1"/>
+    </w:tblPr>
+    <w:tblStylePr w:type="firstRow">
+      <w:rPr>
+        <w:rFonts w:asciiTheme="majorHAnsi" w:eastAsiaTheme="majorEastAsia" w:hAnsiTheme="majorHAnsi" w:cstheme="majorBidi"/>
+        <w:i/>
+        <w:iCs/>
+        <w:sz w:val="26"/>
+      </w:rPr>
+      <w:tblPr/>
+      <w:tcPr>
+        <w:tcBorders>
+          <w:bottom w:val="single" w:sz="4" w:space="0" w:color="7F7F7F" w:themeColor="text1" w:themeTint="80"/>
+        </w:tcBorders>
+        <w:shd w:val="clear" w:color="auto" w:fill="FFFFFF" w:themeFill="background1"/>
+      </w:tcPr>
+    </w:tblStylePr>
+    <w:tblStylePr w:type="lastRow">
+      <w:rPr>
+        <w:rFonts w:asciiTheme="majorHAnsi" w:eastAsiaTheme="majorEastAsia" w:hAnsiTheme="majorHAnsi" w:cstheme="majorBidi"/>
+        <w:i/>
+        <w:iCs/>
+        <w:sz w:val="26"/>
+      </w:rPr>
+      <w:tblPr/>
+      <w:tcPr>
+        <w:tcBorders>
+          <w:top w:val="single" w:sz="4" w:space="0" w:color="7F7F7F" w:themeColor="text1" w:themeTint="80"/>
+        </w:tcBorders>
+        <w:shd w:val="clear" w:color="auto" w:fill="FFFFFF" w:themeFill="background1"/>
+      </w:tcPr>
+    </w:tblStylePr>
+    <w:tblStylePr w:type="firstCol">
+      <w:pPr>
+        <w:jc w:val="right"/>
+      </w:pPr>
+      <w:rPr>
+        <w:rFonts w:asciiTheme="majorHAnsi" w:eastAsiaTheme="majorEastAsia" w:hAnsiTheme="majorHAnsi" w:cstheme="majorBidi"/>
+        <w:i/>
+        <w:iCs/>
+        <w:sz w:val="26"/>
+      </w:rPr>
+      <w:tblPr/>
+      <w:tcPr>
+        <w:tcBorders>
+          <w:right w:val="single" w:sz="4" w:space="0" w:color="7F7F7F" w:themeColor="text1" w:themeTint="80"/>
+        </w:tcBorders>
+        <w:shd w:val="clear" w:color="auto" w:fill="FFFFFF" w:themeFill="background1"/>
+      </w:tcPr>
+    </w:tblStylePr>
+    <w:tblStylePr w:type="lastCol">
+      <w:rPr>
+        <w:rFonts w:asciiTheme="majorHAnsi" w:eastAsiaTheme="majorEastAsia" w:hAnsiTheme="majorHAnsi" w:cstheme="majorBidi"/>
+        <w:i/>
+        <w:iCs/>
+        <w:sz w:val="26"/>
+      </w:rPr>
+      <w:tblPr/>
+      <w:tcPr>
+        <w:tcBorders>
+          <w:left w:val="single" w:sz="4" w:space="0" w:color="7F7F7F" w:themeColor="text1" w:themeTint="80"/>
+        </w:tcBorders>
+        <w:shd w:val="clear" w:color="auto" w:fill="FFFFFF" w:themeFill="background1"/>
+      </w:tcPr>
+    </w:tblStylePr>
+    <w:tblStylePr w:type="band1Vert">
+      <w:tblPr/>
+      <w:tcPr>
+        <w:shd w:val="clear" w:color="auto" w:fill="F2F2F2" w:themeFill="background1" w:themeFillShade="F2"/>
+      </w:tcPr>
+    </w:tblStylePr>
+    <w:tblStylePr w:type="band1Horz">
+      <w:tblPr/>
+      <w:tcPr>
+        <w:shd w:val="clear" w:color="auto" w:fill="F2F2F2" w:themeFill="background1" w:themeFillShade="F2"/>
+      </w:tcPr>
+    </w:tblStylePr>
+    <w:tblStylePr w:type="neCell">
+      <w:tblPr/>
+      <w:tcPr>
+        <w:tcBorders>
+          <w:left w:val="nil"/>
+        </w:tcBorders>
+      </w:tcPr>
+    </w:tblStylePr>
+    <w:tblStylePr w:type="nwCell">
+      <w:tblPr/>
+      <w:tcPr>
+        <w:tcBorders>
+          <w:right w:val="nil"/>
+        </w:tcBorders>
+      </w:tcPr>
+    </w:tblStylePr>
+    <w:tblStylePr w:type="seCell">
+      <w:tblPr/>
+      <w:tcPr>
+        <w:tcBorders>
+          <w:left w:val="nil"/>
+        </w:tcBorders>
+      </w:tcPr>
+    </w:tblStylePr>
+    <w:tblStylePr w:type="swCell">
+      <w:tblPr/>
+      <w:tcPr>
+        <w:tcBorders>
+          <w:right w:val="nil"/>
+        </w:tcBorders>
+      </w:tcPr>
+    </w:tblStylePr>
   </w:style>
 </w:styles>
 </file>

</xml_diff>